<commit_message>
Mise à jour tuto
</commit_message>
<xml_diff>
--- a/0-Tuto Inkscape.docx
+++ b/0-Tuto Inkscape.docx
@@ -7,6 +7,9 @@
         <w:jc w:val="center"/>
       </w:pPr>
       <w:r>
+        <w:rPr>
+          <w:noProof/>
+        </w:rPr>
         <w:drawing>
           <wp:inline distT="0" distB="0" distL="0" distR="0" wp14:anchorId="314854B7" wp14:editId="6E4E01BD">
             <wp:extent cx="2876550" cy="2876550"/>
@@ -95,9 +98,11 @@
                             <w:r>
                               <w:t xml:space="preserve">Utiliser </w:t>
                             </w:r>
+                            <w:proofErr w:type="spellStart"/>
                             <w:r>
                               <w:t>Inkscape</w:t>
                             </w:r>
+                            <w:proofErr w:type="spellEnd"/>
                             <w:r>
                               <w:t xml:space="preserve"> pour découper des pièces avec le laser.</w:t>
                             </w:r>
@@ -132,7 +137,6 @@
                 <v:path gradientshapeok="t" o:connecttype="rect"/>
               </v:shapetype>
               <v:shape id="Zone de texte 1" o:spid="_x0000_s1026" type="#_x0000_t202" style="position:absolute;left:0;text-align:left;margin-left:0;margin-top:0;width:2in;height:2in;z-index:251659264;visibility:visible;mso-wrap-style:none;mso-wrap-distance-left:9pt;mso-wrap-distance-top:0;mso-wrap-distance-right:9pt;mso-wrap-distance-bottom:0;mso-position-horizontal:absolute;mso-position-horizontal-relative:text;mso-position-vertical:absolute;mso-position-vertical-relative:text;v-text-anchor:top" o:gfxdata="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" filled="f" stroked="f">
-                <v:fill o:detectmouseclick="t"/>
                 <v:textbox style="mso-fit-shape-to-text:t">
                   <w:txbxContent>
                     <w:p>
@@ -142,9 +146,11 @@
                       <w:r>
                         <w:t xml:space="preserve">Utiliser </w:t>
                       </w:r>
+                      <w:proofErr w:type="spellStart"/>
                       <w:r>
                         <w:t>Inkscape</w:t>
                       </w:r>
+                      <w:proofErr w:type="spellEnd"/>
                       <w:r>
                         <w:t xml:space="preserve"> pour découper des pièces avec le laser.</w:t>
                       </w:r>
@@ -165,23 +171,24 @@
     </w:p>
     <w:sdt>
       <w:sdtPr>
+        <w:rPr>
+          <w:rFonts w:asciiTheme="minorHAnsi" w:hAnsiTheme="minorHAnsi" w:cs="Times New Roman"/>
+          <w:b w:val="0"/>
+          <w:bCs w:val="0"/>
+          <w:caps w:val="0"/>
+          <w:color w:val="222A35" w:themeColor="text2" w:themeShade="80"/>
+          <w:spacing w:val="0"/>
+          <w:kern w:val="0"/>
+          <w:sz w:val="20"/>
+          <w:szCs w:val="20"/>
+        </w:rPr>
         <w:id w:val="-1044751965"/>
         <w:docPartObj>
           <w:docPartGallery w:val="Table of Contents"/>
           <w:docPartUnique/>
         </w:docPartObj>
       </w:sdtPr>
-      <w:sdtEndPr>
-        <w:rPr>
-          <w:rFonts w:asciiTheme="minorHAnsi" w:hAnsiTheme="minorHAnsi" w:cs="Times New Roman"/>
-          <w:caps w:val="0"/>
-          <w:color w:val="222A35" w:themeColor="text2" w:themeShade="80"/>
-          <w:spacing w:val="0"/>
-          <w:kern w:val="0"/>
-          <w:sz w:val="20"/>
-          <w:szCs w:val="20"/>
-        </w:rPr>
-      </w:sdtEndPr>
+      <w:sdtEndPr/>
       <w:sdtContent>
         <w:p>
           <w:pPr>
@@ -215,7 +222,7 @@
           <w:r>
             <w:fldChar w:fldCharType="separate"/>
           </w:r>
-          <w:hyperlink w:anchor="_Toc175741410" w:history="1">
+          <w:hyperlink w:anchor="_Toc176274010" w:history="1">
             <w:r>
               <w:rPr>
                 <w:rStyle w:val="Lienhypertexte"/>
@@ -243,7 +250,7 @@
                 <w:noProof/>
                 <w:webHidden/>
               </w:rPr>
-              <w:instrText xml:space="preserve"> PAGEREF _Toc175741410 \h </w:instrText>
+              <w:instrText xml:space="preserve"> PAGEREF _Toc176274010 \h </w:instrText>
             </w:r>
             <w:r>
               <w:rPr>
@@ -289,7 +296,7 @@
               <w14:ligatures w14:val="standardContextual"/>
             </w:rPr>
           </w:pPr>
-          <w:hyperlink w:anchor="_Toc175741411" w:history="1">
+          <w:hyperlink w:anchor="_Toc176274011" w:history="1">
             <w:r>
               <w:rPr>
                 <w:rStyle w:val="Lienhypertexte"/>
@@ -317,7 +324,7 @@
                 <w:noProof/>
                 <w:webHidden/>
               </w:rPr>
-              <w:instrText xml:space="preserve"> PAGEREF _Toc175741411 \h </w:instrText>
+              <w:instrText xml:space="preserve"> PAGEREF _Toc176274011 \h </w:instrText>
             </w:r>
             <w:r>
               <w:rPr>
@@ -363,7 +370,7 @@
               <w14:ligatures w14:val="standardContextual"/>
             </w:rPr>
           </w:pPr>
-          <w:hyperlink w:anchor="_Toc175741412" w:history="1">
+          <w:hyperlink w:anchor="_Toc176274012" w:history="1">
             <w:r>
               <w:rPr>
                 <w:rStyle w:val="Lienhypertexte"/>
@@ -391,7 +398,7 @@
                 <w:noProof/>
                 <w:webHidden/>
               </w:rPr>
-              <w:instrText xml:space="preserve"> PAGEREF _Toc175741412 \h </w:instrText>
+              <w:instrText xml:space="preserve"> PAGEREF _Toc176274012 \h </w:instrText>
             </w:r>
             <w:r>
               <w:rPr>
@@ -437,7 +444,7 @@
               <w14:ligatures w14:val="standardContextual"/>
             </w:rPr>
           </w:pPr>
-          <w:hyperlink w:anchor="_Toc175741413" w:history="1">
+          <w:hyperlink w:anchor="_Toc176274013" w:history="1">
             <w:r>
               <w:rPr>
                 <w:rStyle w:val="Lienhypertexte"/>
@@ -465,7 +472,7 @@
                 <w:noProof/>
                 <w:webHidden/>
               </w:rPr>
-              <w:instrText xml:space="preserve"> PAGEREF _Toc175741413 \h </w:instrText>
+              <w:instrText xml:space="preserve"> PAGEREF _Toc176274013 \h </w:instrText>
             </w:r>
             <w:r>
               <w:rPr>
@@ -513,7 +520,7 @@
               <w14:ligatures w14:val="standardContextual"/>
             </w:rPr>
           </w:pPr>
-          <w:hyperlink w:anchor="_Toc175741414" w:history="1">
+          <w:hyperlink w:anchor="_Toc176274014" w:history="1">
             <w:r>
               <w:rPr>
                 <w:rStyle w:val="Lienhypertexte"/>
@@ -540,7 +547,7 @@
                 <w:noProof/>
                 <w:webHidden/>
               </w:rPr>
-              <w:instrText xml:space="preserve"> PAGEREF _Toc175741414 \h </w:instrText>
+              <w:instrText xml:space="preserve"> PAGEREF _Toc176274014 \h </w:instrText>
             </w:r>
             <w:r>
               <w:rPr>
@@ -588,7 +595,7 @@
               <w14:ligatures w14:val="standardContextual"/>
             </w:rPr>
           </w:pPr>
-          <w:hyperlink w:anchor="_Toc175741415" w:history="1">
+          <w:hyperlink w:anchor="_Toc176274015" w:history="1">
             <w:r>
               <w:rPr>
                 <w:rStyle w:val="Lienhypertexte"/>
@@ -615,7 +622,7 @@
                 <w:noProof/>
                 <w:webHidden/>
               </w:rPr>
-              <w:instrText xml:space="preserve"> PAGEREF _Toc175741415 \h </w:instrText>
+              <w:instrText xml:space="preserve"> PAGEREF _Toc176274015 \h </w:instrText>
             </w:r>
             <w:r>
               <w:rPr>
@@ -663,7 +670,7 @@
               <w14:ligatures w14:val="standardContextual"/>
             </w:rPr>
           </w:pPr>
-          <w:hyperlink w:anchor="_Toc175741416" w:history="1">
+          <w:hyperlink w:anchor="_Toc176274016" w:history="1">
             <w:r>
               <w:rPr>
                 <w:rStyle w:val="Lienhypertexte"/>
@@ -690,7 +697,7 @@
                 <w:noProof/>
                 <w:webHidden/>
               </w:rPr>
-              <w:instrText xml:space="preserve"> PAGEREF _Toc175741416 \h </w:instrText>
+              <w:instrText xml:space="preserve"> PAGEREF _Toc176274016 \h </w:instrText>
             </w:r>
             <w:r>
               <w:rPr>
@@ -738,7 +745,7 @@
               <w14:ligatures w14:val="standardContextual"/>
             </w:rPr>
           </w:pPr>
-          <w:hyperlink w:anchor="_Toc175741417" w:history="1">
+          <w:hyperlink w:anchor="_Toc176274017" w:history="1">
             <w:r>
               <w:rPr>
                 <w:rStyle w:val="Lienhypertexte"/>
@@ -765,7 +772,7 @@
                 <w:noProof/>
                 <w:webHidden/>
               </w:rPr>
-              <w:instrText xml:space="preserve"> PAGEREF _Toc175741417 \h </w:instrText>
+              <w:instrText xml:space="preserve"> PAGEREF _Toc176274017 \h </w:instrText>
             </w:r>
             <w:r>
               <w:rPr>
@@ -813,7 +820,7 @@
               <w14:ligatures w14:val="standardContextual"/>
             </w:rPr>
           </w:pPr>
-          <w:hyperlink w:anchor="_Toc175741418" w:history="1">
+          <w:hyperlink w:anchor="_Toc176274018" w:history="1">
             <w:r>
               <w:rPr>
                 <w:rStyle w:val="Lienhypertexte"/>
@@ -840,7 +847,7 @@
                 <w:noProof/>
                 <w:webHidden/>
               </w:rPr>
-              <w:instrText xml:space="preserve"> PAGEREF _Toc175741418 \h </w:instrText>
+              <w:instrText xml:space="preserve"> PAGEREF _Toc176274018 \h </w:instrText>
             </w:r>
             <w:r>
               <w:rPr>
@@ -888,7 +895,7 @@
               <w14:ligatures w14:val="standardContextual"/>
             </w:rPr>
           </w:pPr>
-          <w:hyperlink w:anchor="_Toc175741419" w:history="1">
+          <w:hyperlink w:anchor="_Toc176274019" w:history="1">
             <w:r>
               <w:rPr>
                 <w:rStyle w:val="Lienhypertexte"/>
@@ -915,7 +922,7 @@
                 <w:noProof/>
                 <w:webHidden/>
               </w:rPr>
-              <w:instrText xml:space="preserve"> PAGEREF _Toc175741419 \h </w:instrText>
+              <w:instrText xml:space="preserve"> PAGEREF _Toc176274019 \h </w:instrText>
             </w:r>
             <w:r>
               <w:rPr>
@@ -963,7 +970,7 @@
               <w14:ligatures w14:val="standardContextual"/>
             </w:rPr>
           </w:pPr>
-          <w:hyperlink w:anchor="_Toc175741420" w:history="1">
+          <w:hyperlink w:anchor="_Toc176274020" w:history="1">
             <w:r>
               <w:rPr>
                 <w:rStyle w:val="Lienhypertexte"/>
@@ -990,7 +997,7 @@
                 <w:noProof/>
                 <w:webHidden/>
               </w:rPr>
-              <w:instrText xml:space="preserve"> PAGEREF _Toc175741420 \h </w:instrText>
+              <w:instrText xml:space="preserve"> PAGEREF _Toc176274020 \h </w:instrText>
             </w:r>
             <w:r>
               <w:rPr>
@@ -1038,7 +1045,7 @@
               <w14:ligatures w14:val="standardContextual"/>
             </w:rPr>
           </w:pPr>
-          <w:hyperlink w:anchor="_Toc175741421" w:history="1">
+          <w:hyperlink w:anchor="_Toc176274021" w:history="1">
             <w:r>
               <w:rPr>
                 <w:rStyle w:val="Lienhypertexte"/>
@@ -1065,7 +1072,7 @@
                 <w:noProof/>
                 <w:webHidden/>
               </w:rPr>
-              <w:instrText xml:space="preserve"> PAGEREF _Toc175741421 \h </w:instrText>
+              <w:instrText xml:space="preserve"> PAGEREF _Toc176274021 \h </w:instrText>
             </w:r>
             <w:r>
               <w:rPr>
@@ -1113,7 +1120,7 @@
               <w14:ligatures w14:val="standardContextual"/>
             </w:rPr>
           </w:pPr>
-          <w:hyperlink w:anchor="_Toc175741422" w:history="1">
+          <w:hyperlink w:anchor="_Toc176274022" w:history="1">
             <w:r>
               <w:rPr>
                 <w:rStyle w:val="Lienhypertexte"/>
@@ -1140,7 +1147,82 @@
                 <w:noProof/>
                 <w:webHidden/>
               </w:rPr>
-              <w:instrText xml:space="preserve"> PAGEREF _Toc175741422 \h </w:instrText>
+              <w:instrText xml:space="preserve"> PAGEREF _Toc176274022 \h </w:instrText>
+            </w:r>
+            <w:r>
+              <w:rPr>
+                <w:noProof/>
+                <w:webHidden/>
+              </w:rPr>
+            </w:r>
+            <w:r>
+              <w:rPr>
+                <w:noProof/>
+                <w:webHidden/>
+              </w:rPr>
+              <w:fldChar w:fldCharType="separate"/>
+            </w:r>
+            <w:r>
+              <w:rPr>
+                <w:noProof/>
+                <w:webHidden/>
+              </w:rPr>
+              <w:t>7</w:t>
+            </w:r>
+            <w:r>
+              <w:rPr>
+                <w:noProof/>
+                <w:webHidden/>
+              </w:rPr>
+              <w:fldChar w:fldCharType="end"/>
+            </w:r>
+          </w:hyperlink>
+        </w:p>
+        <w:p>
+          <w:pPr>
+            <w:pStyle w:val="TM3"/>
+            <w:tabs>
+              <w:tab w:val="right" w:leader="dot" w:pos="10456"/>
+            </w:tabs>
+            <w:rPr>
+              <w:rFonts w:eastAsiaTheme="minorEastAsia" w:cstheme="minorBidi"/>
+              <w:noProof/>
+              <w:color w:val="auto"/>
+              <w:kern w:val="2"/>
+              <w:sz w:val="24"/>
+              <w:szCs w:val="24"/>
+              <w:lang w:eastAsia="fr-FR" w:bidi="ar-SA"/>
+              <w14:ligatures w14:val="standardContextual"/>
+            </w:rPr>
+          </w:pPr>
+          <w:hyperlink w:anchor="_Toc176274023" w:history="1">
+            <w:r>
+              <w:rPr>
+                <w:rStyle w:val="Lienhypertexte"/>
+                <w:noProof/>
+              </w:rPr>
+              <w:t>Faire une boite.</w:t>
+            </w:r>
+            <w:r>
+              <w:rPr>
+                <w:noProof/>
+                <w:webHidden/>
+              </w:rPr>
+              <w:tab/>
+            </w:r>
+            <w:r>
+              <w:rPr>
+                <w:noProof/>
+                <w:webHidden/>
+              </w:rPr>
+              <w:fldChar w:fldCharType="begin"/>
+            </w:r>
+            <w:r>
+              <w:rPr>
+                <w:noProof/>
+                <w:webHidden/>
+              </w:rPr>
+              <w:instrText xml:space="preserve"> PAGEREF _Toc176274023 \h </w:instrText>
             </w:r>
             <w:r>
               <w:rPr>
@@ -1213,10 +1295,18 @@
       <w:pPr>
         <w:pStyle w:val="Titre1"/>
       </w:pPr>
-      <w:bookmarkStart w:id="0" w:name="_Toc175741410"/>
+      <w:bookmarkStart w:id="0" w:name="_Toc176274010"/>
       <w:r>
         <w:lastRenderedPageBreak/>
-        <w:t xml:space="preserve">Tuto Inkscape </w:t>
+        <w:t xml:space="preserve">Tuto </w:t>
+      </w:r>
+      <w:proofErr w:type="spellStart"/>
+      <w:r>
+        <w:t>Inkscape</w:t>
+      </w:r>
+      <w:proofErr w:type="spellEnd"/>
+      <w:r>
+        <w:t xml:space="preserve"> </w:t>
       </w:r>
       <w:r>
         <w:t>—</w:t>
@@ -1246,7 +1336,23 @@
           <w:sz w:val="24"/>
           <w:szCs w:val="24"/>
         </w:rPr>
-        <w:t>Si vous n’avez jamais lancé Inkscape sur votre session, faites-le puis refermez-le.</w:t>
+        <w:t xml:space="preserve">Si vous n’avez jamais lancé </w:t>
+      </w:r>
+      <w:proofErr w:type="spellStart"/>
+      <w:r>
+        <w:rPr>
+          <w:sz w:val="24"/>
+          <w:szCs w:val="24"/>
+        </w:rPr>
+        <w:t>Inkscape</w:t>
+      </w:r>
+      <w:proofErr w:type="spellEnd"/>
+      <w:r>
+        <w:rPr>
+          <w:sz w:val="24"/>
+          <w:szCs w:val="24"/>
+        </w:rPr>
+        <w:t xml:space="preserve"> sur votre session, faites-le puis refermez-le.</w:t>
       </w:r>
     </w:p>
     <w:p>
@@ -1268,6 +1374,7 @@
         </w:rPr>
         <w:t xml:space="preserve">Copiez le contenu du dossier </w:t>
       </w:r>
+      <w:proofErr w:type="spellStart"/>
       <w:r>
         <w:rPr>
           <w:sz w:val="24"/>
@@ -1280,8 +1387,17 @@
           <w:sz w:val="24"/>
           <w:szCs w:val="24"/>
         </w:rPr>
-        <w:t>nkscape fourni, dans le dossier utilisateur d’</w:t>
-      </w:r>
+        <w:t>nkscape</w:t>
+      </w:r>
+      <w:proofErr w:type="spellEnd"/>
+      <w:r>
+        <w:rPr>
+          <w:sz w:val="24"/>
+          <w:szCs w:val="24"/>
+        </w:rPr>
+        <w:t xml:space="preserve"> fourni, dans le dossier utilisateur d’</w:t>
+      </w:r>
+      <w:proofErr w:type="spellStart"/>
       <w:r>
         <w:rPr>
           <w:sz w:val="24"/>
@@ -1294,7 +1410,15 @@
           <w:sz w:val="24"/>
           <w:szCs w:val="24"/>
         </w:rPr>
-        <w:t>nkscape « </w:t>
+        <w:t>nkscape</w:t>
+      </w:r>
+      <w:proofErr w:type="spellEnd"/>
+      <w:r>
+        <w:rPr>
+          <w:sz w:val="24"/>
+          <w:szCs w:val="24"/>
+        </w:rPr>
+        <w:t xml:space="preserve"> « </w:t>
       </w:r>
       <w:r>
         <w:rPr>
@@ -1303,8 +1427,9 @@
           <w:sz w:val="24"/>
           <w:szCs w:val="24"/>
         </w:rPr>
-        <w:t>C:\Users\Nom utilisateur\AppData\Roaming\</w:t>
-      </w:r>
+        <w:t>C:\Users\Nom utilisateur\</w:t>
+      </w:r>
+      <w:proofErr w:type="spellStart"/>
       <w:r>
         <w:rPr>
           <w:b/>
@@ -1312,8 +1437,9 @@
           <w:sz w:val="24"/>
           <w:szCs w:val="24"/>
         </w:rPr>
-        <w:t>I</w:t>
-      </w:r>
+        <w:t>AppData</w:t>
+      </w:r>
+      <w:proofErr w:type="spellEnd"/>
       <w:r>
         <w:rPr>
           <w:b/>
@@ -1321,22 +1447,9 @@
           <w:sz w:val="24"/>
           <w:szCs w:val="24"/>
         </w:rPr>
-        <w:t>nkscape</w:t>
-      </w:r>
-      <w:r>
-        <w:rPr>
-          <w:sz w:val="24"/>
-          <w:szCs w:val="24"/>
-        </w:rPr>
-        <w:t> » autorisez le replacement des fichiers. IMPORTANT : Inkscape doit avoir été lancé au moins une fois (on peut atteindre le dossier « C:\Users\Nom utilisateur\AppData\Roaming » en tapant «</w:t>
-      </w:r>
-      <w:r>
-        <w:rPr>
-          <w:sz w:val="24"/>
-          <w:szCs w:val="24"/>
-        </w:rPr>
-        <w:t> </w:t>
-      </w:r>
+        <w:t>\</w:t>
+      </w:r>
+      <w:proofErr w:type="spellStart"/>
       <w:r>
         <w:rPr>
           <w:b/>
@@ -1344,7 +1457,128 @@
           <w:sz w:val="24"/>
           <w:szCs w:val="24"/>
         </w:rPr>
-        <w:t>%appdata%</w:t>
+        <w:t>Roaming</w:t>
+      </w:r>
+      <w:proofErr w:type="spellEnd"/>
+      <w:r>
+        <w:rPr>
+          <w:b/>
+          <w:bCs/>
+          <w:sz w:val="24"/>
+          <w:szCs w:val="24"/>
+        </w:rPr>
+        <w:t>\</w:t>
+      </w:r>
+      <w:proofErr w:type="spellStart"/>
+      <w:r>
+        <w:rPr>
+          <w:b/>
+          <w:bCs/>
+          <w:sz w:val="24"/>
+          <w:szCs w:val="24"/>
+        </w:rPr>
+        <w:t>I</w:t>
+      </w:r>
+      <w:r>
+        <w:rPr>
+          <w:b/>
+          <w:bCs/>
+          <w:sz w:val="24"/>
+          <w:szCs w:val="24"/>
+        </w:rPr>
+        <w:t>nkscape</w:t>
+      </w:r>
+      <w:proofErr w:type="spellEnd"/>
+      <w:r>
+        <w:rPr>
+          <w:sz w:val="24"/>
+          <w:szCs w:val="24"/>
+        </w:rPr>
+        <w:t xml:space="preserve"> » autorisez le replacement des fichiers. IMPORTANT : </w:t>
+      </w:r>
+      <w:proofErr w:type="spellStart"/>
+      <w:r>
+        <w:rPr>
+          <w:sz w:val="24"/>
+          <w:szCs w:val="24"/>
+        </w:rPr>
+        <w:t>Inkscape</w:t>
+      </w:r>
+      <w:proofErr w:type="spellEnd"/>
+      <w:r>
+        <w:rPr>
+          <w:sz w:val="24"/>
+          <w:szCs w:val="24"/>
+        </w:rPr>
+        <w:t xml:space="preserve"> doit avoir été lancé au moins une fois (on peut atteindre le dossier « C:\Users\Nom utilisateur\</w:t>
+      </w:r>
+      <w:proofErr w:type="spellStart"/>
+      <w:r>
+        <w:rPr>
+          <w:sz w:val="24"/>
+          <w:szCs w:val="24"/>
+        </w:rPr>
+        <w:t>AppData</w:t>
+      </w:r>
+      <w:proofErr w:type="spellEnd"/>
+      <w:r>
+        <w:rPr>
+          <w:sz w:val="24"/>
+          <w:szCs w:val="24"/>
+        </w:rPr>
+        <w:t>\</w:t>
+      </w:r>
+      <w:proofErr w:type="spellStart"/>
+      <w:r>
+        <w:rPr>
+          <w:sz w:val="24"/>
+          <w:szCs w:val="24"/>
+        </w:rPr>
+        <w:t>Roaming</w:t>
+      </w:r>
+      <w:proofErr w:type="spellEnd"/>
+      <w:r>
+        <w:rPr>
+          <w:sz w:val="24"/>
+          <w:szCs w:val="24"/>
+        </w:rPr>
+        <w:t> » en tapant «</w:t>
+      </w:r>
+      <w:r>
+        <w:rPr>
+          <w:sz w:val="24"/>
+          <w:szCs w:val="24"/>
+        </w:rPr>
+        <w:t> </w:t>
+      </w:r>
+      <w:r>
+        <w:rPr>
+          <w:b/>
+          <w:bCs/>
+          <w:sz w:val="24"/>
+          <w:szCs w:val="24"/>
+        </w:rPr>
+        <w:t>%</w:t>
+      </w:r>
+      <w:proofErr w:type="spellStart"/>
+      <w:r>
+        <w:rPr>
+          <w:b/>
+          <w:bCs/>
+          <w:sz w:val="24"/>
+          <w:szCs w:val="24"/>
+        </w:rPr>
+        <w:t>appdata</w:t>
+      </w:r>
+      <w:proofErr w:type="spellEnd"/>
+      <w:r>
+        <w:rPr>
+          <w:b/>
+          <w:bCs/>
+          <w:sz w:val="24"/>
+          <w:szCs w:val="24"/>
+        </w:rPr>
+        <w:t>%</w:t>
       </w:r>
       <w:r>
         <w:rPr>
@@ -1380,6 +1614,7 @@
         </w:rPr>
         <w:t xml:space="preserve">Lancez </w:t>
       </w:r>
+      <w:proofErr w:type="spellStart"/>
       <w:r>
         <w:rPr>
           <w:sz w:val="24"/>
@@ -1392,7 +1627,15 @@
           <w:sz w:val="24"/>
           <w:szCs w:val="24"/>
         </w:rPr>
-        <w:t>nkscape puis vérifiez que la première case ci-dessous est bien décochée (dans édition</w:t>
+        <w:t>nkscape</w:t>
+      </w:r>
+      <w:proofErr w:type="spellEnd"/>
+      <w:r>
+        <w:rPr>
+          <w:sz w:val="24"/>
+          <w:szCs w:val="24"/>
+        </w:rPr>
+        <w:t xml:space="preserve"> puis vérifiez que la première case ci-dessous est bien décochée (dans édition</w:t>
       </w:r>
       <w:r>
         <w:rPr>
@@ -1489,9 +1732,17 @@
       <w:pPr>
         <w:pStyle w:val="Titre1"/>
       </w:pPr>
-      <w:bookmarkStart w:id="1" w:name="_Toc175741411"/>
-      <w:r>
-        <w:t xml:space="preserve">Tuto Inkscape </w:t>
+      <w:bookmarkStart w:id="1" w:name="_Toc176274011"/>
+      <w:r>
+        <w:t xml:space="preserve">Tuto </w:t>
+      </w:r>
+      <w:proofErr w:type="spellStart"/>
+      <w:r>
+        <w:t>Inkscape</w:t>
+      </w:r>
+      <w:proofErr w:type="spellEnd"/>
+      <w:r>
+        <w:t xml:space="preserve"> </w:t>
       </w:r>
       <w:r>
         <w:t>—</w:t>
@@ -1998,7 +2249,23 @@
           <w:sz w:val="24"/>
           <w:szCs w:val="24"/>
         </w:rPr>
-        <w:t>La grille magnétique proposée est de 0,5 mm et la grille affichée de 5 mm. On peut changer cela dans le menu fichier &gt; propriété du document.</w:t>
+        <w:t>La grille magnétique proposée est de 0,5 mm et la grille affichée de 5 </w:t>
+      </w:r>
+      <w:proofErr w:type="spellStart"/>
+      <w:r>
+        <w:rPr>
+          <w:sz w:val="24"/>
+          <w:szCs w:val="24"/>
+        </w:rPr>
+        <w:t>mm.</w:t>
+      </w:r>
+      <w:proofErr w:type="spellEnd"/>
+      <w:r>
+        <w:rPr>
+          <w:sz w:val="24"/>
+          <w:szCs w:val="24"/>
+        </w:rPr>
+        <w:t xml:space="preserve"> On peut changer cela dans le menu fichier &gt; propriété du document.</w:t>
       </w:r>
     </w:p>
     <w:p>
@@ -2068,9 +2335,17 @@
       <w:pPr>
         <w:pStyle w:val="Titre1"/>
       </w:pPr>
-      <w:bookmarkStart w:id="2" w:name="_Toc175741412"/>
-      <w:r>
-        <w:t xml:space="preserve">Tuto Inkscape </w:t>
+      <w:bookmarkStart w:id="2" w:name="_Toc176274012"/>
+      <w:r>
+        <w:t xml:space="preserve">Tuto </w:t>
+      </w:r>
+      <w:proofErr w:type="spellStart"/>
+      <w:r>
+        <w:t>Inkscape</w:t>
+      </w:r>
+      <w:proofErr w:type="spellEnd"/>
+      <w:r>
+        <w:t xml:space="preserve"> </w:t>
       </w:r>
       <w:r>
         <w:t>—</w:t>
@@ -2202,8 +2477,13 @@
         </w:numPr>
       </w:pPr>
       <w:r>
-        <w:t>Cocher toutes les cases et mettre une tolérance de 0,125 mm.</w:t>
-      </w:r>
+        <w:t>Cocher toutes les cases et mettre une tolérance de 0,125 </w:t>
+      </w:r>
+      <w:proofErr w:type="spellStart"/>
+      <w:r>
+        <w:t>mm.</w:t>
+      </w:r>
+      <w:proofErr w:type="spellEnd"/>
     </w:p>
     <w:p>
       <w:pPr>
@@ -2211,7 +2491,15 @@
         <w:ind w:left="1416"/>
       </w:pPr>
       <w:r>
-        <w:t xml:space="preserve">À la fin, un fichier avec « — Découpe » est créé puis ouvert. C’est celui-ci qu’il faut utiliser pour créer le fichier pjx. </w:t>
+        <w:t xml:space="preserve">À la fin, un fichier avec « — Découpe » est créé puis ouvert. C’est celui-ci qu’il faut utiliser pour créer le fichier </w:t>
+      </w:r>
+      <w:proofErr w:type="spellStart"/>
+      <w:r>
+        <w:t>pjx</w:t>
+      </w:r>
+      <w:proofErr w:type="spellEnd"/>
+      <w:r>
+        <w:t xml:space="preserve">. </w:t>
       </w:r>
     </w:p>
     <w:p>
@@ -2235,7 +2523,21 @@
         <w:rPr>
           <w:highlight w:val="yellow"/>
         </w:rPr>
-        <w:t xml:space="preserve"> c’est long. Attendre que ce fichier </w:t>
+        <w:t xml:space="preserve"> </w:t>
+      </w:r>
+      <w:proofErr w:type="gramStart"/>
+      <w:r>
+        <w:rPr>
+          <w:highlight w:val="yellow"/>
+        </w:rPr>
+        <w:t>c’est</w:t>
+      </w:r>
+      <w:proofErr w:type="gramEnd"/>
+      <w:r>
+        <w:rPr>
+          <w:highlight w:val="yellow"/>
+        </w:rPr>
+        <w:t xml:space="preserve"> long. Attendre que ce fichier </w:t>
       </w:r>
       <w:r>
         <w:rPr>
@@ -2291,7 +2593,15 @@
         <w:spacing w:after="120"/>
       </w:pPr>
       <w:r>
-        <w:t>Choisir Trotec Engraver vxx. x. x</w:t>
+        <w:t xml:space="preserve">Choisir Trotec Engraver </w:t>
+      </w:r>
+      <w:proofErr w:type="spellStart"/>
+      <w:r>
+        <w:t>vxx</w:t>
+      </w:r>
+      <w:proofErr w:type="spellEnd"/>
+      <w:r>
+        <w:t>. x. x</w:t>
       </w:r>
     </w:p>
     <w:p>
@@ -2470,7 +2780,15 @@
         <w:spacing w:after="120"/>
       </w:pPr>
       <w:r>
-        <w:t>Faites imprimer dans la fenêtre d’Inkscape.</w:t>
+        <w:t>Faites imprimer dans la fenêtre d’</w:t>
+      </w:r>
+      <w:proofErr w:type="spellStart"/>
+      <w:r>
+        <w:t>Inkscape</w:t>
+      </w:r>
+      <w:proofErr w:type="spellEnd"/>
+      <w:r>
+        <w:t>.</w:t>
       </w:r>
     </w:p>
     <w:p>
@@ -2483,7 +2801,15 @@
         <w:spacing w:after="120"/>
       </w:pPr>
       <w:r>
-        <w:t xml:space="preserve">Enregistrer le fichier au format pjx avec un nom explicite indiquant le </w:t>
+        <w:t xml:space="preserve">Enregistrer le fichier au format </w:t>
+      </w:r>
+      <w:proofErr w:type="spellStart"/>
+      <w:r>
+        <w:t>pjx</w:t>
+      </w:r>
+      <w:proofErr w:type="spellEnd"/>
+      <w:r>
+        <w:t xml:space="preserve"> avec un nom explicite indiquant le </w:t>
       </w:r>
       <w:r>
         <w:rPr>
@@ -2559,11 +2885,19 @@
       <w:r>
         <w:t xml:space="preserve"> — </w:t>
       </w:r>
+      <w:proofErr w:type="spellStart"/>
       <w:r>
         <w:rPr>
           <w:color w:val="538135" w:themeColor="accent6" w:themeShade="BF"/>
         </w:rPr>
-        <w:t>PMMA transparent 3mm</w:t>
+        <w:t>PMMA</w:t>
+      </w:r>
+      <w:proofErr w:type="spellEnd"/>
+      <w:r>
+        <w:rPr>
+          <w:color w:val="538135" w:themeColor="accent6" w:themeShade="BF"/>
+        </w:rPr>
+        <w:t xml:space="preserve"> transparent 3mm</w:t>
       </w:r>
       <w:r>
         <w:t>.pjx</w:t>
@@ -2585,9 +2919,17 @@
       <w:bookmarkStart w:id="3" w:name="_Toc115257091"/>
       <w:bookmarkStart w:id="4" w:name="_Toc115261426"/>
       <w:bookmarkStart w:id="5" w:name="_Toc175737338"/>
-      <w:bookmarkStart w:id="6" w:name="_Toc175741413"/>
-      <w:r>
-        <w:t xml:space="preserve">Tuto inkscape </w:t>
+      <w:bookmarkStart w:id="6" w:name="_Toc176274013"/>
+      <w:r>
+        <w:t xml:space="preserve">Tuto </w:t>
+      </w:r>
+      <w:proofErr w:type="spellStart"/>
+      <w:r>
+        <w:t>inkscape</w:t>
+      </w:r>
+      <w:proofErr w:type="spellEnd"/>
+      <w:r>
+        <w:t xml:space="preserve"> </w:t>
       </w:r>
       <w:r>
         <w:t>—</w:t>
@@ -2610,7 +2952,7 @@
       <w:bookmarkStart w:id="7" w:name="_Toc115257092"/>
       <w:bookmarkStart w:id="8" w:name="_Toc115261427"/>
       <w:bookmarkStart w:id="9" w:name="_Toc175737339"/>
-      <w:bookmarkStart w:id="10" w:name="_Toc175741414"/>
+      <w:bookmarkStart w:id="10" w:name="_Toc176274014"/>
       <w:r>
         <w:t>Combiner des chemins.</w:t>
       </w:r>
@@ -2697,7 +3039,7 @@
       </w:pPr>
       <w:bookmarkStart w:id="11" w:name="_Toc115261428"/>
       <w:bookmarkStart w:id="12" w:name="_Toc175737340"/>
-      <w:bookmarkStart w:id="13" w:name="_Toc175741415"/>
+      <w:bookmarkStart w:id="13" w:name="_Toc176274015"/>
       <w:r>
         <w:t>Aligner les objets.</w:t>
       </w:r>
@@ -2716,7 +3058,7 @@
       </w:pPr>
       <w:bookmarkStart w:id="14" w:name="_Toc115261429"/>
       <w:bookmarkStart w:id="15" w:name="_Toc175737341"/>
-      <w:bookmarkStart w:id="16" w:name="_Toc175741416"/>
+      <w:bookmarkStart w:id="16" w:name="_Toc176274016"/>
       <w:r>
         <w:t>Modifier le contour.</w:t>
       </w:r>
@@ -2735,7 +3077,7 @@
       </w:pPr>
       <w:bookmarkStart w:id="17" w:name="_Toc115261430"/>
       <w:bookmarkStart w:id="18" w:name="_Toc175737342"/>
-      <w:bookmarkStart w:id="19" w:name="_Toc175741417"/>
+      <w:bookmarkStart w:id="19" w:name="_Toc176274017"/>
       <w:r>
         <w:t>Changer la couleur d’un objet.</w:t>
       </w:r>
@@ -2754,7 +3096,7 @@
       </w:pPr>
       <w:bookmarkStart w:id="20" w:name="_Toc115261431"/>
       <w:bookmarkStart w:id="21" w:name="_Toc175737343"/>
-      <w:bookmarkStart w:id="22" w:name="_Toc175741418"/>
+      <w:bookmarkStart w:id="22" w:name="_Toc176274018"/>
       <w:r>
         <w:t>Arrondir les angles.</w:t>
       </w:r>
@@ -2824,7 +3166,7 @@
         <w:pStyle w:val="Titre3"/>
       </w:pPr>
       <w:bookmarkStart w:id="23" w:name="_Toc175737344"/>
-      <w:bookmarkStart w:id="24" w:name="_Toc175741419"/>
+      <w:bookmarkStart w:id="24" w:name="_Toc176274019"/>
       <w:r>
         <w:t>Supprimer les traits superposés.</w:t>
       </w:r>
@@ -2853,7 +3195,7 @@
         <w:pStyle w:val="Titre3"/>
       </w:pPr>
       <w:bookmarkStart w:id="25" w:name="_Toc175737345"/>
-      <w:bookmarkStart w:id="26" w:name="_Toc175741420"/>
+      <w:bookmarkStart w:id="26" w:name="_Toc176274020"/>
       <w:r>
         <w:t>Dupliquer des objets</w:t>
       </w:r>
@@ -3119,7 +3461,7 @@
         <w:pStyle w:val="Titre3"/>
       </w:pPr>
       <w:bookmarkStart w:id="27" w:name="_Toc175737346"/>
-      <w:bookmarkStart w:id="28" w:name="_Toc175741421"/>
+      <w:bookmarkStart w:id="28" w:name="_Toc176274021"/>
       <w:r>
         <w:t>Grouper / dégrouper.</w:t>
       </w:r>
@@ -3136,7 +3478,7 @@
         <w:pStyle w:val="Titre3"/>
       </w:pPr>
       <w:bookmarkStart w:id="29" w:name="_Toc175737347"/>
-      <w:bookmarkStart w:id="30" w:name="_Toc175741422"/>
+      <w:bookmarkStart w:id="30" w:name="_Toc176274022"/>
       <w:r>
         <w:t>Dessiner un engrenage.</w:t>
       </w:r>
@@ -3222,7 +3564,7 @@
                 <w:noProof/>
               </w:rPr>
               <w:drawing>
-                <wp:inline distT="0" distB="0" distL="0" distR="0" wp14:anchorId="31DC14BB" wp14:editId="1AEC3AF0">
+                <wp:inline distT="0" distB="0" distL="0" distR="0" wp14:anchorId="31DC14BB" wp14:editId="61D4E650">
                   <wp:extent cx="2700000" cy="1977861"/>
                   <wp:effectExtent l="0" t="0" r="5715" b="3810"/>
                   <wp:docPr id="1971915082" name="Image 2"/>
@@ -3297,7 +3639,7 @@
                 <w:noProof/>
               </w:rPr>
               <w:drawing>
-                <wp:inline distT="0" distB="0" distL="0" distR="0" wp14:anchorId="12FB7F27" wp14:editId="6FE763CA">
+                <wp:inline distT="0" distB="0" distL="0" distR="0" wp14:anchorId="12FB7F27" wp14:editId="2CAF72D3">
                   <wp:extent cx="2700000" cy="1522768"/>
                   <wp:effectExtent l="0" t="0" r="5715" b="1270"/>
                   <wp:docPr id="2101473128" name="Image 3"/>
@@ -3385,7 +3727,7 @@
                 <w:noProof/>
               </w:rPr>
               <w:drawing>
-                <wp:inline distT="0" distB="0" distL="0" distR="0" wp14:anchorId="08A38BC3" wp14:editId="2CF28BBC">
+                <wp:inline distT="0" distB="0" distL="0" distR="0" wp14:anchorId="08A38BC3" wp14:editId="62608A88">
                   <wp:extent cx="2700000" cy="2040976"/>
                   <wp:effectExtent l="0" t="0" r="5715" b="0"/>
                   <wp:docPr id="1683858690" name="Image 5"/>
@@ -3444,7 +3786,7 @@
                 <w:noProof/>
               </w:rPr>
               <w:drawing>
-                <wp:inline distT="0" distB="0" distL="0" distR="0" wp14:anchorId="6C6E7F17" wp14:editId="5D9EB780">
+                <wp:inline distT="0" distB="0" distL="0" distR="0" wp14:anchorId="6C6E7F17" wp14:editId="72E8A721">
                   <wp:extent cx="2700000" cy="1865237"/>
                   <wp:effectExtent l="0" t="0" r="5715" b="1905"/>
                   <wp:docPr id="788249943" name="Image 6"/>
@@ -3514,11 +3856,69 @@
     <w:p/>
     <w:p>
       <w:pPr>
+        <w:pStyle w:val="Titre3"/>
+      </w:pPr>
+      <w:bookmarkStart w:id="31" w:name="_Toc176274023"/>
+      <w:r>
+        <w:t>Faire une boite.</w:t>
+      </w:r>
+      <w:bookmarkEnd w:id="31"/>
+    </w:p>
+    <w:p>
+      <w:pPr>
         <w:jc w:val="center"/>
       </w:pPr>
+      <w:r>
+        <w:drawing>
+          <wp:inline distT="0" distB="0" distL="0" distR="0" wp14:anchorId="0A8CE1B2" wp14:editId="642EE4B8">
+            <wp:extent cx="5504400" cy="1232784"/>
+            <wp:effectExtent l="0" t="0" r="1270" b="5715"/>
+            <wp:docPr id="1013729321" name="Image 1" descr="Une image contenant texte, capture d’écran, ligne, Police&#10;&#10;Description générée automatiquement"/>
+            <wp:cNvGraphicFramePr>
+              <a:graphicFrameLocks xmlns:a="http://schemas.openxmlformats.org/drawingml/2006/main" noChangeAspect="1"/>
+            </wp:cNvGraphicFramePr>
+            <a:graphic xmlns:a="http://schemas.openxmlformats.org/drawingml/2006/main">
+              <a:graphicData uri="http://schemas.openxmlformats.org/drawingml/2006/picture">
+                <pic:pic xmlns:pic="http://schemas.openxmlformats.org/drawingml/2006/picture">
+                  <pic:nvPicPr>
+                    <pic:cNvPr id="1013729321" name="Image 1" descr="Une image contenant texte, capture d’écran, ligne, Police&#10;&#10;Description générée automatiquement"/>
+                    <pic:cNvPicPr/>
+                  </pic:nvPicPr>
+                  <pic:blipFill>
+                    <a:blip r:embed="rId23"/>
+                    <a:stretch>
+                      <a:fillRect/>
+                    </a:stretch>
+                  </pic:blipFill>
+                  <pic:spPr>
+                    <a:xfrm>
+                      <a:off x="0" y="0"/>
+                      <a:ext cx="5504400" cy="1232784"/>
+                    </a:xfrm>
+                    <a:prstGeom prst="rect">
+                      <a:avLst/>
+                    </a:prstGeom>
+                  </pic:spPr>
+                </pic:pic>
+              </a:graphicData>
+            </a:graphic>
+          </wp:inline>
+        </w:drawing>
+      </w:r>
+    </w:p>
+    <w:p>
+      <w:r>
+        <w:t>Il suffit d’indiquer ses dimensions</w:t>
+      </w:r>
+      <w:r>
+        <w:t xml:space="preserve">. 2 à 4 encoches sont suffisantes dans une dimension. Ne pas oublier de </w:t>
+      </w:r>
+      <w:r>
+        <w:t>choisir la largeur du trait de coupe</w:t>
+      </w:r>
     </w:p>
     <w:sectPr>
-      <w:footerReference w:type="default" r:id="rId23"/>
+      <w:footerReference w:type="default" r:id="rId24"/>
       <w:pgSz w:w="11906" w:h="16838"/>
       <w:pgMar w:top="720" w:right="720" w:bottom="720" w:left="720" w:header="708" w:footer="708" w:gutter="0"/>
       <w:cols w:space="708"/>
@@ -3685,11 +4085,19 @@
                               <w:sz w:val="12"/>
                             </w:rPr>
                           </w:pPr>
+                          <w:proofErr w:type="spellStart"/>
                           <w:r>
                             <w:rPr>
                               <w:sz w:val="12"/>
                             </w:rPr>
-                            <w:t xml:space="preserve">DMàJ le </w:t>
+                            <w:t>DMàJ</w:t>
+                          </w:r>
+                          <w:proofErr w:type="spellEnd"/>
+                          <w:r>
+                            <w:rPr>
+                              <w:sz w:val="12"/>
+                            </w:rPr>
+                            <w:t xml:space="preserve"> le </w:t>
                           </w:r>
                           <w:r>
                             <w:rPr>
@@ -3714,7 +4122,7 @@
                               <w:noProof/>
                               <w:sz w:val="12"/>
                             </w:rPr>
-                            <w:t>28/08/24</w:t>
+                            <w:t>03/09/24</w:t>
                           </w:r>
                           <w:r>
                             <w:rPr>
@@ -3850,11 +4258,19 @@
                         <w:sz w:val="12"/>
                       </w:rPr>
                     </w:pPr>
+                    <w:proofErr w:type="spellStart"/>
                     <w:r>
                       <w:rPr>
                         <w:sz w:val="12"/>
                       </w:rPr>
-                      <w:t xml:space="preserve">DMàJ le </w:t>
+                      <w:t>DMàJ</w:t>
+                    </w:r>
+                    <w:proofErr w:type="spellEnd"/>
+                    <w:r>
+                      <w:rPr>
+                        <w:sz w:val="12"/>
+                      </w:rPr>
+                      <w:t xml:space="preserve"> le </w:t>
                     </w:r>
                     <w:r>
                       <w:rPr>
@@ -3879,7 +4295,7 @@
                         <w:noProof/>
                         <w:sz w:val="12"/>
                       </w:rPr>
-                      <w:t>28/08/24</w:t>
+                      <w:t>03/09/24</w:t>
                     </w:r>
                     <w:r>
                       <w:rPr>
@@ -3941,19 +4357,44 @@
     <w:r>
       <w:tab/>
     </w:r>
-    <w:fldSimple w:instr=" subject \* MERGEFORMAT ">
-      <w:r>
-        <w:t>Découpe laser</w:t>
-      </w:r>
-    </w:fldSimple>
+    <w:r>
+      <w:fldChar w:fldCharType="begin"/>
+    </w:r>
+    <w:r>
+      <w:instrText xml:space="preserve"> subject \* MERGEFORMAT </w:instrText>
+    </w:r>
+    <w:r>
+      <w:fldChar w:fldCharType="separate"/>
+    </w:r>
+    <w:r>
+      <w:t>Découpe laser</w:t>
+    </w:r>
+    <w:r>
+      <w:fldChar w:fldCharType="end"/>
+    </w:r>
     <w:r>
       <w:t xml:space="preserve">. </w:t>
     </w:r>
-    <w:fldSimple w:instr=" TItle  \* MERGEFORMAT ">
-      <w:r>
-        <w:t>Tuto Inkscape</w:t>
-      </w:r>
-    </w:fldSimple>
+    <w:r>
+      <w:fldChar w:fldCharType="begin"/>
+    </w:r>
+    <w:r>
+      <w:instrText xml:space="preserve"> TItle  \* MERGEFORMAT </w:instrText>
+    </w:r>
+    <w:r>
+      <w:fldChar w:fldCharType="separate"/>
+    </w:r>
+    <w:r>
+      <w:t xml:space="preserve">Tuto </w:t>
+    </w:r>
+    <w:proofErr w:type="spellStart"/>
+    <w:r>
+      <w:t>Inkscape</w:t>
+    </w:r>
+    <w:proofErr w:type="spellEnd"/>
+    <w:r>
+      <w:fldChar w:fldCharType="end"/>
+    </w:r>
     <w:r>
       <w:t>.</w:t>
     </w:r>
@@ -3982,14 +4423,27 @@
     <w:r>
       <w:t>/</w:t>
     </w:r>
-    <w:fldSimple w:instr=" NUMPAGES  \* MERGEFORMAT ">
-      <w:r>
-        <w:rPr>
-          <w:noProof/>
-        </w:rPr>
-        <w:t>9</w:t>
-      </w:r>
-    </w:fldSimple>
+    <w:r>
+      <w:fldChar w:fldCharType="begin"/>
+    </w:r>
+    <w:r>
+      <w:instrText xml:space="preserve"> NUMPAGES  \* MERGEFORMAT </w:instrText>
+    </w:r>
+    <w:r>
+      <w:fldChar w:fldCharType="separate"/>
+    </w:r>
+    <w:r>
+      <w:rPr>
+        <w:noProof/>
+      </w:rPr>
+      <w:t>9</w:t>
+    </w:r>
+    <w:r>
+      <w:rPr>
+        <w:noProof/>
+      </w:rPr>
+      <w:fldChar w:fldCharType="end"/>
+    </w:r>
     <w:r>
       <w:t>.</w:t>
     </w:r>
@@ -4039,7 +4493,7 @@
         <v:path o:extrusionok="f" gradientshapeok="t" o:connecttype="rect"/>
         <o:lock v:ext="edit" aspectratio="t"/>
       </v:shapetype>
-      <v:shape id="_x0000_i1377" type="#_x0000_t75" style="width:9.55pt;height:9.55pt" o:bullet="t">
+      <v:shape id="_x0000_i1145" type="#_x0000_t75" style="width:9.55pt;height:9.55pt" o:bullet="t">
         <v:imagedata r:id="rId1" o:title="j0115836"/>
       </v:shape>
     </w:pict>

</xml_diff>

<commit_message>
correction bug groupes de optimisation
</commit_message>
<xml_diff>
--- a/0-Tuto Inkscape.docx
+++ b/0-Tuto Inkscape.docx
@@ -1,6 +1,6 @@
 
 <file path=word/document.xml><?xml version="1.0" encoding="utf-8"?>
-<w:document xmlns:wpc="http://schemas.microsoft.com/office/word/2010/wordprocessingCanvas" xmlns:cx="http://schemas.microsoft.com/office/drawing/2014/chartex" xmlns:cx1="http://schemas.microsoft.com/office/drawing/2015/9/8/chartex" xmlns:cx2="http://schemas.microsoft.com/office/drawing/2015/10/21/chartex" xmlns:cx3="http://schemas.microsoft.com/office/drawing/2016/5/9/chartex" xmlns:cx4="http://schemas.microsoft.com/office/drawing/2016/5/10/chartex" xmlns:cx5="http://schemas.microsoft.com/office/drawing/2016/5/11/chartex" xmlns:cx6="http://schemas.microsoft.com/office/drawing/2016/5/12/chartex" xmlns:cx7="http://schemas.microsoft.com/office/drawing/2016/5/13/chartex" xmlns:cx8="http://schemas.microsoft.com/office/drawing/2016/5/14/chartex" xmlns:mc="http://schemas.openxmlformats.org/markup-compatibility/2006" xmlns:aink="http://schemas.microsoft.com/office/drawing/2016/ink" xmlns:am3d="http://schemas.microsoft.com/office/drawing/2017/model3d" xmlns:o="urn:schemas-microsoft-com:office:office" xmlns:oel="http://schemas.microsoft.com/office/2019/extlst" xmlns:r="http://schemas.openxmlformats.org/officeDocument/2006/relationships" xmlns:m="http://schemas.openxmlformats.org/officeDocument/2006/math" xmlns:v="urn:schemas-microsoft-com:vml" xmlns:wp14="http://schemas.microsoft.com/office/word/2010/wordprocessingDrawing" xmlns:wp="http://schemas.openxmlformats.org/drawingml/2006/wordprocessingDrawing" xmlns:w10="urn:schemas-microsoft-com:office:word" xmlns:w="http://schemas.openxmlformats.org/wordprocessingml/2006/main" xmlns:w14="http://schemas.microsoft.com/office/word/2010/wordml" xmlns:w15="http://schemas.microsoft.com/office/word/2012/wordml" xmlns:w16cex="http://schemas.microsoft.com/office/word/2018/wordml/cex" xmlns:w16cid="http://schemas.microsoft.com/office/word/2016/wordml/cid" xmlns:w16="http://schemas.microsoft.com/office/word/2018/wordml" xmlns:w16du="http://schemas.microsoft.com/office/word/2023/wordml/word16du" xmlns:w16sdtdh="http://schemas.microsoft.com/office/word/2020/wordml/sdtdatahash" xmlns:w16se="http://schemas.microsoft.com/office/word/2015/wordml/symex" xmlns:wpg="http://schemas.microsoft.com/office/word/2010/wordprocessingGroup" xmlns:wpi="http://schemas.microsoft.com/office/word/2010/wordprocessingInk" xmlns:wne="http://schemas.microsoft.com/office/word/2006/wordml" xmlns:wps="http://schemas.microsoft.com/office/word/2010/wordprocessingShape" mc:Ignorable="w14 w15 w16se w16cid w16 w16cex w16sdtdh w16du wp14">
+<w:document xmlns:wpc="http://schemas.microsoft.com/office/word/2010/wordprocessingCanvas" xmlns:cx="http://schemas.microsoft.com/office/drawing/2014/chartex" xmlns:cx1="http://schemas.microsoft.com/office/drawing/2015/9/8/chartex" xmlns:cx2="http://schemas.microsoft.com/office/drawing/2015/10/21/chartex" xmlns:cx3="http://schemas.microsoft.com/office/drawing/2016/5/9/chartex" xmlns:cx4="http://schemas.microsoft.com/office/drawing/2016/5/10/chartex" xmlns:cx5="http://schemas.microsoft.com/office/drawing/2016/5/11/chartex" xmlns:cx6="http://schemas.microsoft.com/office/drawing/2016/5/12/chartex" xmlns:cx7="http://schemas.microsoft.com/office/drawing/2016/5/13/chartex" xmlns:cx8="http://schemas.microsoft.com/office/drawing/2016/5/14/chartex" xmlns:mc="http://schemas.openxmlformats.org/markup-compatibility/2006" xmlns:aink="http://schemas.microsoft.com/office/drawing/2016/ink" xmlns:am3d="http://schemas.microsoft.com/office/drawing/2017/model3d" xmlns:o="urn:schemas-microsoft-com:office:office" xmlns:r="http://schemas.openxmlformats.org/officeDocument/2006/relationships" xmlns:m="http://schemas.openxmlformats.org/officeDocument/2006/math" xmlns:v="urn:schemas-microsoft-com:vml" xmlns:wp14="http://schemas.microsoft.com/office/word/2010/wordprocessingDrawing" xmlns:wp="http://schemas.openxmlformats.org/drawingml/2006/wordprocessingDrawing" xmlns:w10="urn:schemas-microsoft-com:office:word" xmlns:w="http://schemas.openxmlformats.org/wordprocessingml/2006/main" xmlns:w14="http://schemas.microsoft.com/office/word/2010/wordml" xmlns:w15="http://schemas.microsoft.com/office/word/2012/wordml" xmlns:w16cid="http://schemas.microsoft.com/office/word/2016/wordml/cid" xmlns:w16se="http://schemas.microsoft.com/office/word/2015/wordml/symex" xmlns:wpg="http://schemas.microsoft.com/office/word/2010/wordprocessingGroup" xmlns:wpi="http://schemas.microsoft.com/office/word/2010/wordprocessingInk" xmlns:wne="http://schemas.microsoft.com/office/word/2006/wordml" xmlns:wps="http://schemas.microsoft.com/office/word/2010/wordprocessingShape" mc:Ignorable="w14 w15 w16se w16cid wp14">
   <w:body>
     <w:p>
       <w:pPr>
@@ -98,9 +98,11 @@
                             <w:r>
                               <w:t xml:space="preserve">Utiliser </w:t>
                             </w:r>
+                            <w:proofErr w:type="spellStart"/>
                             <w:r>
                               <w:t>Inkscape</w:t>
                             </w:r>
+                            <w:proofErr w:type="spellEnd"/>
                             <w:r>
                               <w:t xml:space="preserve"> pour découper des pièces avec le laser.</w:t>
                             </w:r>
@@ -134,7 +136,7 @@
                 <v:stroke joinstyle="miter"/>
                 <v:path gradientshapeok="t" o:connecttype="rect"/>
               </v:shapetype>
-              <v:shape id="Zone de texte 1" o:spid="_x0000_s1026" type="#_x0000_t202" style="position:absolute;left:0;text-align:left;margin-left:0;margin-top:0;width:2in;height:2in;z-index:251659264;visibility:visible;mso-wrap-style:none;mso-wrap-distance-left:9pt;mso-wrap-distance-top:0;mso-wrap-distance-right:9pt;mso-wrap-distance-bottom:0;mso-position-horizontal:absolute;mso-position-horizontal-relative:text;mso-position-vertical:absolute;mso-position-vertical-relative:text;v-text-anchor:top" o:gfxdata="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" filled="f" stroked="f">
+              <v:shape id="Zone de texte 1" o:spid="_x0000_s1026" type="#_x0000_t202" style="position:absolute;left:0;text-align:left;margin-left:0;margin-top:0;width:2in;height:2in;z-index:251659264;visibility:visible;mso-wrap-style:none;mso-wrap-distance-left:9pt;mso-wrap-distance-top:0;mso-wrap-distance-right:9pt;mso-wrap-distance-bottom:0;mso-position-horizontal:absolute;mso-position-horizontal-relative:text;mso-position-vertical:absolute;mso-position-vertical-relative:text;v-text-anchor:top" o:gfxdata="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" filled="f" stroked="f">
                 <v:textbox style="mso-fit-shape-to-text:t">
                   <w:txbxContent>
                     <w:p>
@@ -144,9 +146,11 @@
                       <w:r>
                         <w:t xml:space="preserve">Utiliser </w:t>
                       </w:r>
+                      <w:proofErr w:type="spellStart"/>
                       <w:r>
                         <w:t>Inkscape</w:t>
                       </w:r>
+                      <w:proofErr w:type="spellEnd"/>
                       <w:r>
                         <w:t xml:space="preserve"> pour découper des pièces avec le laser.</w:t>
                       </w:r>
@@ -184,6 +188,7 @@
           <w:docPartUnique/>
         </w:docPartObj>
       </w:sdtPr>
+      <w:sdtEndPr/>
       <w:sdtContent>
         <w:p>
           <w:pPr>
@@ -202,10 +207,6 @@
             <w:rPr>
               <w:rFonts w:cstheme="minorBidi"/>
               <w:noProof/>
-              <w:kern w:val="2"/>
-              <w:sz w:val="24"/>
-              <w:szCs w:val="24"/>
-              <w14:ligatures w14:val="standardContextual"/>
             </w:rPr>
           </w:pPr>
           <w:r>
@@ -217,14 +218,131 @@
           <w:r>
             <w:fldChar w:fldCharType="separate"/>
           </w:r>
-          <w:hyperlink w:anchor="_Toc178764638" w:history="1">
+          <w:bookmarkStart w:id="0" w:name="_GoBack"/>
+          <w:bookmarkEnd w:id="0"/>
+          <w:r>
+            <w:rPr>
+              <w:rStyle w:val="Lienhypertexte"/>
+              <w:noProof/>
+            </w:rPr>
+            <w:fldChar w:fldCharType="begin"/>
+          </w:r>
+          <w:r>
+            <w:rPr>
+              <w:rStyle w:val="Lienhypertexte"/>
+              <w:noProof/>
+            </w:rPr>
+            <w:instrText xml:space="preserve"> </w:instrText>
+          </w:r>
+          <w:r>
+            <w:rPr>
+              <w:noProof/>
+            </w:rPr>
+            <w:instrText>HYPERLINK \l "_Toc178861759"</w:instrText>
+          </w:r>
+          <w:r>
+            <w:rPr>
+              <w:rStyle w:val="Lienhypertexte"/>
+              <w:noProof/>
+            </w:rPr>
+            <w:instrText xml:space="preserve"> </w:instrText>
+          </w:r>
+          <w:r>
+            <w:rPr>
+              <w:rStyle w:val="Lienhypertexte"/>
+              <w:noProof/>
+            </w:rPr>
+          </w:r>
+          <w:r>
+            <w:rPr>
+              <w:rStyle w:val="Lienhypertexte"/>
+              <w:noProof/>
+            </w:rPr>
+            <w:fldChar w:fldCharType="separate"/>
+          </w:r>
+          <w:r>
+            <w:rPr>
+              <w:rStyle w:val="Lienhypertexte"/>
+              <w:noProof/>
+              <w:lang w:bidi="en-US"/>
+            </w:rPr>
+            <w:t>Tuto Inkscape — Première utilisation.</w:t>
+          </w:r>
+          <w:r>
+            <w:rPr>
+              <w:noProof/>
+              <w:webHidden/>
+            </w:rPr>
+            <w:tab/>
+          </w:r>
+          <w:r>
+            <w:rPr>
+              <w:noProof/>
+              <w:webHidden/>
+            </w:rPr>
+            <w:fldChar w:fldCharType="begin"/>
+          </w:r>
+          <w:r>
+            <w:rPr>
+              <w:noProof/>
+              <w:webHidden/>
+            </w:rPr>
+            <w:instrText xml:space="preserve"> PAGEREF _Toc178861759 \h </w:instrText>
+          </w:r>
+          <w:r>
+            <w:rPr>
+              <w:noProof/>
+              <w:webHidden/>
+            </w:rPr>
+          </w:r>
+          <w:r>
+            <w:rPr>
+              <w:noProof/>
+              <w:webHidden/>
+            </w:rPr>
+            <w:fldChar w:fldCharType="separate"/>
+          </w:r>
+          <w:r>
+            <w:rPr>
+              <w:noProof/>
+              <w:webHidden/>
+            </w:rPr>
+            <w:t>2</w:t>
+          </w:r>
+          <w:r>
+            <w:rPr>
+              <w:noProof/>
+              <w:webHidden/>
+            </w:rPr>
+            <w:fldChar w:fldCharType="end"/>
+          </w:r>
+          <w:r>
+            <w:rPr>
+              <w:rStyle w:val="Lienhypertexte"/>
+              <w:noProof/>
+            </w:rPr>
+            <w:fldChar w:fldCharType="end"/>
+          </w:r>
+        </w:p>
+        <w:p>
+          <w:pPr>
+            <w:pStyle w:val="TM1"/>
+            <w:tabs>
+              <w:tab w:val="right" w:leader="dot" w:pos="10456"/>
+            </w:tabs>
+            <w:rPr>
+              <w:rFonts w:cstheme="minorBidi"/>
+              <w:noProof/>
+            </w:rPr>
+          </w:pPr>
+          <w:hyperlink w:anchor="_Toc178861760" w:history="1">
             <w:r>
               <w:rPr>
                 <w:rStyle w:val="Lienhypertexte"/>
                 <w:noProof/>
                 <w:lang w:bidi="en-US"/>
               </w:rPr>
-              <w:t>Tuto Inkscape — Première utilisation.</w:t>
+              <w:t>Tuto Inkscape — Conseils de dessin.</w:t>
             </w:r>
             <w:r>
               <w:rPr>
@@ -245,7 +363,7 @@
                 <w:noProof/>
                 <w:webHidden/>
               </w:rPr>
-              <w:instrText xml:space="preserve"> PAGEREF _Toc178764638 \h </w:instrText>
+              <w:instrText xml:space="preserve"> PAGEREF _Toc178861760 \h </w:instrText>
             </w:r>
             <w:r>
               <w:rPr>
@@ -285,20 +403,16 @@
             <w:rPr>
               <w:rFonts w:cstheme="minorBidi"/>
               <w:noProof/>
-              <w:kern w:val="2"/>
-              <w:sz w:val="24"/>
-              <w:szCs w:val="24"/>
-              <w14:ligatures w14:val="standardContextual"/>
             </w:rPr>
           </w:pPr>
-          <w:hyperlink w:anchor="_Toc178764639" w:history="1">
+          <w:hyperlink w:anchor="_Toc178861761" w:history="1">
             <w:r>
               <w:rPr>
                 <w:rStyle w:val="Lienhypertexte"/>
                 <w:noProof/>
                 <w:lang w:bidi="en-US"/>
               </w:rPr>
-              <w:t>Tuto Inkscape — Conseils de dessin.</w:t>
+              <w:t>Tuto Inkscape — Préparer la découpe.</w:t>
             </w:r>
             <w:r>
               <w:rPr>
@@ -319,7 +433,7 @@
                 <w:noProof/>
                 <w:webHidden/>
               </w:rPr>
-              <w:instrText xml:space="preserve"> PAGEREF _Toc178764639 \h </w:instrText>
+              <w:instrText xml:space="preserve"> PAGEREF _Toc178861761 \h </w:instrText>
             </w:r>
             <w:r>
               <w:rPr>
@@ -339,7 +453,7 @@
                 <w:noProof/>
                 <w:webHidden/>
               </w:rPr>
-              <w:t>2</w:t>
+              <w:t>3</w:t>
             </w:r>
             <w:r>
               <w:rPr>
@@ -359,20 +473,16 @@
             <w:rPr>
               <w:rFonts w:cstheme="minorBidi"/>
               <w:noProof/>
-              <w:kern w:val="2"/>
-              <w:sz w:val="24"/>
-              <w:szCs w:val="24"/>
-              <w14:ligatures w14:val="standardContextual"/>
             </w:rPr>
           </w:pPr>
-          <w:hyperlink w:anchor="_Toc178764640" w:history="1">
+          <w:hyperlink w:anchor="_Toc178861762" w:history="1">
             <w:r>
               <w:rPr>
                 <w:rStyle w:val="Lienhypertexte"/>
                 <w:noProof/>
                 <w:lang w:bidi="en-US"/>
               </w:rPr>
-              <w:t>Tuto Inkscape — Préparer la découpe.</w:t>
+              <w:t>Tuto inkscape — dessiner.</w:t>
             </w:r>
             <w:r>
               <w:rPr>
@@ -393,81 +503,7 @@
                 <w:noProof/>
                 <w:webHidden/>
               </w:rPr>
-              <w:instrText xml:space="preserve"> PAGEREF _Toc178764640 \h </w:instrText>
-            </w:r>
-            <w:r>
-              <w:rPr>
-                <w:noProof/>
-                <w:webHidden/>
-              </w:rPr>
-            </w:r>
-            <w:r>
-              <w:rPr>
-                <w:noProof/>
-                <w:webHidden/>
-              </w:rPr>
-              <w:fldChar w:fldCharType="separate"/>
-            </w:r>
-            <w:r>
-              <w:rPr>
-                <w:noProof/>
-                <w:webHidden/>
-              </w:rPr>
-              <w:t>3</w:t>
-            </w:r>
-            <w:r>
-              <w:rPr>
-                <w:noProof/>
-                <w:webHidden/>
-              </w:rPr>
-              <w:fldChar w:fldCharType="end"/>
-            </w:r>
-          </w:hyperlink>
-        </w:p>
-        <w:p>
-          <w:pPr>
-            <w:pStyle w:val="TM1"/>
-            <w:tabs>
-              <w:tab w:val="right" w:leader="dot" w:pos="10456"/>
-            </w:tabs>
-            <w:rPr>
-              <w:rFonts w:cstheme="minorBidi"/>
-              <w:noProof/>
-              <w:kern w:val="2"/>
-              <w:sz w:val="24"/>
-              <w:szCs w:val="24"/>
-              <w14:ligatures w14:val="standardContextual"/>
-            </w:rPr>
-          </w:pPr>
-          <w:hyperlink w:anchor="_Toc178764641" w:history="1">
-            <w:r>
-              <w:rPr>
-                <w:rStyle w:val="Lienhypertexte"/>
-                <w:noProof/>
-                <w:lang w:bidi="en-US"/>
-              </w:rPr>
-              <w:t>Tuto inkscape — dessiner.</w:t>
-            </w:r>
-            <w:r>
-              <w:rPr>
-                <w:noProof/>
-                <w:webHidden/>
-              </w:rPr>
-              <w:tab/>
-            </w:r>
-            <w:r>
-              <w:rPr>
-                <w:noProof/>
-                <w:webHidden/>
-              </w:rPr>
-              <w:fldChar w:fldCharType="begin"/>
-            </w:r>
-            <w:r>
-              <w:rPr>
-                <w:noProof/>
-                <w:webHidden/>
-              </w:rPr>
-              <w:instrText xml:space="preserve"> PAGEREF _Toc178764641 \h </w:instrText>
+              <w:instrText xml:space="preserve"> PAGEREF _Toc178861762 \h </w:instrText>
             </w:r>
             <w:r>
               <w:rPr>
@@ -508,14 +544,12 @@
               <w:rFonts w:eastAsiaTheme="minorEastAsia" w:cstheme="minorBidi"/>
               <w:noProof/>
               <w:color w:val="auto"/>
-              <w:kern w:val="2"/>
-              <w:sz w:val="24"/>
-              <w:szCs w:val="24"/>
+              <w:sz w:val="22"/>
+              <w:szCs w:val="22"/>
               <w:lang w:eastAsia="fr-FR" w:bidi="ar-SA"/>
-              <w14:ligatures w14:val="standardContextual"/>
             </w:rPr>
           </w:pPr>
-          <w:hyperlink w:anchor="_Toc178764642" w:history="1">
+          <w:hyperlink w:anchor="_Toc178861763" w:history="1">
             <w:r>
               <w:rPr>
                 <w:rStyle w:val="Lienhypertexte"/>
@@ -542,7 +576,7 @@
                 <w:noProof/>
                 <w:webHidden/>
               </w:rPr>
-              <w:instrText xml:space="preserve"> PAGEREF _Toc178764642 \h </w:instrText>
+              <w:instrText xml:space="preserve"> PAGEREF _Toc178861763 \h </w:instrText>
             </w:r>
             <w:r>
               <w:rPr>
@@ -583,14 +617,12 @@
               <w:rFonts w:eastAsiaTheme="minorEastAsia" w:cstheme="minorBidi"/>
               <w:noProof/>
               <w:color w:val="auto"/>
-              <w:kern w:val="2"/>
-              <w:sz w:val="24"/>
-              <w:szCs w:val="24"/>
+              <w:sz w:val="22"/>
+              <w:szCs w:val="22"/>
               <w:lang w:eastAsia="fr-FR" w:bidi="ar-SA"/>
-              <w14:ligatures w14:val="standardContextual"/>
             </w:rPr>
           </w:pPr>
-          <w:hyperlink w:anchor="_Toc178764643" w:history="1">
+          <w:hyperlink w:anchor="_Toc178861764" w:history="1">
             <w:r>
               <w:rPr>
                 <w:rStyle w:val="Lienhypertexte"/>
@@ -617,7 +649,7 @@
                 <w:noProof/>
                 <w:webHidden/>
               </w:rPr>
-              <w:instrText xml:space="preserve"> PAGEREF _Toc178764643 \h </w:instrText>
+              <w:instrText xml:space="preserve"> PAGEREF _Toc178861764 \h </w:instrText>
             </w:r>
             <w:r>
               <w:rPr>
@@ -658,14 +690,12 @@
               <w:rFonts w:eastAsiaTheme="minorEastAsia" w:cstheme="minorBidi"/>
               <w:noProof/>
               <w:color w:val="auto"/>
-              <w:kern w:val="2"/>
-              <w:sz w:val="24"/>
-              <w:szCs w:val="24"/>
+              <w:sz w:val="22"/>
+              <w:szCs w:val="22"/>
               <w:lang w:eastAsia="fr-FR" w:bidi="ar-SA"/>
-              <w14:ligatures w14:val="standardContextual"/>
             </w:rPr>
           </w:pPr>
-          <w:hyperlink w:anchor="_Toc178764644" w:history="1">
+          <w:hyperlink w:anchor="_Toc178861765" w:history="1">
             <w:r>
               <w:rPr>
                 <w:rStyle w:val="Lienhypertexte"/>
@@ -692,7 +722,7 @@
                 <w:noProof/>
                 <w:webHidden/>
               </w:rPr>
-              <w:instrText xml:space="preserve"> PAGEREF _Toc178764644 \h </w:instrText>
+              <w:instrText xml:space="preserve"> PAGEREF _Toc178861765 \h </w:instrText>
             </w:r>
             <w:r>
               <w:rPr>
@@ -733,14 +763,12 @@
               <w:rFonts w:eastAsiaTheme="minorEastAsia" w:cstheme="minorBidi"/>
               <w:noProof/>
               <w:color w:val="auto"/>
-              <w:kern w:val="2"/>
-              <w:sz w:val="24"/>
-              <w:szCs w:val="24"/>
+              <w:sz w:val="22"/>
+              <w:szCs w:val="22"/>
               <w:lang w:eastAsia="fr-FR" w:bidi="ar-SA"/>
-              <w14:ligatures w14:val="standardContextual"/>
             </w:rPr>
           </w:pPr>
-          <w:hyperlink w:anchor="_Toc178764645" w:history="1">
+          <w:hyperlink w:anchor="_Toc178861766" w:history="1">
             <w:r>
               <w:rPr>
                 <w:rStyle w:val="Lienhypertexte"/>
@@ -767,7 +795,7 @@
                 <w:noProof/>
                 <w:webHidden/>
               </w:rPr>
-              <w:instrText xml:space="preserve"> PAGEREF _Toc178764645 \h </w:instrText>
+              <w:instrText xml:space="preserve"> PAGEREF _Toc178861766 \h </w:instrText>
             </w:r>
             <w:r>
               <w:rPr>
@@ -808,14 +836,12 @@
               <w:rFonts w:eastAsiaTheme="minorEastAsia" w:cstheme="minorBidi"/>
               <w:noProof/>
               <w:color w:val="auto"/>
-              <w:kern w:val="2"/>
-              <w:sz w:val="24"/>
-              <w:szCs w:val="24"/>
+              <w:sz w:val="22"/>
+              <w:szCs w:val="22"/>
               <w:lang w:eastAsia="fr-FR" w:bidi="ar-SA"/>
-              <w14:ligatures w14:val="standardContextual"/>
             </w:rPr>
           </w:pPr>
-          <w:hyperlink w:anchor="_Toc178764646" w:history="1">
+          <w:hyperlink w:anchor="_Toc178861767" w:history="1">
             <w:r>
               <w:rPr>
                 <w:rStyle w:val="Lienhypertexte"/>
@@ -842,7 +868,7 @@
                 <w:noProof/>
                 <w:webHidden/>
               </w:rPr>
-              <w:instrText xml:space="preserve"> PAGEREF _Toc178764646 \h </w:instrText>
+              <w:instrText xml:space="preserve"> PAGEREF _Toc178861767 \h </w:instrText>
             </w:r>
             <w:r>
               <w:rPr>
@@ -883,14 +909,12 @@
               <w:rFonts w:eastAsiaTheme="minorEastAsia" w:cstheme="minorBidi"/>
               <w:noProof/>
               <w:color w:val="auto"/>
-              <w:kern w:val="2"/>
-              <w:sz w:val="24"/>
-              <w:szCs w:val="24"/>
+              <w:sz w:val="22"/>
+              <w:szCs w:val="22"/>
               <w:lang w:eastAsia="fr-FR" w:bidi="ar-SA"/>
-              <w14:ligatures w14:val="standardContextual"/>
             </w:rPr>
           </w:pPr>
-          <w:hyperlink w:anchor="_Toc178764647" w:history="1">
+          <w:hyperlink w:anchor="_Toc178861768" w:history="1">
             <w:r>
               <w:rPr>
                 <w:rStyle w:val="Lienhypertexte"/>
@@ -917,7 +941,7 @@
                 <w:noProof/>
                 <w:webHidden/>
               </w:rPr>
-              <w:instrText xml:space="preserve"> PAGEREF _Toc178764647 \h </w:instrText>
+              <w:instrText xml:space="preserve"> PAGEREF _Toc178861768 \h </w:instrText>
             </w:r>
             <w:r>
               <w:rPr>
@@ -958,14 +982,12 @@
               <w:rFonts w:eastAsiaTheme="minorEastAsia" w:cstheme="minorBidi"/>
               <w:noProof/>
               <w:color w:val="auto"/>
-              <w:kern w:val="2"/>
-              <w:sz w:val="24"/>
-              <w:szCs w:val="24"/>
+              <w:sz w:val="22"/>
+              <w:szCs w:val="22"/>
               <w:lang w:eastAsia="fr-FR" w:bidi="ar-SA"/>
-              <w14:ligatures w14:val="standardContextual"/>
             </w:rPr>
           </w:pPr>
-          <w:hyperlink w:anchor="_Toc178764648" w:history="1">
+          <w:hyperlink w:anchor="_Toc178861769" w:history="1">
             <w:r>
               <w:rPr>
                 <w:rStyle w:val="Lienhypertexte"/>
@@ -992,7 +1014,7 @@
                 <w:noProof/>
                 <w:webHidden/>
               </w:rPr>
-              <w:instrText xml:space="preserve"> PAGEREF _Toc178764648 \h </w:instrText>
+              <w:instrText xml:space="preserve"> PAGEREF _Toc178861769 \h </w:instrText>
             </w:r>
             <w:r>
               <w:rPr>
@@ -1033,14 +1055,12 @@
               <w:rFonts w:eastAsiaTheme="minorEastAsia" w:cstheme="minorBidi"/>
               <w:noProof/>
               <w:color w:val="auto"/>
-              <w:kern w:val="2"/>
-              <w:sz w:val="24"/>
-              <w:szCs w:val="24"/>
+              <w:sz w:val="22"/>
+              <w:szCs w:val="22"/>
               <w:lang w:eastAsia="fr-FR" w:bidi="ar-SA"/>
-              <w14:ligatures w14:val="standardContextual"/>
             </w:rPr>
           </w:pPr>
-          <w:hyperlink w:anchor="_Toc178764649" w:history="1">
+          <w:hyperlink w:anchor="_Toc178861770" w:history="1">
             <w:r>
               <w:rPr>
                 <w:rStyle w:val="Lienhypertexte"/>
@@ -1067,7 +1087,7 @@
                 <w:noProof/>
                 <w:webHidden/>
               </w:rPr>
-              <w:instrText xml:space="preserve"> PAGEREF _Toc178764649 \h </w:instrText>
+              <w:instrText xml:space="preserve"> PAGEREF _Toc178861770 \h </w:instrText>
             </w:r>
             <w:r>
               <w:rPr>
@@ -1108,14 +1128,12 @@
               <w:rFonts w:eastAsiaTheme="minorEastAsia" w:cstheme="minorBidi"/>
               <w:noProof/>
               <w:color w:val="auto"/>
-              <w:kern w:val="2"/>
-              <w:sz w:val="24"/>
-              <w:szCs w:val="24"/>
+              <w:sz w:val="22"/>
+              <w:szCs w:val="22"/>
               <w:lang w:eastAsia="fr-FR" w:bidi="ar-SA"/>
-              <w14:ligatures w14:val="standardContextual"/>
             </w:rPr>
           </w:pPr>
-          <w:hyperlink w:anchor="_Toc178764650" w:history="1">
+          <w:hyperlink w:anchor="_Toc178861771" w:history="1">
             <w:r>
               <w:rPr>
                 <w:rStyle w:val="Lienhypertexte"/>
@@ -1142,7 +1160,7 @@
                 <w:noProof/>
                 <w:webHidden/>
               </w:rPr>
-              <w:instrText xml:space="preserve"> PAGEREF _Toc178764650 \h </w:instrText>
+              <w:instrText xml:space="preserve"> PAGEREF _Toc178861771 \h </w:instrText>
             </w:r>
             <w:r>
               <w:rPr>
@@ -1183,14 +1201,12 @@
               <w:rFonts w:eastAsiaTheme="minorEastAsia" w:cstheme="minorBidi"/>
               <w:noProof/>
               <w:color w:val="auto"/>
-              <w:kern w:val="2"/>
-              <w:sz w:val="24"/>
-              <w:szCs w:val="24"/>
+              <w:sz w:val="22"/>
+              <w:szCs w:val="22"/>
               <w:lang w:eastAsia="fr-FR" w:bidi="ar-SA"/>
-              <w14:ligatures w14:val="standardContextual"/>
             </w:rPr>
           </w:pPr>
-          <w:hyperlink w:anchor="_Toc178764651" w:history="1">
+          <w:hyperlink w:anchor="_Toc178861772" w:history="1">
             <w:r>
               <w:rPr>
                 <w:rStyle w:val="Lienhypertexte"/>
@@ -1217,7 +1233,7 @@
                 <w:noProof/>
                 <w:webHidden/>
               </w:rPr>
-              <w:instrText xml:space="preserve"> PAGEREF _Toc178764651 \h </w:instrText>
+              <w:instrText xml:space="preserve"> PAGEREF _Toc178861772 \h </w:instrText>
             </w:r>
             <w:r>
               <w:rPr>
@@ -1258,14 +1274,12 @@
               <w:rFonts w:eastAsiaTheme="minorEastAsia" w:cstheme="minorBidi"/>
               <w:noProof/>
               <w:color w:val="auto"/>
-              <w:kern w:val="2"/>
-              <w:sz w:val="24"/>
-              <w:szCs w:val="24"/>
+              <w:sz w:val="22"/>
+              <w:szCs w:val="22"/>
               <w:lang w:eastAsia="fr-FR" w:bidi="ar-SA"/>
-              <w14:ligatures w14:val="standardContextual"/>
             </w:rPr>
           </w:pPr>
-          <w:hyperlink w:anchor="_Toc178764652" w:history="1">
+          <w:hyperlink w:anchor="_Toc178861773" w:history="1">
             <w:r>
               <w:rPr>
                 <w:rStyle w:val="Lienhypertexte"/>
@@ -1292,7 +1306,7 @@
                 <w:noProof/>
                 <w:webHidden/>
               </w:rPr>
-              <w:instrText xml:space="preserve"> PAGEREF _Toc178764652 \h </w:instrText>
+              <w:instrText xml:space="preserve"> PAGEREF _Toc178861773 \h </w:instrText>
             </w:r>
             <w:r>
               <w:rPr>
@@ -1312,7 +1326,7 @@
                 <w:noProof/>
                 <w:webHidden/>
               </w:rPr>
-              <w:t>5</w:t>
+              <w:t>7</w:t>
             </w:r>
             <w:r>
               <w:rPr>
@@ -1365,7 +1379,7 @@
       <w:pPr>
         <w:pStyle w:val="Titre1"/>
       </w:pPr>
-      <w:bookmarkStart w:id="0" w:name="_Toc178764638"/>
+      <w:bookmarkStart w:id="1" w:name="_Toc178861759"/>
       <w:r>
         <w:lastRenderedPageBreak/>
         <w:t xml:space="preserve">Tuto Inkscape </w:t>
@@ -1379,7 +1393,7 @@
       <w:r>
         <w:t>.</w:t>
       </w:r>
-      <w:bookmarkEnd w:id="0"/>
+      <w:bookmarkEnd w:id="1"/>
     </w:p>
     <w:p>
       <w:pPr>
@@ -1487,8 +1501,49 @@
           <w:b/>
           <w:bCs/>
         </w:rPr>
-        <w:t>C:\Users\Nom utilisateur\AppData\Roaming\Inkscape</w:t>
-      </w:r>
+        <w:t>C:\Users\Nom utilisateur\</w:t>
+      </w:r>
+      <w:proofErr w:type="spellStart"/>
+      <w:r>
+        <w:rPr>
+          <w:b/>
+          <w:bCs/>
+        </w:rPr>
+        <w:t>AppData</w:t>
+      </w:r>
+      <w:proofErr w:type="spellEnd"/>
+      <w:r>
+        <w:rPr>
+          <w:b/>
+          <w:bCs/>
+        </w:rPr>
+        <w:t>\</w:t>
+      </w:r>
+      <w:proofErr w:type="spellStart"/>
+      <w:r>
+        <w:rPr>
+          <w:b/>
+          <w:bCs/>
+        </w:rPr>
+        <w:t>Roaming</w:t>
+      </w:r>
+      <w:proofErr w:type="spellEnd"/>
+      <w:r>
+        <w:rPr>
+          <w:b/>
+          <w:bCs/>
+        </w:rPr>
+        <w:t>\</w:t>
+      </w:r>
+      <w:proofErr w:type="spellStart"/>
+      <w:r>
+        <w:rPr>
+          <w:b/>
+          <w:bCs/>
+        </w:rPr>
+        <w:t>Inkscape</w:t>
+      </w:r>
+      <w:proofErr w:type="spellEnd"/>
       <w:r>
         <w:rPr>
           <w:rFonts w:ascii="Arial" w:hAnsi="Arial" w:cs="Arial"/>
@@ -1511,8 +1566,21 @@
         <w:t> </w:t>
       </w:r>
       <w:r>
-        <w:t>C:\Users\Nom utilisateur\AppData\Roaming</w:t>
-      </w:r>
+        <w:t>C:\Users\Nom utilisateur\</w:t>
+      </w:r>
+      <w:proofErr w:type="spellStart"/>
+      <w:r>
+        <w:t>AppData</w:t>
+      </w:r>
+      <w:proofErr w:type="spellEnd"/>
+      <w:r>
+        <w:t>\</w:t>
+      </w:r>
+      <w:proofErr w:type="spellStart"/>
+      <w:r>
+        <w:t>Roaming</w:t>
+      </w:r>
+      <w:proofErr w:type="spellEnd"/>
       <w:r>
         <w:rPr>
           <w:rFonts w:ascii="Arial" w:hAnsi="Arial" w:cs="Arial"/>
@@ -1545,7 +1613,23 @@
           <w:b/>
           <w:bCs/>
         </w:rPr>
-        <w:t>%appdata%</w:t>
+        <w:t>%</w:t>
+      </w:r>
+      <w:proofErr w:type="spellStart"/>
+      <w:r>
+        <w:rPr>
+          <w:b/>
+          <w:bCs/>
+        </w:rPr>
+        <w:t>appdata</w:t>
+      </w:r>
+      <w:proofErr w:type="spellEnd"/>
+      <w:r>
+        <w:rPr>
+          <w:b/>
+          <w:bCs/>
+        </w:rPr>
+        <w:t>%</w:t>
       </w:r>
       <w:r>
         <w:rPr>
@@ -1585,7 +1669,7 @@
       <w:pPr>
         <w:pStyle w:val="Titre1"/>
       </w:pPr>
-      <w:bookmarkStart w:id="1" w:name="_Toc178764639"/>
+      <w:bookmarkStart w:id="2" w:name="_Toc178861760"/>
       <w:r>
         <w:t xml:space="preserve">Tuto Inkscape </w:t>
       </w:r>
@@ -1604,7 +1688,7 @@
       <w:r>
         <w:t>.</w:t>
       </w:r>
-      <w:bookmarkEnd w:id="1"/>
+      <w:bookmarkEnd w:id="2"/>
       <w:r>
         <w:t xml:space="preserve"> </w:t>
       </w:r>
@@ -1730,8 +1814,13 @@
           <w:numId w:val="15"/>
         </w:numPr>
       </w:pPr>
-      <w:r>
-        <w:t>vert (6 à 9) + rouge (2) pour les découpes internes</w:t>
+      <w:proofErr w:type="gramStart"/>
+      <w:r>
+        <w:t>vert</w:t>
+      </w:r>
+      <w:proofErr w:type="gramEnd"/>
+      <w:r>
+        <w:t xml:space="preserve"> (6 à 9) + rouge (2) pour les découpes internes</w:t>
       </w:r>
       <w:r>
         <w:rPr>
@@ -1911,7 +2000,15 @@
         </w:numPr>
       </w:pPr>
       <w:r>
-        <w:t>La grille magnétique proposée est de 0,5 mm et la grille affichée de 5 mm. On peut changer cela dans le menu fichier &gt; propriété du document.</w:t>
+        <w:t>La grille magnétique proposée est de 0,5 mm et la grille affichée de 5 </w:t>
+      </w:r>
+      <w:proofErr w:type="spellStart"/>
+      <w:r>
+        <w:t>mm.</w:t>
+      </w:r>
+      <w:proofErr w:type="spellEnd"/>
+      <w:r>
+        <w:t xml:space="preserve"> On peut changer cela dans le menu fichier &gt; propriété du document.</w:t>
       </w:r>
     </w:p>
     <w:p>
@@ -1952,8 +2049,9 @@
       <w:pPr>
         <w:pStyle w:val="Titre1"/>
       </w:pPr>
-      <w:bookmarkStart w:id="2" w:name="_Toc178764640"/>
-      <w:r>
+      <w:bookmarkStart w:id="3" w:name="_Toc178861761"/>
+      <w:r>
+        <w:lastRenderedPageBreak/>
         <w:t xml:space="preserve">Tuto Inkscape </w:t>
       </w:r>
       <w:r>
@@ -1965,7 +2063,7 @@
       <w:r>
         <w:t>.</w:t>
       </w:r>
-      <w:bookmarkEnd w:id="2"/>
+      <w:bookmarkEnd w:id="3"/>
     </w:p>
     <w:p>
       <w:pPr>
@@ -2081,8 +2179,13 @@
         <w:ind w:left="1429"/>
       </w:pPr>
       <w:r>
-        <w:t>Cocher toutes les cases et mettre une tolérance de 0,125 mm.</w:t>
-      </w:r>
+        <w:t>Cocher toutes les cases et mettre une tolérance de 0,125 </w:t>
+      </w:r>
+      <w:proofErr w:type="spellStart"/>
+      <w:r>
+        <w:t>mm.</w:t>
+      </w:r>
+      <w:proofErr w:type="spellEnd"/>
     </w:p>
     <w:p>
       <w:pPr>
@@ -2171,6 +2274,7 @@
       <w:r>
         <w:t xml:space="preserve">er le fichier </w:t>
       </w:r>
+      <w:proofErr w:type="spellStart"/>
       <w:r>
         <w:rPr>
           <w:b/>
@@ -2178,6 +2282,7 @@
         </w:rPr>
         <w:t>pjx</w:t>
       </w:r>
+      <w:proofErr w:type="spellEnd"/>
       <w:r>
         <w:t xml:space="preserve">. </w:t>
       </w:r>
@@ -2264,7 +2369,21 @@
         <w:rPr>
           <w:highlight w:val="yellow"/>
         </w:rPr>
-        <w:t xml:space="preserve"> c’est long. Attendre que ce fichier </w:t>
+        <w:t xml:space="preserve"> </w:t>
+      </w:r>
+      <w:proofErr w:type="gramStart"/>
+      <w:r>
+        <w:rPr>
+          <w:highlight w:val="yellow"/>
+        </w:rPr>
+        <w:t>c’est</w:t>
+      </w:r>
+      <w:proofErr w:type="gramEnd"/>
+      <w:r>
+        <w:rPr>
+          <w:highlight w:val="yellow"/>
+        </w:rPr>
+        <w:t xml:space="preserve"> long. Attendre que ce fichier </w:t>
       </w:r>
       <w:r>
         <w:rPr>
@@ -2312,7 +2431,15 @@
         </w:numPr>
       </w:pPr>
       <w:r>
-        <w:t>Choisir Trotec Engraver vxx. x. x</w:t>
+        <w:t xml:space="preserve">Choisir Trotec Engraver </w:t>
+      </w:r>
+      <w:proofErr w:type="spellStart"/>
+      <w:r>
+        <w:t>vxx</w:t>
+      </w:r>
+      <w:proofErr w:type="spellEnd"/>
+      <w:r>
+        <w:t>. x. x</w:t>
       </w:r>
     </w:p>
     <w:p>
@@ -2572,6 +2699,7 @@
           <w:noProof/>
           <w:lang w:bidi="ar-SA"/>
         </w:rPr>
+        <w:lastRenderedPageBreak/>
         <w:drawing>
           <wp:inline distT="0" distB="0" distL="0" distR="0" wp14:anchorId="16C47FEB" wp14:editId="6754EADF">
             <wp:extent cx="5760720" cy="3218706"/>
@@ -2654,7 +2782,15 @@
         </w:numPr>
       </w:pPr>
       <w:r>
-        <w:t xml:space="preserve">Enregistrer le fichier au format pjx avec un nom explicite indiquant le </w:t>
+        <w:t xml:space="preserve">Enregistrer le fichier au format </w:t>
+      </w:r>
+      <w:proofErr w:type="spellStart"/>
+      <w:r>
+        <w:t>pjx</w:t>
+      </w:r>
+      <w:proofErr w:type="spellEnd"/>
+      <w:r>
+        <w:t xml:space="preserve"> avec un nom explicite indiquant le </w:t>
       </w:r>
       <w:r>
         <w:rPr>
@@ -2753,10 +2889,10 @@
       <w:pPr>
         <w:pStyle w:val="Titre1"/>
       </w:pPr>
-      <w:bookmarkStart w:id="3" w:name="_Toc115257091"/>
-      <w:bookmarkStart w:id="4" w:name="_Toc115261426"/>
-      <w:bookmarkStart w:id="5" w:name="_Toc175737338"/>
-      <w:bookmarkStart w:id="6" w:name="_Toc178764641"/>
+      <w:bookmarkStart w:id="4" w:name="_Toc115257091"/>
+      <w:bookmarkStart w:id="5" w:name="_Toc115261426"/>
+      <w:bookmarkStart w:id="6" w:name="_Toc175737338"/>
+      <w:bookmarkStart w:id="7" w:name="_Toc178861762"/>
       <w:r>
         <w:t xml:space="preserve">Tuto inkscape </w:t>
       </w:r>
@@ -2766,29 +2902,29 @@
       <w:r>
         <w:t xml:space="preserve"> dessiner</w:t>
       </w:r>
-      <w:bookmarkEnd w:id="3"/>
       <w:bookmarkEnd w:id="4"/>
       <w:bookmarkEnd w:id="5"/>
+      <w:bookmarkEnd w:id="6"/>
       <w:r>
         <w:t>.</w:t>
       </w:r>
-      <w:bookmarkEnd w:id="6"/>
+      <w:bookmarkEnd w:id="7"/>
     </w:p>
     <w:p>
       <w:pPr>
         <w:pStyle w:val="Titre3"/>
       </w:pPr>
-      <w:bookmarkStart w:id="7" w:name="_Toc115257092"/>
-      <w:bookmarkStart w:id="8" w:name="_Toc115261427"/>
-      <w:bookmarkStart w:id="9" w:name="_Toc175737339"/>
-      <w:bookmarkStart w:id="10" w:name="_Toc178764642"/>
+      <w:bookmarkStart w:id="8" w:name="_Toc115257092"/>
+      <w:bookmarkStart w:id="9" w:name="_Toc115261427"/>
+      <w:bookmarkStart w:id="10" w:name="_Toc175737339"/>
+      <w:bookmarkStart w:id="11" w:name="_Toc178861763"/>
       <w:r>
         <w:t>Combiner des chemins.</w:t>
       </w:r>
-      <w:bookmarkEnd w:id="7"/>
       <w:bookmarkEnd w:id="8"/>
       <w:bookmarkEnd w:id="9"/>
       <w:bookmarkEnd w:id="10"/>
+      <w:bookmarkEnd w:id="11"/>
     </w:p>
     <w:p>
       <w:pPr>
@@ -2869,15 +3005,15 @@
       <w:pPr>
         <w:pStyle w:val="Titre3"/>
       </w:pPr>
-      <w:bookmarkStart w:id="11" w:name="_Toc115261428"/>
-      <w:bookmarkStart w:id="12" w:name="_Toc175737340"/>
-      <w:bookmarkStart w:id="13" w:name="_Toc178764643"/>
+      <w:bookmarkStart w:id="12" w:name="_Toc115261428"/>
+      <w:bookmarkStart w:id="13" w:name="_Toc175737340"/>
+      <w:bookmarkStart w:id="14" w:name="_Toc178861764"/>
       <w:r>
         <w:t>Aligner les objets.</w:t>
       </w:r>
-      <w:bookmarkEnd w:id="11"/>
       <w:bookmarkEnd w:id="12"/>
       <w:bookmarkEnd w:id="13"/>
+      <w:bookmarkEnd w:id="14"/>
     </w:p>
     <w:p>
       <w:pPr>
@@ -2891,15 +3027,15 @@
       <w:pPr>
         <w:pStyle w:val="Titre3"/>
       </w:pPr>
-      <w:bookmarkStart w:id="14" w:name="_Toc115261429"/>
-      <w:bookmarkStart w:id="15" w:name="_Toc175737341"/>
-      <w:bookmarkStart w:id="16" w:name="_Toc178764644"/>
+      <w:bookmarkStart w:id="15" w:name="_Toc115261429"/>
+      <w:bookmarkStart w:id="16" w:name="_Toc175737341"/>
+      <w:bookmarkStart w:id="17" w:name="_Toc178861765"/>
       <w:r>
         <w:t>Modifier le contour.</w:t>
       </w:r>
-      <w:bookmarkEnd w:id="14"/>
       <w:bookmarkEnd w:id="15"/>
       <w:bookmarkEnd w:id="16"/>
+      <w:bookmarkEnd w:id="17"/>
     </w:p>
     <w:p>
       <w:pPr>
@@ -2913,15 +3049,15 @@
       <w:pPr>
         <w:pStyle w:val="Titre3"/>
       </w:pPr>
-      <w:bookmarkStart w:id="17" w:name="_Toc115261430"/>
-      <w:bookmarkStart w:id="18" w:name="_Toc175737342"/>
-      <w:bookmarkStart w:id="19" w:name="_Toc178764645"/>
+      <w:bookmarkStart w:id="18" w:name="_Toc115261430"/>
+      <w:bookmarkStart w:id="19" w:name="_Toc175737342"/>
+      <w:bookmarkStart w:id="20" w:name="_Toc178861766"/>
       <w:r>
         <w:t>Changer la couleur d’un objet.</w:t>
       </w:r>
-      <w:bookmarkEnd w:id="17"/>
       <w:bookmarkEnd w:id="18"/>
       <w:bookmarkEnd w:id="19"/>
+      <w:bookmarkEnd w:id="20"/>
     </w:p>
     <w:p>
       <w:pPr>
@@ -2940,15 +3076,16 @@
       <w:pPr>
         <w:pStyle w:val="Titre3"/>
       </w:pPr>
-      <w:bookmarkStart w:id="20" w:name="_Toc115261431"/>
-      <w:bookmarkStart w:id="21" w:name="_Toc175737343"/>
-      <w:bookmarkStart w:id="22" w:name="_Toc178764646"/>
-      <w:r>
+      <w:bookmarkStart w:id="21" w:name="_Toc115261431"/>
+      <w:bookmarkStart w:id="22" w:name="_Toc175737343"/>
+      <w:bookmarkStart w:id="23" w:name="_Toc178861767"/>
+      <w:r>
+        <w:lastRenderedPageBreak/>
         <w:t>Arrondir les angles.</w:t>
       </w:r>
-      <w:bookmarkEnd w:id="20"/>
       <w:bookmarkEnd w:id="21"/>
       <w:bookmarkEnd w:id="22"/>
+      <w:bookmarkEnd w:id="23"/>
     </w:p>
     <w:p>
       <w:pPr>
@@ -2971,10 +3108,7 @@
         </w:numPr>
       </w:pPr>
       <w:r>
-        <w:t>Dérouler la liste en cliquant sur la flèche en haut à droite</w:t>
-      </w:r>
-      <w:r>
-        <w:t xml:space="preserve"> </w:t>
+        <w:t xml:space="preserve">Dérouler la liste en cliquant sur la flèche en haut à droite </w:t>
       </w:r>
       <w:r>
         <w:t>dans la fenêtre</w:t>
@@ -3011,13 +3145,13 @@
       <w:pPr>
         <w:pStyle w:val="Titre3"/>
       </w:pPr>
-      <w:bookmarkStart w:id="23" w:name="_Toc175737344"/>
-      <w:bookmarkStart w:id="24" w:name="_Toc178764647"/>
+      <w:bookmarkStart w:id="24" w:name="_Toc175737344"/>
+      <w:bookmarkStart w:id="25" w:name="_Toc178861768"/>
       <w:r>
         <w:t>Supprimer les traits superposés.</w:t>
       </w:r>
-      <w:bookmarkEnd w:id="23"/>
       <w:bookmarkEnd w:id="24"/>
+      <w:bookmarkEnd w:id="25"/>
     </w:p>
     <w:p>
       <w:pPr>
@@ -3041,17 +3175,203 @@
       <w:pPr>
         <w:pStyle w:val="Titre3"/>
       </w:pPr>
-      <w:bookmarkStart w:id="25" w:name="_Toc178764648"/>
+      <w:bookmarkStart w:id="26" w:name="_Toc178861769"/>
       <w:r>
         <w:t>Lier les pièces au support ou entre elles.</w:t>
       </w:r>
-      <w:bookmarkEnd w:id="25"/>
+      <w:bookmarkEnd w:id="26"/>
     </w:p>
     <w:p>
       <w:pPr>
         <w:pStyle w:val="Paragraphenormal"/>
-      </w:pPr>
-      <w:hyperlink r:id="rId18" w:history="1">
+        <w:numPr>
+          <w:ilvl w:val="0"/>
+          <w:numId w:val="23"/>
+        </w:numPr>
+      </w:pPr>
+      <w:r>
+        <w:rPr>
+          <w:noProof/>
+        </w:rPr>
+        <w:drawing>
+          <wp:anchor distT="0" distB="0" distL="114300" distR="114300" simplePos="0" relativeHeight="251665408" behindDoc="0" locked="0" layoutInCell="1" allowOverlap="1" wp14:anchorId="0776F516" wp14:editId="2677A8C4">
+            <wp:simplePos x="0" y="0"/>
+            <wp:positionH relativeFrom="margin">
+              <wp:align>right</wp:align>
+            </wp:positionH>
+            <wp:positionV relativeFrom="paragraph">
+              <wp:posOffset>7620</wp:posOffset>
+            </wp:positionV>
+            <wp:extent cx="1261745" cy="962660"/>
+            <wp:effectExtent l="0" t="0" r="0" b="8890"/>
+            <wp:wrapSquare wrapText="bothSides"/>
+            <wp:docPr id="4" name="Image 4"/>
+            <wp:cNvGraphicFramePr>
+              <a:graphicFrameLocks xmlns:a="http://schemas.openxmlformats.org/drawingml/2006/main" noChangeAspect="1"/>
+            </wp:cNvGraphicFramePr>
+            <a:graphic xmlns:a="http://schemas.openxmlformats.org/drawingml/2006/main">
+              <a:graphicData uri="http://schemas.openxmlformats.org/drawingml/2006/picture">
+                <pic:pic xmlns:pic="http://schemas.openxmlformats.org/drawingml/2006/picture">
+                  <pic:nvPicPr>
+                    <pic:cNvPr id="4" name="7B0207C.tmp"/>
+                    <pic:cNvPicPr/>
+                  </pic:nvPicPr>
+                  <pic:blipFill>
+                    <a:blip r:embed="rId18" cstate="print">
+                      <a:extLst>
+                        <a:ext uri="{28A0092B-C50C-407E-A947-70E740481C1C}">
+                          <a14:useLocalDpi xmlns:a14="http://schemas.microsoft.com/office/drawing/2010/main" val="0"/>
+                        </a:ext>
+                      </a:extLst>
+                    </a:blip>
+                    <a:stretch>
+                      <a:fillRect/>
+                    </a:stretch>
+                  </pic:blipFill>
+                  <pic:spPr>
+                    <a:xfrm>
+                      <a:off x="0" y="0"/>
+                      <a:ext cx="1261745" cy="962660"/>
+                    </a:xfrm>
+                    <a:prstGeom prst="rect">
+                      <a:avLst/>
+                    </a:prstGeom>
+                  </pic:spPr>
+                </pic:pic>
+              </a:graphicData>
+            </a:graphic>
+            <wp14:sizeRelH relativeFrom="margin">
+              <wp14:pctWidth>0</wp14:pctWidth>
+            </wp14:sizeRelH>
+            <wp14:sizeRelV relativeFrom="margin">
+              <wp14:pctHeight>0</wp14:pctHeight>
+            </wp14:sizeRelV>
+          </wp:anchor>
+        </w:drawing>
+      </w:r>
+      <w:r>
+        <w:t xml:space="preserve">Par-dessus les formes à lier entre elle </w:t>
+      </w:r>
+      <w:r>
+        <w:t>dessiner un rectangle qui passe par-dessus l’ensemble</w:t>
+      </w:r>
+      <w:r>
+        <w:t>.</w:t>
+      </w:r>
+      <w:r>
+        <w:t xml:space="preserve"> </w:t>
+      </w:r>
+    </w:p>
+    <w:p>
+      <w:pPr>
+        <w:pStyle w:val="Paragraphenormal"/>
+        <w:numPr>
+          <w:ilvl w:val="0"/>
+          <w:numId w:val="23"/>
+        </w:numPr>
+      </w:pPr>
+      <w:r>
+        <w:t>Sélectionner l’ensemble (pièces à découper + forme de découpe).</w:t>
+      </w:r>
+    </w:p>
+    <w:p>
+      <w:pPr>
+        <w:pStyle w:val="Paragraphenormal"/>
+        <w:numPr>
+          <w:ilvl w:val="0"/>
+          <w:numId w:val="23"/>
+        </w:numPr>
+      </w:pPr>
+      <w:r>
+        <w:t>Faire objet&gt;Découpe</w:t>
+      </w:r>
+      <w:r>
+        <w:t>&gt; Découpe inversée.</w:t>
+      </w:r>
+    </w:p>
+    <w:p>
+      <w:pPr>
+        <w:pStyle w:val="Paragraphenormal"/>
+        <w:ind w:left="0"/>
+      </w:pPr>
+      <w:proofErr w:type="gramStart"/>
+      <w:r>
+        <w:t>Ou</w:t>
+      </w:r>
+      <w:proofErr w:type="gramEnd"/>
+      <w:r>
+        <w:t xml:space="preserve"> </w:t>
+      </w:r>
+    </w:p>
+    <w:p>
+      <w:pPr>
+        <w:pStyle w:val="Paragraphenormal"/>
+        <w:ind w:left="0"/>
+      </w:pPr>
+      <w:r>
+        <w:t>Utilis</w:t>
+      </w:r>
+      <w:r>
+        <w:t>er</w:t>
+      </w:r>
+      <w:r>
+        <w:t xml:space="preserve"> la méthode présentée sur la </w:t>
+      </w:r>
+      <w:r>
+        <w:rPr>
+          <w:noProof/>
+        </w:rPr>
+        <w:drawing>
+          <wp:anchor distT="0" distB="0" distL="114300" distR="114300" simplePos="0" relativeHeight="251666432" behindDoc="0" locked="0" layoutInCell="1" allowOverlap="1" wp14:anchorId="77C04363" wp14:editId="714AFE50">
+            <wp:simplePos x="0" y="0"/>
+            <wp:positionH relativeFrom="column">
+              <wp:posOffset>5382260</wp:posOffset>
+            </wp:positionH>
+            <wp:positionV relativeFrom="paragraph">
+              <wp:posOffset>10160</wp:posOffset>
+            </wp:positionV>
+            <wp:extent cx="1263015" cy="889635"/>
+            <wp:effectExtent l="0" t="0" r="0" b="5715"/>
+            <wp:wrapSquare wrapText="bothSides"/>
+            <wp:docPr id="5" name="Image 5"/>
+            <wp:cNvGraphicFramePr>
+              <a:graphicFrameLocks xmlns:a="http://schemas.openxmlformats.org/drawingml/2006/main" noChangeAspect="1"/>
+            </wp:cNvGraphicFramePr>
+            <a:graphic xmlns:a="http://schemas.openxmlformats.org/drawingml/2006/main">
+              <a:graphicData uri="http://schemas.openxmlformats.org/drawingml/2006/picture">
+                <pic:pic xmlns:pic="http://schemas.openxmlformats.org/drawingml/2006/picture">
+                  <pic:nvPicPr>
+                    <pic:cNvPr id="5" name="7B029C6.tmp"/>
+                    <pic:cNvPicPr/>
+                  </pic:nvPicPr>
+                  <pic:blipFill>
+                    <a:blip r:embed="rId19" cstate="print">
+                      <a:extLst>
+                        <a:ext uri="{28A0092B-C50C-407E-A947-70E740481C1C}">
+                          <a14:useLocalDpi xmlns:a14="http://schemas.microsoft.com/office/drawing/2010/main" val="0"/>
+                        </a:ext>
+                      </a:extLst>
+                    </a:blip>
+                    <a:stretch>
+                      <a:fillRect/>
+                    </a:stretch>
+                  </pic:blipFill>
+                  <pic:spPr>
+                    <a:xfrm>
+                      <a:off x="0" y="0"/>
+                      <a:ext cx="1263015" cy="889635"/>
+                    </a:xfrm>
+                    <a:prstGeom prst="rect">
+                      <a:avLst/>
+                    </a:prstGeom>
+                  </pic:spPr>
+                </pic:pic>
+              </a:graphicData>
+            </a:graphic>
+          </wp:anchor>
+        </w:drawing>
+      </w:r>
+      <w:hyperlink r:id="rId20" w:history="1">
         <w:r>
           <w:rPr>
             <w:rStyle w:val="Lienhypertexte"/>
@@ -3065,10 +3385,28 @@
     </w:p>
     <w:p>
       <w:pPr>
+        <w:pStyle w:val="Paragraphenormal"/>
+        <w:ind w:left="0"/>
+      </w:pPr>
+    </w:p>
+    <w:p>
+      <w:pPr>
+        <w:pStyle w:val="Paragraphenormal"/>
+        <w:ind w:left="0"/>
+      </w:pPr>
+    </w:p>
+    <w:p>
+      <w:pPr>
+        <w:pStyle w:val="Paragraphenormal"/>
+        <w:ind w:left="0"/>
+      </w:pPr>
+    </w:p>
+    <w:p>
+      <w:pPr>
         <w:pStyle w:val="Titre3"/>
       </w:pPr>
-      <w:bookmarkStart w:id="26" w:name="_Toc175737345"/>
-      <w:bookmarkStart w:id="27" w:name="_Toc178764649"/>
+      <w:bookmarkStart w:id="27" w:name="_Toc175737345"/>
+      <w:bookmarkStart w:id="28" w:name="_Toc178861770"/>
       <w:r>
         <w:t>Dupliquer des objets</w:t>
       </w:r>
@@ -3078,8 +3416,8 @@
       <w:r>
         <w:t>.</w:t>
       </w:r>
-      <w:bookmarkEnd w:id="26"/>
       <w:bookmarkEnd w:id="27"/>
+      <w:bookmarkEnd w:id="28"/>
     </w:p>
     <w:p>
       <w:pPr>
@@ -3229,7 +3567,7 @@
           </mc:Choice>
           <mc:Fallback>
             <w:pict>
-              <v:roundrect w14:anchorId="227480B3" id="Rectangle : coins arrondis 2" o:spid="_x0000_s1027" style="position:absolute;left:0;text-align:left;margin-left:270.05pt;margin-top:.7pt;width:260.95pt;height:35.85pt;z-index:251661312;visibility:visible;mso-wrap-style:square;mso-width-percent:0;mso-height-percent:0;mso-wrap-distance-left:9pt;mso-wrap-distance-top:0;mso-wrap-distance-right:9pt;mso-wrap-distance-bottom:0;mso-position-horizontal:absolute;mso-position-horizontal-relative:text;mso-position-vertical:absolute;mso-position-vertical-relative:text;mso-width-percent:0;mso-height-percent:0;mso-width-relative:margin;mso-height-relative:margin;v-text-anchor:middle" arcsize="10923f" o:gfxdata="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" fillcolor="#ffc000 [3207]" strokecolor="#7f5f00 [1607]" strokeweight="1pt">
+              <v:roundrect w14:anchorId="227480B3" id="Rectangle : coins arrondis 2" o:spid="_x0000_s1027" style="position:absolute;left:0;text-align:left;margin-left:270.05pt;margin-top:.7pt;width:260.95pt;height:35.85pt;z-index:251661312;visibility:visible;mso-wrap-style:square;mso-width-percent:0;mso-height-percent:0;mso-wrap-distance-left:9pt;mso-wrap-distance-top:0;mso-wrap-distance-right:9pt;mso-wrap-distance-bottom:0;mso-position-horizontal:absolute;mso-position-horizontal-relative:text;mso-position-vertical:absolute;mso-position-vertical-relative:text;mso-width-percent:0;mso-height-percent:0;mso-width-relative:margin;mso-height-relative:margin;v-text-anchor:middle" arcsize="10923f" o:gfxdata="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" fillcolor="#ffc000 [3207]" strokecolor="#7f5f00 [1607]" strokeweight="1pt">
                 <v:stroke joinstyle="miter"/>
                 <v:textbox>
                   <w:txbxContent>
@@ -3366,13 +3704,13 @@
       <w:pPr>
         <w:pStyle w:val="Titre3"/>
       </w:pPr>
-      <w:bookmarkStart w:id="28" w:name="_Toc175737346"/>
-      <w:bookmarkStart w:id="29" w:name="_Toc178764650"/>
+      <w:bookmarkStart w:id="29" w:name="_Toc175737346"/>
+      <w:bookmarkStart w:id="30" w:name="_Toc178861771"/>
       <w:r>
         <w:t>Grouper / dégrouper.</w:t>
       </w:r>
-      <w:bookmarkEnd w:id="28"/>
       <w:bookmarkEnd w:id="29"/>
+      <w:bookmarkEnd w:id="30"/>
     </w:p>
     <w:p>
       <w:pPr>
@@ -3384,146 +3722,28 @@
     </w:p>
     <w:p>
       <w:pPr>
+        <w:spacing w:after="160" w:line="259" w:lineRule="auto"/>
+        <w:ind w:left="0"/>
+        <w:rPr>
+          <w:rFonts w:asciiTheme="majorHAnsi" w:hAnsiTheme="majorHAnsi" w:cstheme="minorBidi"/>
+          <w:caps/>
+          <w:color w:val="3B3838" w:themeColor="background2" w:themeShade="40"/>
+          <w:spacing w:val="15"/>
+          <w:szCs w:val="22"/>
+        </w:rPr>
+      </w:pPr>
+      <w:bookmarkStart w:id="31" w:name="_Toc175737347"/>
+      <w:r>
+        <w:br w:type="page"/>
+      </w:r>
+    </w:p>
+    <w:p>
+      <w:pPr>
         <w:pStyle w:val="Titre3"/>
       </w:pPr>
-      <w:bookmarkStart w:id="30" w:name="_Toc178764652"/>
-      <w:r>
-        <w:t>Faire une boite.</w:t>
-      </w:r>
-      <w:bookmarkEnd w:id="30"/>
-    </w:p>
-    <w:p>
-      <w:pPr>
-        <w:jc w:val="center"/>
-      </w:pPr>
-      <w:r>
-        <w:rPr>
-          <w:noProof/>
-        </w:rPr>
-        <w:drawing>
-          <wp:inline distT="0" distB="0" distL="0" distR="0" wp14:anchorId="5F923A3B" wp14:editId="07D0D230">
-            <wp:extent cx="5504400" cy="1232784"/>
-            <wp:effectExtent l="0" t="0" r="1270" b="5715"/>
-            <wp:docPr id="1013729321" name="Image 1" descr="Une image contenant texte, capture d’écran, ligne, Police&#10;&#10;Description générée automatiquement"/>
-            <wp:cNvGraphicFramePr>
-              <a:graphicFrameLocks xmlns:a="http://schemas.openxmlformats.org/drawingml/2006/main" noChangeAspect="1"/>
-            </wp:cNvGraphicFramePr>
-            <a:graphic xmlns:a="http://schemas.openxmlformats.org/drawingml/2006/main">
-              <a:graphicData uri="http://schemas.openxmlformats.org/drawingml/2006/picture">
-                <pic:pic xmlns:pic="http://schemas.openxmlformats.org/drawingml/2006/picture">
-                  <pic:nvPicPr>
-                    <pic:cNvPr id="1013729321" name="Image 1" descr="Une image contenant texte, capture d’écran, ligne, Police&#10;&#10;Description générée automatiquement"/>
-                    <pic:cNvPicPr/>
-                  </pic:nvPicPr>
-                  <pic:blipFill>
-                    <a:blip r:embed="rId19"/>
-                    <a:stretch>
-                      <a:fillRect/>
-                    </a:stretch>
-                  </pic:blipFill>
-                  <pic:spPr>
-                    <a:xfrm>
-                      <a:off x="0" y="0"/>
-                      <a:ext cx="5504400" cy="1232784"/>
-                    </a:xfrm>
-                    <a:prstGeom prst="rect">
-                      <a:avLst/>
-                    </a:prstGeom>
-                  </pic:spPr>
-                </pic:pic>
-              </a:graphicData>
-            </a:graphic>
-          </wp:inline>
-        </w:drawing>
-      </w:r>
-    </w:p>
-    <w:p>
-      <w:pPr>
-        <w:pStyle w:val="Paragraphenormal"/>
-        <w:numPr>
-          <w:ilvl w:val="0"/>
-          <w:numId w:val="22"/>
-        </w:numPr>
-      </w:pPr>
-      <w:r>
-        <w:t>Indiquer</w:t>
-      </w:r>
-      <w:r>
-        <w:t xml:space="preserve"> ses dimensions</w:t>
-      </w:r>
-      <w:r>
-        <w:t xml:space="preserve"> internes ou externes</w:t>
-      </w:r>
-      <w:r>
-        <w:t xml:space="preserve">. </w:t>
-      </w:r>
-    </w:p>
-    <w:p>
-      <w:pPr>
-        <w:pStyle w:val="Paragraphenormal"/>
-        <w:numPr>
-          <w:ilvl w:val="0"/>
-          <w:numId w:val="22"/>
-        </w:numPr>
-      </w:pPr>
-      <w:r>
-        <w:t xml:space="preserve">2 à 4 encoches sont suffisantes dans une dimension. </w:t>
-      </w:r>
-    </w:p>
-    <w:p>
-      <w:pPr>
-        <w:pStyle w:val="Paragraphenormal"/>
-        <w:numPr>
-          <w:ilvl w:val="0"/>
-          <w:numId w:val="22"/>
-        </w:numPr>
-      </w:pPr>
-      <w:r>
-        <w:t>Ne pas oublier de choisir la largeur du trait de coupe</w:t>
-      </w:r>
-      <w:r>
-        <w:t>,</w:t>
-      </w:r>
-      <w:r>
-        <w:t xml:space="preserve"> de préférence choisir un matériau </w:t>
-      </w:r>
-      <w:r>
-        <w:t>précalibré</w:t>
-      </w:r>
-      <w:r>
-        <w:t>.</w:t>
-      </w:r>
-    </w:p>
-    <w:p>
-      <w:pPr>
-        <w:pStyle w:val="Paragraphenormal"/>
-        <w:numPr>
-          <w:ilvl w:val="0"/>
-          <w:numId w:val="22"/>
-        </w:numPr>
-      </w:pPr>
-      <w:r>
-        <w:t>Désélectionner les bosses sauf si vous savez ce que vous faites.</w:t>
-      </w:r>
-    </w:p>
-    <w:p>
-      <w:pPr>
-        <w:pStyle w:val="Paragraphenormal"/>
-      </w:pPr>
-    </w:p>
-    <w:p>
-      <w:pPr>
-        <w:pStyle w:val="Paragraphenormal"/>
-        <w:ind w:left="0"/>
-      </w:pPr>
-    </w:p>
-    <w:p>
-      <w:pPr>
-        <w:pStyle w:val="Titre3"/>
-      </w:pPr>
-      <w:bookmarkStart w:id="31" w:name="_Toc175737347"/>
-      <w:bookmarkStart w:id="32" w:name="_Toc178764651"/>
-      <w:r>
+      <w:bookmarkStart w:id="32" w:name="_Toc178861772"/>
+      <w:r>
+        <w:lastRenderedPageBreak/>
         <w:t>Dessiner un engrenage.</w:t>
       </w:r>
       <w:bookmarkEnd w:id="31"/>
@@ -3553,7 +3773,7 @@
                     <pic:cNvPicPr/>
                   </pic:nvPicPr>
                   <pic:blipFill>
-                    <a:blip r:embed="rId20"/>
+                    <a:blip r:embed="rId21"/>
                     <a:stretch>
                       <a:fillRect/>
                     </a:stretch>
@@ -3625,7 +3845,7 @@
                           <pic:cNvPicPr/>
                         </pic:nvPicPr>
                         <pic:blipFill>
-                          <a:blip r:embed="rId21" cstate="print">
+                          <a:blip r:embed="rId22" cstate="print">
                             <a:extLst>
                               <a:ext uri="{28A0092B-C50C-407E-A947-70E740481C1C}">
                                 <a14:useLocalDpi xmlns:a14="http://schemas.microsoft.com/office/drawing/2010/main" val="0"/>
@@ -3784,7 +4004,7 @@
                           <pic:cNvPicPr/>
                         </pic:nvPicPr>
                         <pic:blipFill>
-                          <a:blip r:embed="rId22" cstate="print">
+                          <a:blip r:embed="rId23" cstate="print">
                             <a:extLst>
                               <a:ext uri="{28A0092B-C50C-407E-A947-70E740481C1C}">
                                 <a14:useLocalDpi xmlns:a14="http://schemas.microsoft.com/office/drawing/2010/main" val="0"/>
@@ -3896,7 +4116,7 @@
                           <pic:cNvPicPr/>
                         </pic:nvPicPr>
                         <pic:blipFill>
-                          <a:blip r:embed="rId23" cstate="print">
+                          <a:blip r:embed="rId24" cstate="print">
                             <a:extLst>
                               <a:ext uri="{28A0092B-C50C-407E-A947-70E740481C1C}">
                                 <a14:useLocalDpi xmlns:a14="http://schemas.microsoft.com/office/drawing/2010/main" val="0"/>
@@ -3956,7 +4176,7 @@
                           <pic:cNvPicPr/>
                         </pic:nvPicPr>
                         <pic:blipFill>
-                          <a:blip r:embed="rId24" cstate="print">
+                          <a:blip r:embed="rId25" cstate="print">
                             <a:extLst>
                               <a:ext uri="{28A0092B-C50C-407E-A947-70E740481C1C}">
                                 <a14:useLocalDpi xmlns:a14="http://schemas.microsoft.com/office/drawing/2010/main" val="0"/>
@@ -4009,8 +4229,137 @@
       </w:tr>
     </w:tbl>
     <w:p/>
+    <w:p>
+      <w:pPr>
+        <w:spacing w:after="160" w:line="259" w:lineRule="auto"/>
+        <w:ind w:left="0"/>
+        <w:rPr>
+          <w:rFonts w:asciiTheme="majorHAnsi" w:hAnsiTheme="majorHAnsi" w:cstheme="minorBidi"/>
+          <w:caps/>
+          <w:color w:val="3B3838" w:themeColor="background2" w:themeShade="40"/>
+          <w:spacing w:val="15"/>
+          <w:szCs w:val="22"/>
+        </w:rPr>
+      </w:pPr>
+      <w:r>
+        <w:br w:type="page"/>
+      </w:r>
+    </w:p>
+    <w:p>
+      <w:pPr>
+        <w:pStyle w:val="Titre3"/>
+      </w:pPr>
+      <w:bookmarkStart w:id="33" w:name="_Toc178861773"/>
+      <w:r>
+        <w:lastRenderedPageBreak/>
+        <w:t>Faire une boite.</w:t>
+      </w:r>
+      <w:bookmarkEnd w:id="33"/>
+    </w:p>
+    <w:p>
+      <w:pPr>
+        <w:jc w:val="center"/>
+      </w:pPr>
+      <w:r>
+        <w:rPr>
+          <w:noProof/>
+        </w:rPr>
+        <w:drawing>
+          <wp:inline distT="0" distB="0" distL="0" distR="0" wp14:anchorId="731B5DD2" wp14:editId="7BEB3FFD">
+            <wp:extent cx="5504400" cy="1232784"/>
+            <wp:effectExtent l="0" t="0" r="1270" b="5715"/>
+            <wp:docPr id="1013729321" name="Image 1" descr="Une image contenant texte, capture d’écran, ligne, Police&#10;&#10;Description générée automatiquement"/>
+            <wp:cNvGraphicFramePr>
+              <a:graphicFrameLocks xmlns:a="http://schemas.openxmlformats.org/drawingml/2006/main" noChangeAspect="1"/>
+            </wp:cNvGraphicFramePr>
+            <a:graphic xmlns:a="http://schemas.openxmlformats.org/drawingml/2006/main">
+              <a:graphicData uri="http://schemas.openxmlformats.org/drawingml/2006/picture">
+                <pic:pic xmlns:pic="http://schemas.openxmlformats.org/drawingml/2006/picture">
+                  <pic:nvPicPr>
+                    <pic:cNvPr id="1013729321" name="Image 1" descr="Une image contenant texte, capture d’écran, ligne, Police&#10;&#10;Description générée automatiquement"/>
+                    <pic:cNvPicPr/>
+                  </pic:nvPicPr>
+                  <pic:blipFill>
+                    <a:blip r:embed="rId26"/>
+                    <a:stretch>
+                      <a:fillRect/>
+                    </a:stretch>
+                  </pic:blipFill>
+                  <pic:spPr>
+                    <a:xfrm>
+                      <a:off x="0" y="0"/>
+                      <a:ext cx="5504400" cy="1232784"/>
+                    </a:xfrm>
+                    <a:prstGeom prst="rect">
+                      <a:avLst/>
+                    </a:prstGeom>
+                  </pic:spPr>
+                </pic:pic>
+              </a:graphicData>
+            </a:graphic>
+          </wp:inline>
+        </w:drawing>
+      </w:r>
+    </w:p>
+    <w:p>
+      <w:pPr>
+        <w:pStyle w:val="Paragraphenormal"/>
+        <w:numPr>
+          <w:ilvl w:val="0"/>
+          <w:numId w:val="22"/>
+        </w:numPr>
+      </w:pPr>
+      <w:r>
+        <w:t xml:space="preserve">Indiquer ses dimensions internes ou externes. </w:t>
+      </w:r>
+    </w:p>
+    <w:p>
+      <w:pPr>
+        <w:pStyle w:val="Paragraphenormal"/>
+        <w:numPr>
+          <w:ilvl w:val="0"/>
+          <w:numId w:val="22"/>
+        </w:numPr>
+      </w:pPr>
+      <w:r>
+        <w:t xml:space="preserve">2 à 4 encoches sont suffisantes dans une dimension. </w:t>
+      </w:r>
+    </w:p>
+    <w:p>
+      <w:pPr>
+        <w:pStyle w:val="Paragraphenormal"/>
+        <w:numPr>
+          <w:ilvl w:val="0"/>
+          <w:numId w:val="22"/>
+        </w:numPr>
+      </w:pPr>
+      <w:r>
+        <w:t xml:space="preserve">Ne pas oublier de choisir la largeur du trait de coupe, de préférence choisir un matériau </w:t>
+      </w:r>
+      <w:proofErr w:type="spellStart"/>
+      <w:r>
+        <w:t>précalibré</w:t>
+      </w:r>
+      <w:proofErr w:type="spellEnd"/>
+      <w:r>
+        <w:t>.</w:t>
+      </w:r>
+    </w:p>
+    <w:p>
+      <w:pPr>
+        <w:pStyle w:val="Paragraphenormal"/>
+        <w:numPr>
+          <w:ilvl w:val="0"/>
+          <w:numId w:val="22"/>
+        </w:numPr>
+      </w:pPr>
+      <w:r>
+        <w:t>Désélectionner les bosses sauf si vous savez ce que vous faites.</w:t>
+      </w:r>
+    </w:p>
+    <w:p/>
     <w:sectPr>
-      <w:footerReference w:type="default" r:id="rId25"/>
+      <w:footerReference w:type="default" r:id="rId27"/>
       <w:pgSz w:w="11906" w:h="16838"/>
       <w:pgMar w:top="720" w:right="720" w:bottom="720" w:left="720" w:header="708" w:footer="708" w:gutter="0"/>
       <w:cols w:space="708"/>
@@ -4022,7 +4371,7 @@
 </file>
 
 <file path=word/endnotes.xml><?xml version="1.0" encoding="utf-8"?>
-<w:endnotes xmlns:wpc="http://schemas.microsoft.com/office/word/2010/wordprocessingCanvas" xmlns:cx="http://schemas.microsoft.com/office/drawing/2014/chartex" xmlns:cx1="http://schemas.microsoft.com/office/drawing/2015/9/8/chartex" xmlns:cx2="http://schemas.microsoft.com/office/drawing/2015/10/21/chartex" xmlns:cx3="http://schemas.microsoft.com/office/drawing/2016/5/9/chartex" xmlns:cx4="http://schemas.microsoft.com/office/drawing/2016/5/10/chartex" xmlns:cx5="http://schemas.microsoft.com/office/drawing/2016/5/11/chartex" xmlns:cx6="http://schemas.microsoft.com/office/drawing/2016/5/12/chartex" xmlns:cx7="http://schemas.microsoft.com/office/drawing/2016/5/13/chartex" xmlns:cx8="http://schemas.microsoft.com/office/drawing/2016/5/14/chartex" xmlns:mc="http://schemas.openxmlformats.org/markup-compatibility/2006" xmlns:aink="http://schemas.microsoft.com/office/drawing/2016/ink" xmlns:am3d="http://schemas.microsoft.com/office/drawing/2017/model3d" xmlns:o="urn:schemas-microsoft-com:office:office" xmlns:oel="http://schemas.microsoft.com/office/2019/extlst" xmlns:r="http://schemas.openxmlformats.org/officeDocument/2006/relationships" xmlns:m="http://schemas.openxmlformats.org/officeDocument/2006/math" xmlns:v="urn:schemas-microsoft-com:vml" xmlns:wp14="http://schemas.microsoft.com/office/word/2010/wordprocessingDrawing" xmlns:wp="http://schemas.openxmlformats.org/drawingml/2006/wordprocessingDrawing" xmlns:w10="urn:schemas-microsoft-com:office:word" xmlns:w="http://schemas.openxmlformats.org/wordprocessingml/2006/main" xmlns:w14="http://schemas.microsoft.com/office/word/2010/wordml" xmlns:w15="http://schemas.microsoft.com/office/word/2012/wordml" xmlns:w16cex="http://schemas.microsoft.com/office/word/2018/wordml/cex" xmlns:w16cid="http://schemas.microsoft.com/office/word/2016/wordml/cid" xmlns:w16="http://schemas.microsoft.com/office/word/2018/wordml" xmlns:w16du="http://schemas.microsoft.com/office/word/2023/wordml/word16du" xmlns:w16sdtdh="http://schemas.microsoft.com/office/word/2020/wordml/sdtdatahash" xmlns:w16se="http://schemas.microsoft.com/office/word/2015/wordml/symex" xmlns:wpg="http://schemas.microsoft.com/office/word/2010/wordprocessingGroup" xmlns:wpi="http://schemas.microsoft.com/office/word/2010/wordprocessingInk" xmlns:wne="http://schemas.microsoft.com/office/word/2006/wordml" xmlns:wps="http://schemas.microsoft.com/office/word/2010/wordprocessingShape" mc:Ignorable="w14 w15 w16se w16cid w16 w16cex w16sdtdh w16du wp14">
+<w:endnotes xmlns:wpc="http://schemas.microsoft.com/office/word/2010/wordprocessingCanvas" xmlns:cx="http://schemas.microsoft.com/office/drawing/2014/chartex" xmlns:cx1="http://schemas.microsoft.com/office/drawing/2015/9/8/chartex" xmlns:cx2="http://schemas.microsoft.com/office/drawing/2015/10/21/chartex" xmlns:cx3="http://schemas.microsoft.com/office/drawing/2016/5/9/chartex" xmlns:cx4="http://schemas.microsoft.com/office/drawing/2016/5/10/chartex" xmlns:cx5="http://schemas.microsoft.com/office/drawing/2016/5/11/chartex" xmlns:cx6="http://schemas.microsoft.com/office/drawing/2016/5/12/chartex" xmlns:cx7="http://schemas.microsoft.com/office/drawing/2016/5/13/chartex" xmlns:cx8="http://schemas.microsoft.com/office/drawing/2016/5/14/chartex" xmlns:mc="http://schemas.openxmlformats.org/markup-compatibility/2006" xmlns:aink="http://schemas.microsoft.com/office/drawing/2016/ink" xmlns:am3d="http://schemas.microsoft.com/office/drawing/2017/model3d" xmlns:o="urn:schemas-microsoft-com:office:office" xmlns:r="http://schemas.openxmlformats.org/officeDocument/2006/relationships" xmlns:m="http://schemas.openxmlformats.org/officeDocument/2006/math" xmlns:v="urn:schemas-microsoft-com:vml" xmlns:wp14="http://schemas.microsoft.com/office/word/2010/wordprocessingDrawing" xmlns:wp="http://schemas.openxmlformats.org/drawingml/2006/wordprocessingDrawing" xmlns:w10="urn:schemas-microsoft-com:office:word" xmlns:w="http://schemas.openxmlformats.org/wordprocessingml/2006/main" xmlns:w14="http://schemas.microsoft.com/office/word/2010/wordml" xmlns:w15="http://schemas.microsoft.com/office/word/2012/wordml" xmlns:w16cid="http://schemas.microsoft.com/office/word/2016/wordml/cid" xmlns:w16se="http://schemas.microsoft.com/office/word/2015/wordml/symex" xmlns:wpg="http://schemas.microsoft.com/office/word/2010/wordprocessingGroup" xmlns:wpi="http://schemas.microsoft.com/office/word/2010/wordprocessingInk" xmlns:wne="http://schemas.microsoft.com/office/word/2006/wordml" xmlns:wps="http://schemas.microsoft.com/office/word/2010/wordprocessingShape" mc:Ignorable="w14 w15 w16se w16cid wp14">
   <w:endnote w:type="separator" w:id="-1">
     <w:p>
       <w:r>
@@ -4041,7 +4390,7 @@
 </file>
 
 <file path=word/footer1.xml><?xml version="1.0" encoding="utf-8"?>
-<w:ftr xmlns:wpc="http://schemas.microsoft.com/office/word/2010/wordprocessingCanvas" xmlns:cx="http://schemas.microsoft.com/office/drawing/2014/chartex" xmlns:cx1="http://schemas.microsoft.com/office/drawing/2015/9/8/chartex" xmlns:cx2="http://schemas.microsoft.com/office/drawing/2015/10/21/chartex" xmlns:cx3="http://schemas.microsoft.com/office/drawing/2016/5/9/chartex" xmlns:cx4="http://schemas.microsoft.com/office/drawing/2016/5/10/chartex" xmlns:cx5="http://schemas.microsoft.com/office/drawing/2016/5/11/chartex" xmlns:cx6="http://schemas.microsoft.com/office/drawing/2016/5/12/chartex" xmlns:cx7="http://schemas.microsoft.com/office/drawing/2016/5/13/chartex" xmlns:cx8="http://schemas.microsoft.com/office/drawing/2016/5/14/chartex" xmlns:mc="http://schemas.openxmlformats.org/markup-compatibility/2006" xmlns:aink="http://schemas.microsoft.com/office/drawing/2016/ink" xmlns:am3d="http://schemas.microsoft.com/office/drawing/2017/model3d" xmlns:o="urn:schemas-microsoft-com:office:office" xmlns:oel="http://schemas.microsoft.com/office/2019/extlst" xmlns:r="http://schemas.openxmlformats.org/officeDocument/2006/relationships" xmlns:m="http://schemas.openxmlformats.org/officeDocument/2006/math" xmlns:v="urn:schemas-microsoft-com:vml" xmlns:wp14="http://schemas.microsoft.com/office/word/2010/wordprocessingDrawing" xmlns:wp="http://schemas.openxmlformats.org/drawingml/2006/wordprocessingDrawing" xmlns:w10="urn:schemas-microsoft-com:office:word" xmlns:w="http://schemas.openxmlformats.org/wordprocessingml/2006/main" xmlns:w14="http://schemas.microsoft.com/office/word/2010/wordml" xmlns:w15="http://schemas.microsoft.com/office/word/2012/wordml" xmlns:w16cex="http://schemas.microsoft.com/office/word/2018/wordml/cex" xmlns:w16cid="http://schemas.microsoft.com/office/word/2016/wordml/cid" xmlns:w16="http://schemas.microsoft.com/office/word/2018/wordml" xmlns:w16du="http://schemas.microsoft.com/office/word/2023/wordml/word16du" xmlns:w16sdtdh="http://schemas.microsoft.com/office/word/2020/wordml/sdtdatahash" xmlns:w16se="http://schemas.microsoft.com/office/word/2015/wordml/symex" xmlns:wpg="http://schemas.microsoft.com/office/word/2010/wordprocessingGroup" xmlns:wpi="http://schemas.microsoft.com/office/word/2010/wordprocessingInk" xmlns:wne="http://schemas.microsoft.com/office/word/2006/wordml" xmlns:wps="http://schemas.microsoft.com/office/word/2010/wordprocessingShape" mc:Ignorable="w14 w15 w16se w16cid w16 w16cex w16sdtdh w16du wp14">
+<w:ftr xmlns:wpc="http://schemas.microsoft.com/office/word/2010/wordprocessingCanvas" xmlns:cx="http://schemas.microsoft.com/office/drawing/2014/chartex" xmlns:cx1="http://schemas.microsoft.com/office/drawing/2015/9/8/chartex" xmlns:cx2="http://schemas.microsoft.com/office/drawing/2015/10/21/chartex" xmlns:cx3="http://schemas.microsoft.com/office/drawing/2016/5/9/chartex" xmlns:cx4="http://schemas.microsoft.com/office/drawing/2016/5/10/chartex" xmlns:cx5="http://schemas.microsoft.com/office/drawing/2016/5/11/chartex" xmlns:cx6="http://schemas.microsoft.com/office/drawing/2016/5/12/chartex" xmlns:cx7="http://schemas.microsoft.com/office/drawing/2016/5/13/chartex" xmlns:cx8="http://schemas.microsoft.com/office/drawing/2016/5/14/chartex" xmlns:mc="http://schemas.openxmlformats.org/markup-compatibility/2006" xmlns:aink="http://schemas.microsoft.com/office/drawing/2016/ink" xmlns:am3d="http://schemas.microsoft.com/office/drawing/2017/model3d" xmlns:o="urn:schemas-microsoft-com:office:office" xmlns:r="http://schemas.openxmlformats.org/officeDocument/2006/relationships" xmlns:m="http://schemas.openxmlformats.org/officeDocument/2006/math" xmlns:v="urn:schemas-microsoft-com:vml" xmlns:wp14="http://schemas.microsoft.com/office/word/2010/wordprocessingDrawing" xmlns:wp="http://schemas.openxmlformats.org/drawingml/2006/wordprocessingDrawing" xmlns:w10="urn:schemas-microsoft-com:office:word" xmlns:w="http://schemas.openxmlformats.org/wordprocessingml/2006/main" xmlns:w14="http://schemas.microsoft.com/office/word/2010/wordml" xmlns:w15="http://schemas.microsoft.com/office/word/2012/wordml" xmlns:w16cid="http://schemas.microsoft.com/office/word/2016/wordml/cid" xmlns:w16se="http://schemas.microsoft.com/office/word/2015/wordml/symex" xmlns:wpg="http://schemas.microsoft.com/office/word/2010/wordprocessingGroup" xmlns:wpi="http://schemas.microsoft.com/office/word/2010/wordprocessingInk" xmlns:wne="http://schemas.microsoft.com/office/word/2006/wordml" xmlns:wps="http://schemas.microsoft.com/office/word/2010/wordprocessingShape" mc:Ignorable="w14 w15 w16se w16cid wp14">
   <w:p>
     <w:pPr>
       <w:pStyle w:val="Pieddepage"/>
@@ -4177,11 +4526,19 @@
                               <w:sz w:val="12"/>
                             </w:rPr>
                           </w:pPr>
+                          <w:proofErr w:type="spellStart"/>
                           <w:r>
                             <w:rPr>
                               <w:sz w:val="12"/>
                             </w:rPr>
-                            <w:t xml:space="preserve">DMàJ le </w:t>
+                            <w:t>DMàJ</w:t>
+                          </w:r>
+                          <w:proofErr w:type="spellEnd"/>
+                          <w:r>
+                            <w:rPr>
+                              <w:sz w:val="12"/>
+                            </w:rPr>
+                            <w:t xml:space="preserve"> le </w:t>
                           </w:r>
                           <w:r>
                             <w:rPr>
@@ -4206,7 +4563,7 @@
                               <w:noProof/>
                               <w:sz w:val="12"/>
                             </w:rPr>
-                            <w:t>02/10/24</w:t>
+                            <w:t>03/10/24</w:t>
                           </w:r>
                           <w:r>
                             <w:rPr>
@@ -4278,7 +4635,7 @@
               <v:stroke joinstyle="miter"/>
               <v:path gradientshapeok="t" o:connecttype="rect"/>
             </v:shapetype>
-            <v:shape id="_x0000_s1028" type="#_x0000_t202" style="position:absolute;left:0;text-align:left;margin-left:.55pt;margin-top:0;width:187.1pt;height:28.9pt;z-index:251659264;visibility:visible;mso-wrap-style:square;mso-wrap-distance-left:9pt;mso-wrap-distance-top:0;mso-wrap-distance-right:9pt;mso-wrap-distance-bottom:0;mso-position-horizontal:absolute;mso-position-horizontal-relative:text;mso-position-vertical:absolute;mso-position-vertical-relative:text;v-text-anchor:top" o:gfxdata="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" stroked="f" strokecolor="black [3213]">
+            <v:shape id="_x0000_s1028" type="#_x0000_t202" style="position:absolute;left:0;text-align:left;margin-left:.55pt;margin-top:0;width:187.1pt;height:28.9pt;z-index:251659264;visibility:visible;mso-wrap-style:square;mso-wrap-distance-left:9pt;mso-wrap-distance-top:0;mso-wrap-distance-right:9pt;mso-wrap-distance-bottom:0;mso-position-horizontal:absolute;mso-position-horizontal-relative:text;mso-position-vertical:absolute;mso-position-vertical-relative:text;v-text-anchor:top" o:gfxdata="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" stroked="f" strokecolor="black [3213]">
               <v:fill opacity="32896f"/>
               <v:stroke joinstyle="round"/>
               <v:path arrowok="t"/>
@@ -4342,11 +4699,19 @@
                         <w:sz w:val="12"/>
                       </w:rPr>
                     </w:pPr>
+                    <w:proofErr w:type="spellStart"/>
                     <w:r>
                       <w:rPr>
                         <w:sz w:val="12"/>
                       </w:rPr>
-                      <w:t xml:space="preserve">DMàJ le </w:t>
+                      <w:t>DMàJ</w:t>
+                    </w:r>
+                    <w:proofErr w:type="spellEnd"/>
+                    <w:r>
+                      <w:rPr>
+                        <w:sz w:val="12"/>
+                      </w:rPr>
+                      <w:t xml:space="preserve"> le </w:t>
                     </w:r>
                     <w:r>
                       <w:rPr>
@@ -4371,7 +4736,7 @@
                         <w:noProof/>
                         <w:sz w:val="12"/>
                       </w:rPr>
-                      <w:t>02/10/24</w:t>
+                      <w:t>03/10/24</w:t>
                     </w:r>
                     <w:r>
                       <w:rPr>
@@ -4433,19 +4798,44 @@
     <w:r>
       <w:tab/>
     </w:r>
-    <w:fldSimple w:instr=" subject \* MERGEFORMAT ">
-      <w:r>
-        <w:t>Découpe laser</w:t>
-      </w:r>
-    </w:fldSimple>
+    <w:r>
+      <w:fldChar w:fldCharType="begin"/>
+    </w:r>
+    <w:r>
+      <w:instrText xml:space="preserve"> subject \* MERGEFORMAT </w:instrText>
+    </w:r>
+    <w:r>
+      <w:fldChar w:fldCharType="separate"/>
+    </w:r>
+    <w:r>
+      <w:t>Découpe laser</w:t>
+    </w:r>
+    <w:r>
+      <w:fldChar w:fldCharType="end"/>
+    </w:r>
     <w:r>
       <w:t xml:space="preserve">. </w:t>
     </w:r>
-    <w:fldSimple w:instr=" TItle  \* MERGEFORMAT ">
-      <w:r>
-        <w:t>Tuto Inkscape</w:t>
-      </w:r>
-    </w:fldSimple>
+    <w:r>
+      <w:fldChar w:fldCharType="begin"/>
+    </w:r>
+    <w:r>
+      <w:instrText xml:space="preserve"> TItle  \* MERGEFORMAT </w:instrText>
+    </w:r>
+    <w:r>
+      <w:fldChar w:fldCharType="separate"/>
+    </w:r>
+    <w:r>
+      <w:t xml:space="preserve">Tuto </w:t>
+    </w:r>
+    <w:proofErr w:type="spellStart"/>
+    <w:r>
+      <w:t>Inkscape</w:t>
+    </w:r>
+    <w:proofErr w:type="spellEnd"/>
+    <w:r>
+      <w:fldChar w:fldCharType="end"/>
+    </w:r>
     <w:r>
       <w:t>.</w:t>
     </w:r>
@@ -4474,14 +4864,36 @@
     <w:r>
       <w:t>/</w:t>
     </w:r>
-    <w:fldSimple w:instr=" NUMPAGES  \* MERGEFORMAT ">
-      <w:r>
-        <w:rPr>
-          <w:noProof/>
-        </w:rPr>
-        <w:t>9</w:t>
-      </w:r>
-    </w:fldSimple>
+    <w:r>
+      <w:rPr>
+        <w:noProof/>
+      </w:rPr>
+      <w:fldChar w:fldCharType="begin"/>
+    </w:r>
+    <w:r>
+      <w:rPr>
+        <w:noProof/>
+      </w:rPr>
+      <w:instrText xml:space="preserve"> NUMPAGES  \* MERGEFORMAT </w:instrText>
+    </w:r>
+    <w:r>
+      <w:rPr>
+        <w:noProof/>
+      </w:rPr>
+      <w:fldChar w:fldCharType="separate"/>
+    </w:r>
+    <w:r>
+      <w:rPr>
+        <w:noProof/>
+      </w:rPr>
+      <w:t>9</w:t>
+    </w:r>
+    <w:r>
+      <w:rPr>
+        <w:noProof/>
+      </w:rPr>
+      <w:fldChar w:fldCharType="end"/>
+    </w:r>
     <w:r>
       <w:t>.</w:t>
     </w:r>
@@ -4491,7 +4903,7 @@
 </file>
 
 <file path=word/footnotes.xml><?xml version="1.0" encoding="utf-8"?>
-<w:footnotes xmlns:wpc="http://schemas.microsoft.com/office/word/2010/wordprocessingCanvas" xmlns:cx="http://schemas.microsoft.com/office/drawing/2014/chartex" xmlns:cx1="http://schemas.microsoft.com/office/drawing/2015/9/8/chartex" xmlns:cx2="http://schemas.microsoft.com/office/drawing/2015/10/21/chartex" xmlns:cx3="http://schemas.microsoft.com/office/drawing/2016/5/9/chartex" xmlns:cx4="http://schemas.microsoft.com/office/drawing/2016/5/10/chartex" xmlns:cx5="http://schemas.microsoft.com/office/drawing/2016/5/11/chartex" xmlns:cx6="http://schemas.microsoft.com/office/drawing/2016/5/12/chartex" xmlns:cx7="http://schemas.microsoft.com/office/drawing/2016/5/13/chartex" xmlns:cx8="http://schemas.microsoft.com/office/drawing/2016/5/14/chartex" xmlns:mc="http://schemas.openxmlformats.org/markup-compatibility/2006" xmlns:aink="http://schemas.microsoft.com/office/drawing/2016/ink" xmlns:am3d="http://schemas.microsoft.com/office/drawing/2017/model3d" xmlns:o="urn:schemas-microsoft-com:office:office" xmlns:oel="http://schemas.microsoft.com/office/2019/extlst" xmlns:r="http://schemas.openxmlformats.org/officeDocument/2006/relationships" xmlns:m="http://schemas.openxmlformats.org/officeDocument/2006/math" xmlns:v="urn:schemas-microsoft-com:vml" xmlns:wp14="http://schemas.microsoft.com/office/word/2010/wordprocessingDrawing" xmlns:wp="http://schemas.openxmlformats.org/drawingml/2006/wordprocessingDrawing" xmlns:w10="urn:schemas-microsoft-com:office:word" xmlns:w="http://schemas.openxmlformats.org/wordprocessingml/2006/main" xmlns:w14="http://schemas.microsoft.com/office/word/2010/wordml" xmlns:w15="http://schemas.microsoft.com/office/word/2012/wordml" xmlns:w16cex="http://schemas.microsoft.com/office/word/2018/wordml/cex" xmlns:w16cid="http://schemas.microsoft.com/office/word/2016/wordml/cid" xmlns:w16="http://schemas.microsoft.com/office/word/2018/wordml" xmlns:w16du="http://schemas.microsoft.com/office/word/2023/wordml/word16du" xmlns:w16sdtdh="http://schemas.microsoft.com/office/word/2020/wordml/sdtdatahash" xmlns:w16se="http://schemas.microsoft.com/office/word/2015/wordml/symex" xmlns:wpg="http://schemas.microsoft.com/office/word/2010/wordprocessingGroup" xmlns:wpi="http://schemas.microsoft.com/office/word/2010/wordprocessingInk" xmlns:wne="http://schemas.microsoft.com/office/word/2006/wordml" xmlns:wps="http://schemas.microsoft.com/office/word/2010/wordprocessingShape" mc:Ignorable="w14 w15 w16se w16cid w16 w16cex w16sdtdh w16du wp14">
+<w:footnotes xmlns:wpc="http://schemas.microsoft.com/office/word/2010/wordprocessingCanvas" xmlns:cx="http://schemas.microsoft.com/office/drawing/2014/chartex" xmlns:cx1="http://schemas.microsoft.com/office/drawing/2015/9/8/chartex" xmlns:cx2="http://schemas.microsoft.com/office/drawing/2015/10/21/chartex" xmlns:cx3="http://schemas.microsoft.com/office/drawing/2016/5/9/chartex" xmlns:cx4="http://schemas.microsoft.com/office/drawing/2016/5/10/chartex" xmlns:cx5="http://schemas.microsoft.com/office/drawing/2016/5/11/chartex" xmlns:cx6="http://schemas.microsoft.com/office/drawing/2016/5/12/chartex" xmlns:cx7="http://schemas.microsoft.com/office/drawing/2016/5/13/chartex" xmlns:cx8="http://schemas.microsoft.com/office/drawing/2016/5/14/chartex" xmlns:mc="http://schemas.openxmlformats.org/markup-compatibility/2006" xmlns:aink="http://schemas.microsoft.com/office/drawing/2016/ink" xmlns:am3d="http://schemas.microsoft.com/office/drawing/2017/model3d" xmlns:o="urn:schemas-microsoft-com:office:office" xmlns:r="http://schemas.openxmlformats.org/officeDocument/2006/relationships" xmlns:m="http://schemas.openxmlformats.org/officeDocument/2006/math" xmlns:v="urn:schemas-microsoft-com:vml" xmlns:wp14="http://schemas.microsoft.com/office/word/2010/wordprocessingDrawing" xmlns:wp="http://schemas.openxmlformats.org/drawingml/2006/wordprocessingDrawing" xmlns:w10="urn:schemas-microsoft-com:office:word" xmlns:w="http://schemas.openxmlformats.org/wordprocessingml/2006/main" xmlns:w14="http://schemas.microsoft.com/office/word/2010/wordml" xmlns:w15="http://schemas.microsoft.com/office/word/2012/wordml" xmlns:w16cid="http://schemas.microsoft.com/office/word/2016/wordml/cid" xmlns:w16se="http://schemas.microsoft.com/office/word/2015/wordml/symex" xmlns:wpg="http://schemas.microsoft.com/office/word/2010/wordprocessingGroup" xmlns:wpi="http://schemas.microsoft.com/office/word/2010/wordprocessingInk" xmlns:wne="http://schemas.microsoft.com/office/word/2006/wordml" xmlns:wps="http://schemas.microsoft.com/office/word/2010/wordprocessingShape" mc:Ignorable="w14 w15 w16se w16cid wp14">
   <w:footnote w:type="separator" w:id="-1">
     <w:p>
       <w:r>
@@ -4510,7 +4922,7 @@
 </file>
 
 <file path=word/numbering.xml><?xml version="1.0" encoding="utf-8"?>
-<w:numbering xmlns:wpc="http://schemas.microsoft.com/office/word/2010/wordprocessingCanvas" xmlns:cx="http://schemas.microsoft.com/office/drawing/2014/chartex" xmlns:cx1="http://schemas.microsoft.com/office/drawing/2015/9/8/chartex" xmlns:cx2="http://schemas.microsoft.com/office/drawing/2015/10/21/chartex" xmlns:cx3="http://schemas.microsoft.com/office/drawing/2016/5/9/chartex" xmlns:cx4="http://schemas.microsoft.com/office/drawing/2016/5/10/chartex" xmlns:cx5="http://schemas.microsoft.com/office/drawing/2016/5/11/chartex" xmlns:cx6="http://schemas.microsoft.com/office/drawing/2016/5/12/chartex" xmlns:cx7="http://schemas.microsoft.com/office/drawing/2016/5/13/chartex" xmlns:cx8="http://schemas.microsoft.com/office/drawing/2016/5/14/chartex" xmlns:mc="http://schemas.openxmlformats.org/markup-compatibility/2006" xmlns:aink="http://schemas.microsoft.com/office/drawing/2016/ink" xmlns:am3d="http://schemas.microsoft.com/office/drawing/2017/model3d" xmlns:o="urn:schemas-microsoft-com:office:office" xmlns:oel="http://schemas.microsoft.com/office/2019/extlst" xmlns:r="http://schemas.openxmlformats.org/officeDocument/2006/relationships" xmlns:m="http://schemas.openxmlformats.org/officeDocument/2006/math" xmlns:v="urn:schemas-microsoft-com:vml" xmlns:wp14="http://schemas.microsoft.com/office/word/2010/wordprocessingDrawing" xmlns:wp="http://schemas.openxmlformats.org/drawingml/2006/wordprocessingDrawing" xmlns:w10="urn:schemas-microsoft-com:office:word" xmlns:w="http://schemas.openxmlformats.org/wordprocessingml/2006/main" xmlns:w14="http://schemas.microsoft.com/office/word/2010/wordml" xmlns:w15="http://schemas.microsoft.com/office/word/2012/wordml" xmlns:w16cex="http://schemas.microsoft.com/office/word/2018/wordml/cex" xmlns:w16cid="http://schemas.microsoft.com/office/word/2016/wordml/cid" xmlns:w16="http://schemas.microsoft.com/office/word/2018/wordml" xmlns:w16du="http://schemas.microsoft.com/office/word/2023/wordml/word16du" xmlns:w16sdtdh="http://schemas.microsoft.com/office/word/2020/wordml/sdtdatahash" xmlns:w16se="http://schemas.microsoft.com/office/word/2015/wordml/symex" xmlns:wpg="http://schemas.microsoft.com/office/word/2010/wordprocessingGroup" xmlns:wpi="http://schemas.microsoft.com/office/word/2010/wordprocessingInk" xmlns:wne="http://schemas.microsoft.com/office/word/2006/wordml" xmlns:wps="http://schemas.microsoft.com/office/word/2010/wordprocessingShape" mc:Ignorable="w14 w15 w16se w16cid w16 w16cex w16sdtdh w16du wp14">
+<w:numbering xmlns:wpc="http://schemas.microsoft.com/office/word/2010/wordprocessingCanvas" xmlns:cx="http://schemas.microsoft.com/office/drawing/2014/chartex" xmlns:cx1="http://schemas.microsoft.com/office/drawing/2015/9/8/chartex" xmlns:cx2="http://schemas.microsoft.com/office/drawing/2015/10/21/chartex" xmlns:cx3="http://schemas.microsoft.com/office/drawing/2016/5/9/chartex" xmlns:cx4="http://schemas.microsoft.com/office/drawing/2016/5/10/chartex" xmlns:cx5="http://schemas.microsoft.com/office/drawing/2016/5/11/chartex" xmlns:cx6="http://schemas.microsoft.com/office/drawing/2016/5/12/chartex" xmlns:cx7="http://schemas.microsoft.com/office/drawing/2016/5/13/chartex" xmlns:cx8="http://schemas.microsoft.com/office/drawing/2016/5/14/chartex" xmlns:mc="http://schemas.openxmlformats.org/markup-compatibility/2006" xmlns:aink="http://schemas.microsoft.com/office/drawing/2016/ink" xmlns:am3d="http://schemas.microsoft.com/office/drawing/2017/model3d" xmlns:o="urn:schemas-microsoft-com:office:office" xmlns:r="http://schemas.openxmlformats.org/officeDocument/2006/relationships" xmlns:m="http://schemas.openxmlformats.org/officeDocument/2006/math" xmlns:v="urn:schemas-microsoft-com:vml" xmlns:wp14="http://schemas.microsoft.com/office/word/2010/wordprocessingDrawing" xmlns:wp="http://schemas.openxmlformats.org/drawingml/2006/wordprocessingDrawing" xmlns:w10="urn:schemas-microsoft-com:office:word" xmlns:w="http://schemas.openxmlformats.org/wordprocessingml/2006/main" xmlns:w14="http://schemas.microsoft.com/office/word/2010/wordml" xmlns:w15="http://schemas.microsoft.com/office/word/2012/wordml" xmlns:w16cid="http://schemas.microsoft.com/office/word/2016/wordml/cid" xmlns:w16se="http://schemas.microsoft.com/office/word/2015/wordml/symex" xmlns:wpg="http://schemas.microsoft.com/office/word/2010/wordprocessingGroup" xmlns:wpi="http://schemas.microsoft.com/office/word/2010/wordprocessingInk" xmlns:wne="http://schemas.microsoft.com/office/word/2006/wordml" xmlns:wps="http://schemas.microsoft.com/office/word/2010/wordprocessingShape" mc:Ignorable="w14 w15 w16se w16cid wp14">
   <w:numPicBullet w:numPicBulletId="0">
     <w:pict>
       <v:shapetype id="_x0000_t75" coordsize="21600,21600" o:spt="75" o:preferrelative="t" path="m@4@5l@4@11@9@11@9@5xe" filled="f" stroked="f">
@@ -4532,7 +4944,7 @@
         <v:path o:extrusionok="f" gradientshapeok="t" o:connecttype="rect"/>
         <o:lock v:ext="edit" aspectratio="t"/>
       </v:shapetype>
-      <v:shape id="_x0000_i1173" type="#_x0000_t75" style="width:9.55pt;height:9.55pt" o:bullet="t">
+      <v:shape id="_x0000_i1052" type="#_x0000_t75" style="width:9.55pt;height:9.55pt" o:bullet="t">
         <v:imagedata r:id="rId1" o:title="j0115836"/>
       </v:shape>
     </w:pict>
@@ -5197,6 +5609,92 @@
     </w:lvl>
   </w:abstractNum>
   <w:abstractNum w:abstractNumId="7" w15:restartNumberingAfterBreak="0">
+    <w:nsid w:val="238E31B2"/>
+    <w:multiLevelType w:val="hybridMultilevel"/>
+    <w:tmpl w:val="EA0C7854"/>
+    <w:lvl w:ilvl="0" w:tplc="FFFFFFFF">
+      <w:start w:val="1"/>
+      <w:numFmt w:val="decimal"/>
+      <w:lvlText w:val="%1."/>
+      <w:lvlJc w:val="left"/>
+      <w:pPr>
+        <w:ind w:left="663" w:hanging="360"/>
+      </w:pPr>
+    </w:lvl>
+    <w:lvl w:ilvl="1" w:tplc="FFFFFFFF" w:tentative="1">
+      <w:start w:val="1"/>
+      <w:numFmt w:val="lowerLetter"/>
+      <w:lvlText w:val="%2."/>
+      <w:lvlJc w:val="left"/>
+      <w:pPr>
+        <w:ind w:left="1383" w:hanging="360"/>
+      </w:pPr>
+    </w:lvl>
+    <w:lvl w:ilvl="2" w:tplc="FFFFFFFF" w:tentative="1">
+      <w:start w:val="1"/>
+      <w:numFmt w:val="lowerRoman"/>
+      <w:lvlText w:val="%3."/>
+      <w:lvlJc w:val="right"/>
+      <w:pPr>
+        <w:ind w:left="2103" w:hanging="180"/>
+      </w:pPr>
+    </w:lvl>
+    <w:lvl w:ilvl="3" w:tplc="FFFFFFFF" w:tentative="1">
+      <w:start w:val="1"/>
+      <w:numFmt w:val="decimal"/>
+      <w:lvlText w:val="%4."/>
+      <w:lvlJc w:val="left"/>
+      <w:pPr>
+        <w:ind w:left="2823" w:hanging="360"/>
+      </w:pPr>
+    </w:lvl>
+    <w:lvl w:ilvl="4" w:tplc="FFFFFFFF" w:tentative="1">
+      <w:start w:val="1"/>
+      <w:numFmt w:val="lowerLetter"/>
+      <w:lvlText w:val="%5."/>
+      <w:lvlJc w:val="left"/>
+      <w:pPr>
+        <w:ind w:left="3543" w:hanging="360"/>
+      </w:pPr>
+    </w:lvl>
+    <w:lvl w:ilvl="5" w:tplc="FFFFFFFF" w:tentative="1">
+      <w:start w:val="1"/>
+      <w:numFmt w:val="lowerRoman"/>
+      <w:lvlText w:val="%6."/>
+      <w:lvlJc w:val="right"/>
+      <w:pPr>
+        <w:ind w:left="4263" w:hanging="180"/>
+      </w:pPr>
+    </w:lvl>
+    <w:lvl w:ilvl="6" w:tplc="FFFFFFFF" w:tentative="1">
+      <w:start w:val="1"/>
+      <w:numFmt w:val="decimal"/>
+      <w:lvlText w:val="%7."/>
+      <w:lvlJc w:val="left"/>
+      <w:pPr>
+        <w:ind w:left="4983" w:hanging="360"/>
+      </w:pPr>
+    </w:lvl>
+    <w:lvl w:ilvl="7" w:tplc="FFFFFFFF" w:tentative="1">
+      <w:start w:val="1"/>
+      <w:numFmt w:val="lowerLetter"/>
+      <w:lvlText w:val="%8."/>
+      <w:lvlJc w:val="left"/>
+      <w:pPr>
+        <w:ind w:left="5703" w:hanging="360"/>
+      </w:pPr>
+    </w:lvl>
+    <w:lvl w:ilvl="8" w:tplc="FFFFFFFF" w:tentative="1">
+      <w:start w:val="1"/>
+      <w:numFmt w:val="lowerRoman"/>
+      <w:lvlText w:val="%9."/>
+      <w:lvlJc w:val="right"/>
+      <w:pPr>
+        <w:ind w:left="6423" w:hanging="180"/>
+      </w:pPr>
+    </w:lvl>
+  </w:abstractNum>
+  <w:abstractNum w:abstractNumId="8" w15:restartNumberingAfterBreak="0">
     <w:nsid w:val="269D7E4A"/>
     <w:multiLevelType w:val="hybridMultilevel"/>
     <w:tmpl w:val="656079F4"/>
@@ -5309,7 +5807,7 @@
       </w:rPr>
     </w:lvl>
   </w:abstractNum>
-  <w:abstractNum w:abstractNumId="8" w15:restartNumberingAfterBreak="0">
+  <w:abstractNum w:abstractNumId="9" w15:restartNumberingAfterBreak="0">
     <w:nsid w:val="275A535D"/>
     <w:multiLevelType w:val="hybridMultilevel"/>
     <w:tmpl w:val="F7DC7090"/>
@@ -5396,7 +5894,7 @@
       </w:pPr>
     </w:lvl>
   </w:abstractNum>
-  <w:abstractNum w:abstractNumId="9" w15:restartNumberingAfterBreak="0">
+  <w:abstractNum w:abstractNumId="10" w15:restartNumberingAfterBreak="0">
     <w:nsid w:val="337B2456"/>
     <w:multiLevelType w:val="hybridMultilevel"/>
     <w:tmpl w:val="3AF8CD78"/>
@@ -5509,7 +6007,7 @@
       </w:rPr>
     </w:lvl>
   </w:abstractNum>
-  <w:abstractNum w:abstractNumId="10" w15:restartNumberingAfterBreak="0">
+  <w:abstractNum w:abstractNumId="11" w15:restartNumberingAfterBreak="0">
     <w:nsid w:val="368F410E"/>
     <w:multiLevelType w:val="hybridMultilevel"/>
     <w:tmpl w:val="EB14E7B2"/>
@@ -5622,7 +6120,7 @@
       </w:rPr>
     </w:lvl>
   </w:abstractNum>
-  <w:abstractNum w:abstractNumId="11" w15:restartNumberingAfterBreak="0">
+  <w:abstractNum w:abstractNumId="12" w15:restartNumberingAfterBreak="0">
     <w:nsid w:val="3E4D6277"/>
     <w:multiLevelType w:val="hybridMultilevel"/>
     <w:tmpl w:val="031477F2"/>
@@ -5738,7 +6236,7 @@
       </w:rPr>
     </w:lvl>
   </w:abstractNum>
-  <w:abstractNum w:abstractNumId="12" w15:restartNumberingAfterBreak="0">
+  <w:abstractNum w:abstractNumId="13" w15:restartNumberingAfterBreak="0">
     <w:nsid w:val="42741E64"/>
     <w:multiLevelType w:val="hybridMultilevel"/>
     <w:tmpl w:val="3000ED38"/>
@@ -5824,7 +6322,7 @@
       </w:pPr>
     </w:lvl>
   </w:abstractNum>
-  <w:abstractNum w:abstractNumId="13" w15:restartNumberingAfterBreak="0">
+  <w:abstractNum w:abstractNumId="14" w15:restartNumberingAfterBreak="0">
     <w:nsid w:val="46015523"/>
     <w:multiLevelType w:val="hybridMultilevel"/>
     <w:tmpl w:val="D4568A26"/>
@@ -5937,7 +6435,7 @@
       </w:rPr>
     </w:lvl>
   </w:abstractNum>
-  <w:abstractNum w:abstractNumId="14" w15:restartNumberingAfterBreak="0">
+  <w:abstractNum w:abstractNumId="15" w15:restartNumberingAfterBreak="0">
     <w:nsid w:val="4D284EA4"/>
     <w:multiLevelType w:val="hybridMultilevel"/>
     <w:tmpl w:val="3F340826"/>
@@ -6050,7 +6548,7 @@
       </w:rPr>
     </w:lvl>
   </w:abstractNum>
-  <w:abstractNum w:abstractNumId="15" w15:restartNumberingAfterBreak="0">
+  <w:abstractNum w:abstractNumId="16" w15:restartNumberingAfterBreak="0">
     <w:nsid w:val="57826A24"/>
     <w:multiLevelType w:val="hybridMultilevel"/>
     <w:tmpl w:val="6E1A44CA"/>
@@ -6163,7 +6661,7 @@
       </w:rPr>
     </w:lvl>
   </w:abstractNum>
-  <w:abstractNum w:abstractNumId="16" w15:restartNumberingAfterBreak="0">
+  <w:abstractNum w:abstractNumId="17" w15:restartNumberingAfterBreak="0">
     <w:nsid w:val="5B0104C2"/>
     <w:multiLevelType w:val="hybridMultilevel"/>
     <w:tmpl w:val="5588B0E2"/>
@@ -6276,7 +6774,7 @@
       </w:rPr>
     </w:lvl>
   </w:abstractNum>
-  <w:abstractNum w:abstractNumId="17" w15:restartNumberingAfterBreak="0">
+  <w:abstractNum w:abstractNumId="18" w15:restartNumberingAfterBreak="0">
     <w:nsid w:val="5B10474C"/>
     <w:multiLevelType w:val="hybridMultilevel"/>
     <w:tmpl w:val="C0F2A27E"/>
@@ -6389,7 +6887,7 @@
       </w:rPr>
     </w:lvl>
   </w:abstractNum>
-  <w:abstractNum w:abstractNumId="18" w15:restartNumberingAfterBreak="0">
+  <w:abstractNum w:abstractNumId="19" w15:restartNumberingAfterBreak="0">
     <w:nsid w:val="5B202762"/>
     <w:multiLevelType w:val="hybridMultilevel"/>
     <w:tmpl w:val="39EEACDC"/>
@@ -6502,10 +7000,10 @@
       </w:rPr>
     </w:lvl>
   </w:abstractNum>
-  <w:abstractNum w:abstractNumId="19" w15:restartNumberingAfterBreak="0">
+  <w:abstractNum w:abstractNumId="20" w15:restartNumberingAfterBreak="0">
     <w:nsid w:val="667D1AA8"/>
     <w:multiLevelType w:val="hybridMultilevel"/>
-    <w:tmpl w:val="EA0C7854"/>
+    <w:tmpl w:val="81FAEE8E"/>
     <w:lvl w:ilvl="0" w:tplc="040C000F">
       <w:start w:val="1"/>
       <w:numFmt w:val="decimal"/>
@@ -6588,7 +7086,7 @@
       </w:pPr>
     </w:lvl>
   </w:abstractNum>
-  <w:abstractNum w:abstractNumId="20" w15:restartNumberingAfterBreak="0">
+  <w:abstractNum w:abstractNumId="21" w15:restartNumberingAfterBreak="0">
     <w:nsid w:val="69AB2269"/>
     <w:multiLevelType w:val="hybridMultilevel"/>
     <w:tmpl w:val="C1F21480"/>
@@ -6674,7 +7172,7 @@
       </w:pPr>
     </w:lvl>
   </w:abstractNum>
-  <w:abstractNum w:abstractNumId="21" w15:restartNumberingAfterBreak="0">
+  <w:abstractNum w:abstractNumId="22" w15:restartNumberingAfterBreak="0">
     <w:nsid w:val="75F223CA"/>
     <w:multiLevelType w:val="hybridMultilevel"/>
     <w:tmpl w:val="867CB756"/>
@@ -6760,77 +7258,80 @@
       </w:pPr>
     </w:lvl>
   </w:abstractNum>
-  <w:num w:numId="1" w16cid:durableId="1901399820">
+  <w:num w:numId="1">
+    <w:abstractNumId w:val="12"/>
+  </w:num>
+  <w:num w:numId="2">
+    <w:abstractNumId w:val="9"/>
+  </w:num>
+  <w:num w:numId="3">
+    <w:abstractNumId w:val="0"/>
+  </w:num>
+  <w:num w:numId="4">
+    <w:abstractNumId w:val="8"/>
+  </w:num>
+  <w:num w:numId="5">
     <w:abstractNumId w:val="11"/>
   </w:num>
-  <w:num w:numId="2" w16cid:durableId="1279801353">
-    <w:abstractNumId w:val="8"/>
+  <w:num w:numId="6">
+    <w:abstractNumId w:val="18"/>
   </w:num>
-  <w:num w:numId="3" w16cid:durableId="474177331">
-    <w:abstractNumId w:val="0"/>
+  <w:num w:numId="7">
+    <w:abstractNumId w:val="2"/>
   </w:num>
-  <w:num w:numId="4" w16cid:durableId="272178198">
-    <w:abstractNumId w:val="7"/>
+  <w:num w:numId="8">
+    <w:abstractNumId w:val="21"/>
   </w:num>
-  <w:num w:numId="5" w16cid:durableId="67196691">
+  <w:num w:numId="9">
+    <w:abstractNumId w:val="17"/>
+  </w:num>
+  <w:num w:numId="10">
+    <w:abstractNumId w:val="5"/>
+  </w:num>
+  <w:num w:numId="11">
+    <w:abstractNumId w:val="6"/>
+  </w:num>
+  <w:num w:numId="12">
+    <w:abstractNumId w:val="13"/>
+  </w:num>
+  <w:num w:numId="13">
+    <w:abstractNumId w:val="16"/>
+  </w:num>
+  <w:num w:numId="14">
+    <w:abstractNumId w:val="3"/>
+  </w:num>
+  <w:num w:numId="15">
+    <w:abstractNumId w:val="4"/>
+  </w:num>
+  <w:num w:numId="16">
+    <w:abstractNumId w:val="20"/>
+  </w:num>
+  <w:num w:numId="17">
     <w:abstractNumId w:val="10"/>
   </w:num>
-  <w:num w:numId="6" w16cid:durableId="1374765422">
-    <w:abstractNumId w:val="17"/>
+  <w:num w:numId="18">
+    <w:abstractNumId w:val="14"/>
   </w:num>
-  <w:num w:numId="7" w16cid:durableId="1366255852">
-    <w:abstractNumId w:val="2"/>
+  <w:num w:numId="19">
+    <w:abstractNumId w:val="19"/>
   </w:num>
-  <w:num w:numId="8" w16cid:durableId="875312020">
-    <w:abstractNumId w:val="20"/>
+  <w:num w:numId="20">
+    <w:abstractNumId w:val="1"/>
   </w:num>
-  <w:num w:numId="9" w16cid:durableId="1218663905">
-    <w:abstractNumId w:val="16"/>
+  <w:num w:numId="21">
+    <w:abstractNumId w:val="22"/>
   </w:num>
-  <w:num w:numId="10" w16cid:durableId="480002683">
-    <w:abstractNumId w:val="5"/>
-  </w:num>
-  <w:num w:numId="11" w16cid:durableId="1367170765">
-    <w:abstractNumId w:val="6"/>
-  </w:num>
-  <w:num w:numId="12" w16cid:durableId="943801099">
-    <w:abstractNumId w:val="12"/>
-  </w:num>
-  <w:num w:numId="13" w16cid:durableId="1627007507">
+  <w:num w:numId="22">
     <w:abstractNumId w:val="15"/>
   </w:num>
-  <w:num w:numId="14" w16cid:durableId="686638921">
-    <w:abstractNumId w:val="3"/>
-  </w:num>
-  <w:num w:numId="15" w16cid:durableId="1413089437">
-    <w:abstractNumId w:val="4"/>
-  </w:num>
-  <w:num w:numId="16" w16cid:durableId="76026940">
-    <w:abstractNumId w:val="19"/>
-  </w:num>
-  <w:num w:numId="17" w16cid:durableId="1610702391">
-    <w:abstractNumId w:val="9"/>
-  </w:num>
-  <w:num w:numId="18" w16cid:durableId="543836039">
-    <w:abstractNumId w:val="13"/>
-  </w:num>
-  <w:num w:numId="19" w16cid:durableId="368455865">
-    <w:abstractNumId w:val="18"/>
-  </w:num>
-  <w:num w:numId="20" w16cid:durableId="1873759010">
-    <w:abstractNumId w:val="1"/>
-  </w:num>
-  <w:num w:numId="21" w16cid:durableId="2029675849">
-    <w:abstractNumId w:val="21"/>
-  </w:num>
-  <w:num w:numId="22" w16cid:durableId="1272014142">
-    <w:abstractNumId w:val="14"/>
+  <w:num w:numId="23">
+    <w:abstractNumId w:val="7"/>
   </w:num>
 </w:numbering>
 </file>
 
 <file path=word/styles.xml><?xml version="1.0" encoding="utf-8"?>
-<w:styles xmlns:mc="http://schemas.openxmlformats.org/markup-compatibility/2006" xmlns:r="http://schemas.openxmlformats.org/officeDocument/2006/relationships" xmlns:w="http://schemas.openxmlformats.org/wordprocessingml/2006/main" xmlns:w14="http://schemas.microsoft.com/office/word/2010/wordml" xmlns:w15="http://schemas.microsoft.com/office/word/2012/wordml" xmlns:w16cex="http://schemas.microsoft.com/office/word/2018/wordml/cex" xmlns:w16cid="http://schemas.microsoft.com/office/word/2016/wordml/cid" xmlns:w16="http://schemas.microsoft.com/office/word/2018/wordml" xmlns:w16du="http://schemas.microsoft.com/office/word/2023/wordml/word16du" xmlns:w16sdtdh="http://schemas.microsoft.com/office/word/2020/wordml/sdtdatahash" xmlns:w16se="http://schemas.microsoft.com/office/word/2015/wordml/symex" mc:Ignorable="w14 w15 w16se w16cid w16 w16cex w16sdtdh w16du">
+<w:styles xmlns:mc="http://schemas.openxmlformats.org/markup-compatibility/2006" xmlns:r="http://schemas.openxmlformats.org/officeDocument/2006/relationships" xmlns:w="http://schemas.openxmlformats.org/wordprocessingml/2006/main" xmlns:w14="http://schemas.microsoft.com/office/word/2010/wordml" xmlns:w15="http://schemas.microsoft.com/office/word/2012/wordml" xmlns:w16cid="http://schemas.microsoft.com/office/word/2016/wordml/cid" xmlns:w16se="http://schemas.microsoft.com/office/word/2015/wordml/symex" mc:Ignorable="w14 w15 w16se w16cid">
   <w:docDefaults>
     <w:rPrDefault>
       <w:rPr>
@@ -6846,7 +7347,7 @@
       </w:pPr>
     </w:pPrDefault>
   </w:docDefaults>
-  <w:latentStyles w:defLockedState="0" w:defUIPriority="99" w:defSemiHidden="0" w:defUnhideWhenUsed="0" w:defQFormat="0" w:count="376">
+  <w:latentStyles w:defLockedState="0" w:defUIPriority="99" w:defSemiHidden="0" w:defUnhideWhenUsed="0" w:defQFormat="0" w:count="375">
     <w:lsdException w:name="Normal" w:uiPriority="0" w:qFormat="1"/>
     <w:lsdException w:name="heading 1" w:uiPriority="9" w:qFormat="1"/>
     <w:lsdException w:name="heading 2" w:semiHidden="1" w:uiPriority="9" w:unhideWhenUsed="1" w:qFormat="1"/>
@@ -7222,7 +7723,6 @@
     <w:lsdException w:name="Smart Hyperlink" w:semiHidden="1" w:unhideWhenUsed="1"/>
     <w:lsdException w:name="Hashtag" w:semiHidden="1" w:unhideWhenUsed="1"/>
     <w:lsdException w:name="Unresolved Mention" w:semiHidden="1" w:unhideWhenUsed="1"/>
-    <w:lsdException w:name="Smart Link" w:semiHidden="1" w:unhideWhenUsed="1"/>
   </w:latentStyles>
   <w:style w:type="paragraph" w:default="1" w:styleId="Normal">
     <w:name w:val="Normal"/>
@@ -9064,7 +9564,7 @@
 </file>
 
 <file path=customXml/itemProps1.xml><?xml version="1.0" encoding="utf-8"?>
-<ds:datastoreItem xmlns:ds="http://schemas.openxmlformats.org/officeDocument/2006/customXml" ds:itemID="{C096CA8C-6937-4223-BA51-5E094CF65DFB}">
+<ds:datastoreItem xmlns:ds="http://schemas.openxmlformats.org/officeDocument/2006/customXml" ds:itemID="{A35BD6E3-A3D4-4BC5-843C-7239EDA14000}">
   <ds:schemaRefs>
     <ds:schemaRef ds:uri="http://schemas.openxmlformats.org/officeDocument/2006/bibliography"/>
   </ds:schemaRefs>

</xml_diff>

<commit_message>
Bug x2 dans optimlaser
</commit_message>
<xml_diff>
--- a/0-Tuto Inkscape.docx
+++ b/0-Tuto Inkscape.docx
@@ -1,6 +1,6 @@
 
 <file path=word/document.xml><?xml version="1.0" encoding="utf-8"?>
-<w:document xmlns:wpc="http://schemas.microsoft.com/office/word/2010/wordprocessingCanvas" xmlns:cx="http://schemas.microsoft.com/office/drawing/2014/chartex" xmlns:cx1="http://schemas.microsoft.com/office/drawing/2015/9/8/chartex" xmlns:cx2="http://schemas.microsoft.com/office/drawing/2015/10/21/chartex" xmlns:cx3="http://schemas.microsoft.com/office/drawing/2016/5/9/chartex" xmlns:cx4="http://schemas.microsoft.com/office/drawing/2016/5/10/chartex" xmlns:cx5="http://schemas.microsoft.com/office/drawing/2016/5/11/chartex" xmlns:cx6="http://schemas.microsoft.com/office/drawing/2016/5/12/chartex" xmlns:cx7="http://schemas.microsoft.com/office/drawing/2016/5/13/chartex" xmlns:cx8="http://schemas.microsoft.com/office/drawing/2016/5/14/chartex" xmlns:mc="http://schemas.openxmlformats.org/markup-compatibility/2006" xmlns:aink="http://schemas.microsoft.com/office/drawing/2016/ink" xmlns:am3d="http://schemas.microsoft.com/office/drawing/2017/model3d" xmlns:o="urn:schemas-microsoft-com:office:office" xmlns:oel="http://schemas.microsoft.com/office/2019/extlst" xmlns:r="http://schemas.openxmlformats.org/officeDocument/2006/relationships" xmlns:m="http://schemas.openxmlformats.org/officeDocument/2006/math" xmlns:v="urn:schemas-microsoft-com:vml" xmlns:wp14="http://schemas.microsoft.com/office/word/2010/wordprocessingDrawing" xmlns:wp="http://schemas.openxmlformats.org/drawingml/2006/wordprocessingDrawing" xmlns:w10="urn:schemas-microsoft-com:office:word" xmlns:w="http://schemas.openxmlformats.org/wordprocessingml/2006/main" xmlns:w14="http://schemas.microsoft.com/office/word/2010/wordml" xmlns:w15="http://schemas.microsoft.com/office/word/2012/wordml" xmlns:w16cex="http://schemas.microsoft.com/office/word/2018/wordml/cex" xmlns:w16cid="http://schemas.microsoft.com/office/word/2016/wordml/cid" xmlns:w16="http://schemas.microsoft.com/office/word/2018/wordml" xmlns:w16du="http://schemas.microsoft.com/office/word/2023/wordml/word16du" xmlns:w16sdtdh="http://schemas.microsoft.com/office/word/2020/wordml/sdtdatahash" xmlns:w16sdtfl="http://schemas.microsoft.com/office/word/2024/wordml/sdtformatlock" xmlns:w16se="http://schemas.microsoft.com/office/word/2015/wordml/symex" xmlns:wpg="http://schemas.microsoft.com/office/word/2010/wordprocessingGroup" xmlns:wpi="http://schemas.microsoft.com/office/word/2010/wordprocessingInk" xmlns:wne="http://schemas.microsoft.com/office/word/2006/wordml" xmlns:wps="http://schemas.microsoft.com/office/word/2010/wordprocessingShape" mc:Ignorable="w14 w15 w16se w16cid w16 w16cex w16sdtdh w16sdtfl w16du wp14">
+<w:document xmlns:wpc="http://schemas.microsoft.com/office/word/2010/wordprocessingCanvas" xmlns:cx="http://schemas.microsoft.com/office/drawing/2014/chartex" xmlns:cx1="http://schemas.microsoft.com/office/drawing/2015/9/8/chartex" xmlns:cx2="http://schemas.microsoft.com/office/drawing/2015/10/21/chartex" xmlns:cx3="http://schemas.microsoft.com/office/drawing/2016/5/9/chartex" xmlns:cx4="http://schemas.microsoft.com/office/drawing/2016/5/10/chartex" xmlns:cx5="http://schemas.microsoft.com/office/drawing/2016/5/11/chartex" xmlns:cx6="http://schemas.microsoft.com/office/drawing/2016/5/12/chartex" xmlns:cx7="http://schemas.microsoft.com/office/drawing/2016/5/13/chartex" xmlns:cx8="http://schemas.microsoft.com/office/drawing/2016/5/14/chartex" xmlns:mc="http://schemas.openxmlformats.org/markup-compatibility/2006" xmlns:aink="http://schemas.microsoft.com/office/drawing/2016/ink" xmlns:am3d="http://schemas.microsoft.com/office/drawing/2017/model3d" xmlns:o="urn:schemas-microsoft-com:office:office" xmlns:oel="http://schemas.microsoft.com/office/2019/extlst" xmlns:r="http://schemas.openxmlformats.org/officeDocument/2006/relationships" xmlns:m="http://schemas.openxmlformats.org/officeDocument/2006/math" xmlns:v="urn:schemas-microsoft-com:vml" xmlns:wp14="http://schemas.microsoft.com/office/word/2010/wordprocessingDrawing" xmlns:wp="http://schemas.openxmlformats.org/drawingml/2006/wordprocessingDrawing" xmlns:w10="urn:schemas-microsoft-com:office:word" xmlns:w="http://schemas.openxmlformats.org/wordprocessingml/2006/main" xmlns:w14="http://schemas.microsoft.com/office/word/2010/wordml" xmlns:w15="http://schemas.microsoft.com/office/word/2012/wordml" xmlns:w16cex="http://schemas.microsoft.com/office/word/2018/wordml/cex" xmlns:w16cid="http://schemas.microsoft.com/office/word/2016/wordml/cid" xmlns:w16="http://schemas.microsoft.com/office/word/2018/wordml" xmlns:w16du="http://schemas.microsoft.com/office/word/2023/wordml/word16du" xmlns:w16sdtdh="http://schemas.microsoft.com/office/word/2020/wordml/sdtdatahash" xmlns:w16se="http://schemas.microsoft.com/office/word/2015/wordml/symex" xmlns:wpg="http://schemas.microsoft.com/office/word/2010/wordprocessingGroup" xmlns:wpi="http://schemas.microsoft.com/office/word/2010/wordprocessingInk" xmlns:wne="http://schemas.microsoft.com/office/word/2006/wordml" xmlns:wps="http://schemas.microsoft.com/office/word/2010/wordprocessingShape" mc:Ignorable="w14 w15 w16se w16cid w16 w16cex w16sdtdh w16du wp14">
   <w:body>
     <w:p>
       <w:pPr>
@@ -98,9 +98,11 @@
                             <w:r>
                               <w:t xml:space="preserve">Utiliser </w:t>
                             </w:r>
+                            <w:proofErr w:type="spellStart"/>
                             <w:r>
                               <w:t>Inkscape</w:t>
                             </w:r>
+                            <w:proofErr w:type="spellEnd"/>
                             <w:r>
                               <w:t xml:space="preserve"> pour découper des pièces avec le laser.</w:t>
                             </w:r>
@@ -144,9 +146,11 @@
                       <w:r>
                         <w:t xml:space="preserve">Utiliser </w:t>
                       </w:r>
+                      <w:proofErr w:type="spellStart"/>
                       <w:r>
                         <w:t>Inkscape</w:t>
                       </w:r>
+                      <w:proofErr w:type="spellEnd"/>
                       <w:r>
                         <w:t xml:space="preserve"> pour découper des pièces avec le laser.</w:t>
                       </w:r>
@@ -184,6 +188,7 @@
           <w:docPartUnique/>
         </w:docPartObj>
       </w:sdtPr>
+      <w:sdtEndPr/>
       <w:sdtContent>
         <w:p>
           <w:pPr>
@@ -1356,7 +1361,7 @@
           <w:noProof/>
         </w:rPr>
         <w:drawing>
-          <wp:anchor distT="0" distB="0" distL="114300" distR="114300" simplePos="0" relativeHeight="251662336" behindDoc="0" locked="0" layoutInCell="1" allowOverlap="1" wp14:anchorId="3D380C16" wp14:editId="7A0C6867">
+          <wp:anchor distT="0" distB="0" distL="114300" distR="114300" simplePos="0" relativeHeight="251662336" behindDoc="0" locked="0" layoutInCell="1" allowOverlap="1" wp14:anchorId="3D380C16" wp14:editId="6B755331">
             <wp:simplePos x="0" y="0"/>
             <wp:positionH relativeFrom="column">
               <wp:posOffset>4228730</wp:posOffset>
@@ -1449,8 +1454,49 @@
           <w:b/>
           <w:bCs/>
         </w:rPr>
-        <w:t>C:\Users\Nom utilisateur\AppData\Roaming\Inkscape</w:t>
-      </w:r>
+        <w:t>C:\Users\Nom utilisateur\</w:t>
+      </w:r>
+      <w:proofErr w:type="spellStart"/>
+      <w:r>
+        <w:rPr>
+          <w:b/>
+          <w:bCs/>
+        </w:rPr>
+        <w:t>AppData</w:t>
+      </w:r>
+      <w:proofErr w:type="spellEnd"/>
+      <w:r>
+        <w:rPr>
+          <w:b/>
+          <w:bCs/>
+        </w:rPr>
+        <w:t>\</w:t>
+      </w:r>
+      <w:proofErr w:type="spellStart"/>
+      <w:r>
+        <w:rPr>
+          <w:b/>
+          <w:bCs/>
+        </w:rPr>
+        <w:t>Roaming</w:t>
+      </w:r>
+      <w:proofErr w:type="spellEnd"/>
+      <w:r>
+        <w:rPr>
+          <w:b/>
+          <w:bCs/>
+        </w:rPr>
+        <w:t>\</w:t>
+      </w:r>
+      <w:proofErr w:type="spellStart"/>
+      <w:r>
+        <w:rPr>
+          <w:b/>
+          <w:bCs/>
+        </w:rPr>
+        <w:t>Inkscape</w:t>
+      </w:r>
+      <w:proofErr w:type="spellEnd"/>
       <w:r>
         <w:rPr>
           <w:rFonts w:ascii="Arial" w:hAnsi="Arial" w:cs="Arial"/>
@@ -1473,8 +1519,21 @@
         <w:t> </w:t>
       </w:r>
       <w:r>
-        <w:t>C:\Users\Nom utilisateur\AppData\Roaming</w:t>
-      </w:r>
+        <w:t>C:\Users\Nom utilisateur\</w:t>
+      </w:r>
+      <w:proofErr w:type="spellStart"/>
+      <w:r>
+        <w:t>AppData</w:t>
+      </w:r>
+      <w:proofErr w:type="spellEnd"/>
+      <w:r>
+        <w:t>\</w:t>
+      </w:r>
+      <w:proofErr w:type="spellStart"/>
+      <w:r>
+        <w:t>Roaming</w:t>
+      </w:r>
+      <w:proofErr w:type="spellEnd"/>
       <w:r>
         <w:rPr>
           <w:rFonts w:ascii="Arial" w:hAnsi="Arial" w:cs="Arial"/>
@@ -1507,7 +1566,23 @@
           <w:b/>
           <w:bCs/>
         </w:rPr>
-        <w:t>%appdata%</w:t>
+        <w:t>%</w:t>
+      </w:r>
+      <w:proofErr w:type="spellStart"/>
+      <w:r>
+        <w:rPr>
+          <w:b/>
+          <w:bCs/>
+        </w:rPr>
+        <w:t>appdata</w:t>
+      </w:r>
+      <w:proofErr w:type="spellEnd"/>
+      <w:r>
+        <w:rPr>
+          <w:b/>
+          <w:bCs/>
+        </w:rPr>
+        <w:t>%</w:t>
       </w:r>
       <w:r>
         <w:rPr>
@@ -1582,6 +1657,11 @@
     <w:p>
       <w:pPr>
         <w:pStyle w:val="Paragraphenormal"/>
+      </w:pPr>
+    </w:p>
+    <w:p>
+      <w:pPr>
+        <w:pStyle w:val="Paragraphenormal"/>
         <w:numPr>
           <w:ilvl w:val="0"/>
           <w:numId w:val="15"/>
@@ -1603,17 +1683,20 @@
     <w:p>
       <w:pPr>
         <w:pStyle w:val="Paragraphenormal"/>
-        <w:ind w:left="303"/>
+        <w:numPr>
+          <w:ilvl w:val="0"/>
+          <w:numId w:val="15"/>
+        </w:numPr>
       </w:pPr>
       <w:r>
         <w:rPr>
           <w:noProof/>
         </w:rPr>
         <w:drawing>
-          <wp:inline distT="0" distB="0" distL="0" distR="0" wp14:anchorId="5822AC80" wp14:editId="2169AEEF">
-            <wp:extent cx="5845499" cy="132715"/>
-            <wp:effectExtent l="0" t="0" r="3175" b="635"/>
-            <wp:docPr id="977410372" name="Image 1"/>
+          <wp:inline distT="0" distB="0" distL="0" distR="0" wp14:anchorId="27ADDA68" wp14:editId="53A09C00">
+            <wp:extent cx="5634819" cy="126522"/>
+            <wp:effectExtent l="0" t="0" r="0" b="6985"/>
+            <wp:docPr id="648907844" name="Image 648907844"/>
             <wp:cNvGraphicFramePr>
               <a:graphicFrameLocks xmlns:a="http://schemas.openxmlformats.org/drawingml/2006/main" noChangeAspect="1"/>
             </wp:cNvGraphicFramePr>
@@ -1621,17 +1704,11 @@
               <a:graphicData uri="http://schemas.openxmlformats.org/drawingml/2006/picture">
                 <pic:pic xmlns:pic="http://schemas.openxmlformats.org/drawingml/2006/picture">
                   <pic:nvPicPr>
-                    <pic:cNvPr id="977410372" name="Image 1"/>
+                    <pic:cNvPr id="1" name=""/>
                     <pic:cNvPicPr/>
                   </pic:nvPicPr>
                   <pic:blipFill>
-                    <a:blip r:embed="rId11">
-                      <a:extLst>
-                        <a:ext uri="{28A0092B-C50C-407E-A947-70E740481C1C}">
-                          <a14:useLocalDpi xmlns:a14="http://schemas.microsoft.com/office/drawing/2010/main" val="0"/>
-                        </a:ext>
-                      </a:extLst>
-                    </a:blip>
+                    <a:blip r:embed="rId11"/>
                     <a:stretch>
                       <a:fillRect/>
                     </a:stretch>
@@ -1639,7 +1716,7 @@
                   <pic:spPr>
                     <a:xfrm>
                       <a:off x="0" y="0"/>
-                      <a:ext cx="5845499" cy="132715"/>
+                      <a:ext cx="5839494" cy="131118"/>
                     </a:xfrm>
                     <a:prstGeom prst="rect">
                       <a:avLst/>
@@ -1694,16 +1771,7 @@
         <w:t>rouge (2)</w:t>
       </w:r>
       <w:r>
-        <w:t xml:space="preserve"> et bleu (3) </w:t>
-      </w:r>
-      <w:r>
-        <w:t xml:space="preserve">pour les </w:t>
-      </w:r>
-      <w:r>
-        <w:t>découpes internes</w:t>
-      </w:r>
-      <w:r>
-        <w:t xml:space="preserve"> ;</w:t>
+        <w:t xml:space="preserve"> pour les détourages ;</w:t>
       </w:r>
     </w:p>
     <w:p>
@@ -1715,13 +1783,16 @@
         </w:numPr>
       </w:pPr>
       <w:r>
-        <w:t xml:space="preserve">Bleu (4) pour </w:t>
-      </w:r>
-      <w:r>
-        <w:t>marquages non profonds et défocalisés</w:t>
-      </w:r>
-      <w:r>
-        <w:t> ;</w:t>
+        <w:t>bleu (3) pour les marquages non profonds et défocalisés</w:t>
+      </w:r>
+      <w:r>
+        <w:rPr>
+          <w:rFonts w:ascii="Arial" w:hAnsi="Arial" w:cs="Arial"/>
+        </w:rPr>
+        <w:t> </w:t>
+      </w:r>
+      <w:r>
+        <w:t>;</w:t>
       </w:r>
     </w:p>
     <w:p>
@@ -1733,25 +1804,7 @@
         </w:numPr>
       </w:pPr>
       <w:r>
-        <w:t>vert</w:t>
-      </w:r>
-      <w:r>
-        <w:t>, m</w:t>
-      </w:r>
-      <w:r>
-        <w:t>arron et violet (</w:t>
-      </w:r>
-      <w:r>
-        <w:t>6</w:t>
-      </w:r>
-      <w:r>
-        <w:t xml:space="preserve"> à 13), pour les découpes externes</w:t>
-      </w:r>
-      <w:r>
-        <w:rPr>
-          <w:rFonts w:ascii="Arial" w:hAnsi="Arial" w:cs="Arial"/>
-        </w:rPr>
-        <w:t>.</w:t>
+        <w:t>Bleu (4 + 5) pour les gravures non traversantes.</w:t>
       </w:r>
     </w:p>
     <w:p>
@@ -1763,76 +1816,25 @@
         </w:numPr>
       </w:pPr>
       <w:r>
+        <w:t>vert (6 à 9) ;</w:t>
+      </w:r>
+    </w:p>
+    <w:p>
+      <w:pPr>
+        <w:pStyle w:val="Paragraphenormal"/>
+        <w:numPr>
+          <w:ilvl w:val="1"/>
+          <w:numId w:val="15"/>
+        </w:numPr>
+      </w:pPr>
+      <w:r>
+        <w:t>Marron et violet (10 à 13), pour les découpes externes</w:t>
+      </w:r>
+      <w:r>
         <w:rPr>
           <w:rFonts w:ascii="Arial" w:hAnsi="Arial" w:cs="Arial"/>
         </w:rPr>
-        <w:t>L</w:t>
-      </w:r>
-      <w:r>
-        <w:rPr>
-          <w:rFonts w:ascii="Arial" w:hAnsi="Arial" w:cs="Arial"/>
-        </w:rPr>
-        <w:t>es</w:t>
-      </w:r>
-      <w:r>
-        <w:rPr>
-          <w:rFonts w:ascii="Arial" w:hAnsi="Arial" w:cs="Arial"/>
-        </w:rPr>
-        <w:t xml:space="preserve"> </w:t>
-      </w:r>
-      <w:r>
-        <w:t>couleur</w:t>
-      </w:r>
-      <w:r>
-        <w:t>s</w:t>
-      </w:r>
-      <w:r>
-        <w:t xml:space="preserve"> </w:t>
-      </w:r>
-      <w:r>
-        <w:t xml:space="preserve">au-delà (à partir de la petite bande blanche) </w:t>
-      </w:r>
-      <w:r>
-        <w:t>n’existe</w:t>
-      </w:r>
-      <w:r>
-        <w:t>nt</w:t>
-      </w:r>
-      <w:r>
-        <w:t xml:space="preserve"> pas sur la </w:t>
-      </w:r>
-      <w:r>
-        <w:t>Trotec</w:t>
-      </w:r>
-      <w:r>
-        <w:t xml:space="preserve"> et ne ser</w:t>
-      </w:r>
-      <w:r>
-        <w:t>ont</w:t>
-      </w:r>
-      <w:r>
-        <w:t xml:space="preserve"> donc jamais découpé</w:t>
-      </w:r>
-      <w:r>
-        <w:t>es</w:t>
-      </w:r>
-      <w:r>
-        <w:t>. Utilisez</w:t>
-      </w:r>
-      <w:r>
-        <w:t>-l</w:t>
-      </w:r>
-      <w:r>
-        <w:t>es</w:t>
-      </w:r>
-      <w:r>
-        <w:t xml:space="preserve"> pour</w:t>
-      </w:r>
-      <w:r>
-        <w:t xml:space="preserve"> vos commentaires</w:t>
-      </w:r>
-      <w:r>
-        <w:t xml:space="preserve"> sur le calque « Commentaires »</w:t>
+        <w:t>.</w:t>
       </w:r>
     </w:p>
     <w:p>
@@ -1880,13 +1882,7 @@
         </w:numPr>
       </w:pPr>
       <w:r>
-        <w:t xml:space="preserve">Les pièces susceptibles de s’envoler ou de tomber (carton, petites pièces) doivent rester solidaires de la plaque : faire sur chaque pièce au moins 2 interruptions </w:t>
-      </w:r>
-      <w:r>
-        <w:t xml:space="preserve">(0,3 mm) </w:t>
-      </w:r>
-      <w:r>
-        <w:t>de la découpe.</w:t>
+        <w:t>Les pièces susceptibles de s’envoler ou de tomber (carton, petites pièces) doivent rester solidaires de la plaque : faire sur chaque pièce au moins 2 interruptions de la découpe.</w:t>
       </w:r>
     </w:p>
     <w:p>
@@ -1907,40 +1903,13 @@
         <w:t xml:space="preserve">aites-le petit (10 pt max) en </w:t>
       </w:r>
       <w:r>
-        <w:t>« </w:t>
-      </w:r>
-      <w:r>
         <w:t>A</w:t>
       </w:r>
       <w:r>
-        <w:t>rial</w:t>
-      </w:r>
-      <w:r>
-        <w:t> »</w:t>
-      </w:r>
-      <w:r>
-        <w:t xml:space="preserve"> et non gras</w:t>
-      </w:r>
-      <w:r>
-        <w:t xml:space="preserve"> ou utilisez la police </w:t>
-      </w:r>
-      <w:r>
-        <w:t>« </w:t>
-      </w:r>
-      <w:r>
-        <w:t>1CamBam_Stick_9</w:t>
-      </w:r>
-      <w:r>
-        <w:t> »</w:t>
-      </w:r>
-      <w:r>
-        <w:t xml:space="preserve"> en </w:t>
-      </w:r>
-      <w:r>
-        <w:t>Bleu (4)</w:t>
-      </w:r>
-      <w:r>
-        <w:t xml:space="preserve"> plus rapide.</w:t>
+        <w:t>rial et non gras</w:t>
+      </w:r>
+      <w:r>
+        <w:t xml:space="preserve"> ou utilisez la police 1CamBam_Stick_9 en orange (15) plus rapide.</w:t>
       </w:r>
     </w:p>
     <w:p>
@@ -1982,7 +1951,15 @@
         </w:numPr>
       </w:pPr>
       <w:r>
-        <w:t>La grille magnétique proposée est de 0,5 mm et la grille affichée de 5 mm. On peut changer cela dans le menu fichier &gt; propriété du document.</w:t>
+        <w:t>La grille magnétique proposée est de 0,5 mm et la grille affichée de 5 </w:t>
+      </w:r>
+      <w:proofErr w:type="spellStart"/>
+      <w:r>
+        <w:t>mm.</w:t>
+      </w:r>
+      <w:proofErr w:type="spellEnd"/>
+      <w:r>
+        <w:t xml:space="preserve"> On peut changer cela dans le menu fichier &gt; propriété du document.</w:t>
       </w:r>
     </w:p>
     <w:p>
@@ -2012,10 +1989,20 @@
     </w:p>
     <w:p>
       <w:pPr>
+        <w:spacing w:after="160" w:line="259" w:lineRule="auto"/>
+        <w:ind w:left="0"/>
+      </w:pPr>
+      <w:r>
+        <w:br w:type="page"/>
+      </w:r>
+    </w:p>
+    <w:p>
+      <w:pPr>
         <w:pStyle w:val="Titre1"/>
       </w:pPr>
       <w:bookmarkStart w:id="2" w:name="_Toc178861761"/>
       <w:r>
+        <w:lastRenderedPageBreak/>
         <w:t xml:space="preserve">Tuto Inkscape </w:t>
       </w:r>
       <w:r>
@@ -2097,10 +2084,10 @@
           <w:noProof/>
         </w:rPr>
         <w:drawing>
-          <wp:inline distT="0" distB="0" distL="0" distR="0" wp14:anchorId="0D54C84A" wp14:editId="22A47820">
-            <wp:extent cx="4542341" cy="1480496"/>
-            <wp:effectExtent l="0" t="0" r="0" b="5715"/>
-            <wp:docPr id="1772612473" name="Image 1"/>
+          <wp:inline distT="0" distB="0" distL="0" distR="0" wp14:anchorId="0D54C84A" wp14:editId="551D2C09">
+            <wp:extent cx="4518837" cy="1545282"/>
+            <wp:effectExtent l="0" t="0" r="0" b="0"/>
+            <wp:docPr id="1772612473" name="Image 1" descr="Une image contenant texte, logiciel, Page web, Icône d’ordinateur&#10;&#10;Description générée automatiquement"/>
             <wp:cNvGraphicFramePr>
               <a:graphicFrameLocks xmlns:a="http://schemas.openxmlformats.org/drawingml/2006/main" noChangeAspect="1"/>
             </wp:cNvGraphicFramePr>
@@ -2108,17 +2095,11 @@
               <a:graphicData uri="http://schemas.openxmlformats.org/drawingml/2006/picture">
                 <pic:pic xmlns:pic="http://schemas.openxmlformats.org/drawingml/2006/picture">
                   <pic:nvPicPr>
-                    <pic:cNvPr id="1772612473" name="Image 1"/>
+                    <pic:cNvPr id="1772612473" name="Image 1" descr="Une image contenant texte, logiciel, Page web, Icône d’ordinateur&#10;&#10;Description générée automatiquement"/>
                     <pic:cNvPicPr/>
                   </pic:nvPicPr>
                   <pic:blipFill>
-                    <a:blip r:embed="rId13" cstate="print">
-                      <a:extLst>
-                        <a:ext uri="{28A0092B-C50C-407E-A947-70E740481C1C}">
-                          <a14:useLocalDpi xmlns:a14="http://schemas.microsoft.com/office/drawing/2010/main" val="0"/>
-                        </a:ext>
-                      </a:extLst>
-                    </a:blip>
+                    <a:blip r:embed="rId13"/>
                     <a:stretch>
                       <a:fillRect/>
                     </a:stretch>
@@ -2126,7 +2107,7 @@
                   <pic:spPr>
                     <a:xfrm>
                       <a:off x="0" y="0"/>
-                      <a:ext cx="4542341" cy="1480496"/>
+                      <a:ext cx="4542341" cy="1553320"/>
                     </a:xfrm>
                     <a:prstGeom prst="rect">
                       <a:avLst/>
@@ -2149,8 +2130,13 @@
         <w:ind w:left="1429"/>
       </w:pPr>
       <w:r>
-        <w:t>Cocher toutes les cases et mettre une tolérance de 0,15 mm.</w:t>
-      </w:r>
+        <w:t>Cocher toutes les cases et mettre une tolérance de 0,125 </w:t>
+      </w:r>
+      <w:proofErr w:type="spellStart"/>
+      <w:r>
+        <w:t>mm.</w:t>
+      </w:r>
+      <w:proofErr w:type="spellEnd"/>
     </w:p>
     <w:p>
       <w:pPr>
@@ -2174,10 +2160,10 @@
         <w:rPr>
           <w:rFonts w:ascii="Aptos" w:hAnsi="Aptos" w:cs="Aptos"/>
         </w:rPr>
-        <w:t xml:space="preserve">- </w:t>
-      </w:r>
-      <w:r>
-        <w:t>D</w:t>
+        <w:t>—</w:t>
+      </w:r>
+      <w:r>
+        <w:t xml:space="preserve"> D</w:t>
       </w:r>
       <w:r>
         <w:rPr>
@@ -2201,13 +2187,7 @@
         <w:t>»</w:t>
       </w:r>
       <w:r>
-        <w:t xml:space="preserve"> </w:t>
-      </w:r>
-      <w:r>
-        <w:t xml:space="preserve"> à la fin </w:t>
-      </w:r>
-      <w:r>
-        <w:t>est cr</w:t>
+        <w:t xml:space="preserve"> est cr</w:t>
       </w:r>
       <w:r>
         <w:rPr>
@@ -2245,6 +2225,7 @@
       <w:r>
         <w:t xml:space="preserve">er le fichier </w:t>
       </w:r>
+      <w:proofErr w:type="spellStart"/>
       <w:r>
         <w:rPr>
           <w:b/>
@@ -2252,6 +2233,7 @@
         </w:rPr>
         <w:t>pjx</w:t>
       </w:r>
+      <w:proofErr w:type="spellEnd"/>
       <w:r>
         <w:t xml:space="preserve">. </w:t>
       </w:r>
@@ -2338,7 +2320,21 @@
         <w:rPr>
           <w:highlight w:val="yellow"/>
         </w:rPr>
-        <w:t xml:space="preserve"> c’est long. Attendre que ce fichier </w:t>
+        <w:t xml:space="preserve"> </w:t>
+      </w:r>
+      <w:proofErr w:type="gramStart"/>
+      <w:r>
+        <w:rPr>
+          <w:highlight w:val="yellow"/>
+        </w:rPr>
+        <w:t>c’est</w:t>
+      </w:r>
+      <w:proofErr w:type="gramEnd"/>
+      <w:r>
+        <w:rPr>
+          <w:highlight w:val="yellow"/>
+        </w:rPr>
+        <w:t xml:space="preserve"> long. Attendre que ce fichier </w:t>
       </w:r>
       <w:r>
         <w:rPr>
@@ -2386,7 +2382,15 @@
         </w:numPr>
       </w:pPr>
       <w:r>
-        <w:t>Choisir Trotec Engraver vxx. x. x</w:t>
+        <w:t xml:space="preserve">Choisir Trotec Engraver </w:t>
+      </w:r>
+      <w:proofErr w:type="spellStart"/>
+      <w:r>
+        <w:t>vxx</w:t>
+      </w:r>
+      <w:proofErr w:type="spellEnd"/>
+      <w:r>
+        <w:t>. x. x</w:t>
       </w:r>
     </w:p>
     <w:p>
@@ -2646,6 +2650,7 @@
           <w:noProof/>
           <w:lang w:bidi="ar-SA"/>
         </w:rPr>
+        <w:lastRenderedPageBreak/>
         <w:drawing>
           <wp:inline distT="0" distB="0" distL="0" distR="0" wp14:anchorId="16C47FEB" wp14:editId="6754EADF">
             <wp:extent cx="5760720" cy="3218706"/>
@@ -2728,7 +2733,15 @@
         </w:numPr>
       </w:pPr>
       <w:r>
-        <w:t xml:space="preserve">Enregistrer le fichier au format pjx avec un nom explicite indiquant le </w:t>
+        <w:t xml:space="preserve">Enregistrer le fichier au format </w:t>
+      </w:r>
+      <w:proofErr w:type="spellStart"/>
+      <w:r>
+        <w:t>pjx</w:t>
+      </w:r>
+      <w:proofErr w:type="spellEnd"/>
+      <w:r>
+        <w:t xml:space="preserve"> avec un nom explicite indiquant le </w:t>
       </w:r>
       <w:r>
         <w:rPr>
@@ -3018,6 +3031,7 @@
       <w:bookmarkStart w:id="21" w:name="_Toc175737343"/>
       <w:bookmarkStart w:id="22" w:name="_Toc178861767"/>
       <w:r>
+        <w:lastRenderedPageBreak/>
         <w:t>Arrondir les angles.</w:t>
       </w:r>
       <w:bookmarkEnd w:id="20"/>
@@ -3131,64 +3145,10 @@
           <w:noProof/>
         </w:rPr>
         <w:drawing>
-          <wp:anchor distT="0" distB="0" distL="114300" distR="114300" simplePos="0" relativeHeight="251666432" behindDoc="0" locked="0" layoutInCell="1" allowOverlap="1" wp14:anchorId="77C04363" wp14:editId="4D6173BB">
-            <wp:simplePos x="0" y="0"/>
-            <wp:positionH relativeFrom="column">
-              <wp:posOffset>5144135</wp:posOffset>
-            </wp:positionH>
-            <wp:positionV relativeFrom="paragraph">
-              <wp:posOffset>16510</wp:posOffset>
-            </wp:positionV>
-            <wp:extent cx="1263015" cy="889635"/>
-            <wp:effectExtent l="0" t="0" r="0" b="5715"/>
-            <wp:wrapSquare wrapText="bothSides"/>
-            <wp:docPr id="5" name="Image 5"/>
-            <wp:cNvGraphicFramePr>
-              <a:graphicFrameLocks xmlns:a="http://schemas.openxmlformats.org/drawingml/2006/main" noChangeAspect="1"/>
-            </wp:cNvGraphicFramePr>
-            <a:graphic xmlns:a="http://schemas.openxmlformats.org/drawingml/2006/main">
-              <a:graphicData uri="http://schemas.openxmlformats.org/drawingml/2006/picture">
-                <pic:pic xmlns:pic="http://schemas.openxmlformats.org/drawingml/2006/picture">
-                  <pic:nvPicPr>
-                    <pic:cNvPr id="5" name="7B029C6.tmp"/>
-                    <pic:cNvPicPr/>
-                  </pic:nvPicPr>
-                  <pic:blipFill>
-                    <a:blip r:embed="rId18" cstate="print">
-                      <a:extLst>
-                        <a:ext uri="{28A0092B-C50C-407E-A947-70E740481C1C}">
-                          <a14:useLocalDpi xmlns:a14="http://schemas.microsoft.com/office/drawing/2010/main" val="0"/>
-                        </a:ext>
-                      </a:extLst>
-                    </a:blip>
-                    <a:stretch>
-                      <a:fillRect/>
-                    </a:stretch>
-                  </pic:blipFill>
-                  <pic:spPr>
-                    <a:xfrm>
-                      <a:off x="0" y="0"/>
-                      <a:ext cx="1263015" cy="889635"/>
-                    </a:xfrm>
-                    <a:prstGeom prst="rect">
-                      <a:avLst/>
-                    </a:prstGeom>
-                  </pic:spPr>
-                </pic:pic>
-              </a:graphicData>
-            </a:graphic>
-          </wp:anchor>
-        </w:drawing>
-      </w:r>
-      <w:r>
-        <w:rPr>
-          <w:noProof/>
-        </w:rPr>
-        <w:drawing>
-          <wp:anchor distT="0" distB="0" distL="114300" distR="114300" simplePos="0" relativeHeight="251665408" behindDoc="0" locked="0" layoutInCell="1" allowOverlap="1" wp14:anchorId="0776F516" wp14:editId="1036D355">
+          <wp:anchor distT="0" distB="0" distL="114300" distR="114300" simplePos="0" relativeHeight="251665408" behindDoc="0" locked="0" layoutInCell="1" allowOverlap="1" wp14:anchorId="0776F516" wp14:editId="2677A8C4">
             <wp:simplePos x="0" y="0"/>
             <wp:positionH relativeFrom="margin">
-              <wp:posOffset>3660140</wp:posOffset>
+              <wp:align>right</wp:align>
             </wp:positionH>
             <wp:positionV relativeFrom="paragraph">
               <wp:posOffset>7620</wp:posOffset>
@@ -3208,7 +3168,7 @@
                     <pic:cNvPicPr/>
                   </pic:nvPicPr>
                   <pic:blipFill>
-                    <a:blip r:embed="rId19" cstate="print">
+                    <a:blip r:embed="rId18" cstate="print">
                       <a:extLst>
                         <a:ext uri="{28A0092B-C50C-407E-A947-70E740481C1C}">
                           <a14:useLocalDpi xmlns:a14="http://schemas.microsoft.com/office/drawing/2010/main" val="0"/>
@@ -3241,8 +3201,64 @@
         </w:drawing>
       </w:r>
       <w:r>
+        <w:t xml:space="preserve">Par-dessus les formes à lier entre elle </w:t>
+      </w:r>
+      <w:r>
+        <w:t>dessiner un rectangle qui passe par-dessus l’ensemble</w:t>
+      </w:r>
+      <w:r>
+        <w:t>.</w:t>
+      </w:r>
+      <w:r>
         <w:t xml:space="preserve"> </w:t>
       </w:r>
+    </w:p>
+    <w:p>
+      <w:pPr>
+        <w:pStyle w:val="Paragraphenormal"/>
+        <w:numPr>
+          <w:ilvl w:val="0"/>
+          <w:numId w:val="23"/>
+        </w:numPr>
+      </w:pPr>
+      <w:r>
+        <w:t>Sélectionner l’ensemble (pièces à découper + forme de découpe).</w:t>
+      </w:r>
+    </w:p>
+    <w:p>
+      <w:pPr>
+        <w:pStyle w:val="Paragraphenormal"/>
+        <w:numPr>
+          <w:ilvl w:val="0"/>
+          <w:numId w:val="23"/>
+        </w:numPr>
+      </w:pPr>
+      <w:r>
+        <w:t>Faire objet&gt;Découpe</w:t>
+      </w:r>
+      <w:r>
+        <w:t>&gt; Découpe inversée.</w:t>
+      </w:r>
+    </w:p>
+    <w:p>
+      <w:pPr>
+        <w:pStyle w:val="Paragraphenormal"/>
+        <w:ind w:left="0"/>
+      </w:pPr>
+      <w:proofErr w:type="gramStart"/>
+      <w:r>
+        <w:t>Ou</w:t>
+      </w:r>
+      <w:proofErr w:type="gramEnd"/>
+      <w:r>
+        <w:t xml:space="preserve"> </w:t>
+      </w:r>
+    </w:p>
+    <w:p>
+      <w:pPr>
+        <w:pStyle w:val="Paragraphenormal"/>
+        <w:ind w:left="0"/>
+      </w:pPr>
       <w:r>
         <w:t>Utilis</w:t>
       </w:r>
@@ -3251,6 +3267,60 @@
       </w:r>
       <w:r>
         <w:t xml:space="preserve"> la méthode présentée sur la </w:t>
+      </w:r>
+      <w:r>
+        <w:rPr>
+          <w:noProof/>
+        </w:rPr>
+        <w:drawing>
+          <wp:anchor distT="0" distB="0" distL="114300" distR="114300" simplePos="0" relativeHeight="251666432" behindDoc="0" locked="0" layoutInCell="1" allowOverlap="1" wp14:anchorId="77C04363" wp14:editId="714AFE50">
+            <wp:simplePos x="0" y="0"/>
+            <wp:positionH relativeFrom="column">
+              <wp:posOffset>5382260</wp:posOffset>
+            </wp:positionH>
+            <wp:positionV relativeFrom="paragraph">
+              <wp:posOffset>10160</wp:posOffset>
+            </wp:positionV>
+            <wp:extent cx="1263015" cy="889635"/>
+            <wp:effectExtent l="0" t="0" r="0" b="5715"/>
+            <wp:wrapSquare wrapText="bothSides"/>
+            <wp:docPr id="5" name="Image 5"/>
+            <wp:cNvGraphicFramePr>
+              <a:graphicFrameLocks xmlns:a="http://schemas.openxmlformats.org/drawingml/2006/main" noChangeAspect="1"/>
+            </wp:cNvGraphicFramePr>
+            <a:graphic xmlns:a="http://schemas.openxmlformats.org/drawingml/2006/main">
+              <a:graphicData uri="http://schemas.openxmlformats.org/drawingml/2006/picture">
+                <pic:pic xmlns:pic="http://schemas.openxmlformats.org/drawingml/2006/picture">
+                  <pic:nvPicPr>
+                    <pic:cNvPr id="5" name="7B029C6.tmp"/>
+                    <pic:cNvPicPr/>
+                  </pic:nvPicPr>
+                  <pic:blipFill>
+                    <a:blip r:embed="rId19" cstate="print">
+                      <a:extLst>
+                        <a:ext uri="{28A0092B-C50C-407E-A947-70E740481C1C}">
+                          <a14:useLocalDpi xmlns:a14="http://schemas.microsoft.com/office/drawing/2010/main" val="0"/>
+                        </a:ext>
+                      </a:extLst>
+                    </a:blip>
+                    <a:stretch>
+                      <a:fillRect/>
+                    </a:stretch>
+                  </pic:blipFill>
+                  <pic:spPr>
+                    <a:xfrm>
+                      <a:off x="0" y="0"/>
+                      <a:ext cx="1263015" cy="889635"/>
+                    </a:xfrm>
+                    <a:prstGeom prst="rect">
+                      <a:avLst/>
+                    </a:prstGeom>
+                  </pic:spPr>
+                </pic:pic>
+              </a:graphicData>
+            </a:graphic>
+          </wp:anchor>
+        </w:drawing>
       </w:r>
       <w:hyperlink r:id="rId20" w:history="1">
         <w:r>
@@ -3554,22 +3624,7 @@
         </w:numPr>
       </w:pPr>
       <w:r>
-        <w:t>Cocher « S</w:t>
-      </w:r>
-      <w:r>
-        <w:t>épar</w:t>
-      </w:r>
-      <w:r>
-        <w:t>ation d</w:t>
-      </w:r>
-      <w:r>
-        <w:t>es éléments</w:t>
-      </w:r>
-      <w:r>
-        <w:t> »</w:t>
-      </w:r>
-      <w:r>
-        <w:t>.</w:t>
+        <w:t>Éventuellement, séparer les éléments.</w:t>
       </w:r>
     </w:p>
     <w:p>
@@ -3593,13 +3648,7 @@
         </w:numPr>
       </w:pPr>
       <w:r>
-        <w:t>Pour rendre les éléments indépendants,</w:t>
-      </w:r>
-      <w:r>
-        <w:t xml:space="preserve"> sélectionner tous les éléments puis </w:t>
-      </w:r>
-      <w:r>
-        <w:t>aller dans chemin &gt; Supprimer l’effet de chemin</w:t>
+        <w:t>Pour rendre les éléments indépendants, aller dans chemin &gt; Supprimer l’effet de chemin</w:t>
       </w:r>
     </w:p>
     <w:p>
@@ -3645,6 +3694,7 @@
       </w:pPr>
       <w:bookmarkStart w:id="31" w:name="_Toc178861772"/>
       <w:r>
+        <w:lastRenderedPageBreak/>
         <w:t>Dessiner un engrenage.</w:t>
       </w:r>
       <w:bookmarkEnd w:id="30"/>
@@ -3731,7 +3781,7 @@
                 <w:noProof/>
               </w:rPr>
               <w:drawing>
-                <wp:inline distT="0" distB="0" distL="0" distR="0" wp14:anchorId="31DC14BB" wp14:editId="35D651C9">
+                <wp:inline distT="0" distB="0" distL="0" distR="0" wp14:anchorId="31DC14BB" wp14:editId="51880D5C">
                   <wp:extent cx="2700000" cy="1977861"/>
                   <wp:effectExtent l="0" t="0" r="5715" b="3810"/>
                   <wp:docPr id="1971915082" name="Image 2"/>
@@ -3890,7 +3940,7 @@
                 <w:noProof/>
               </w:rPr>
               <w:drawing>
-                <wp:inline distT="0" distB="0" distL="0" distR="0" wp14:anchorId="12FB7F27" wp14:editId="157B4A19">
+                <wp:inline distT="0" distB="0" distL="0" distR="0" wp14:anchorId="12FB7F27" wp14:editId="404FD415">
                   <wp:extent cx="2700000" cy="1522768"/>
                   <wp:effectExtent l="0" t="0" r="5715" b="1270"/>
                   <wp:docPr id="2101473128" name="Image 3"/>
@@ -4002,7 +4052,7 @@
                 <w:noProof/>
               </w:rPr>
               <w:drawing>
-                <wp:inline distT="0" distB="0" distL="0" distR="0" wp14:anchorId="08A38BC3" wp14:editId="22864E6C">
+                <wp:inline distT="0" distB="0" distL="0" distR="0" wp14:anchorId="08A38BC3" wp14:editId="7CF0E360">
                   <wp:extent cx="2700000" cy="2040976"/>
                   <wp:effectExtent l="0" t="0" r="5715" b="0"/>
                   <wp:docPr id="1683858690" name="Image 5"/>
@@ -4062,7 +4112,7 @@
                 <w:noProof/>
               </w:rPr>
               <w:drawing>
-                <wp:inline distT="0" distB="0" distL="0" distR="0" wp14:anchorId="6C6E7F17" wp14:editId="49D243F8">
+                <wp:inline distT="0" distB="0" distL="0" distR="0" wp14:anchorId="6C6E7F17" wp14:editId="27838E25">
                   <wp:extent cx="2700000" cy="1865237"/>
                   <wp:effectExtent l="0" t="0" r="5715" b="1905"/>
                   <wp:docPr id="788249943" name="Image 6"/>
@@ -4152,6 +4202,7 @@
       </w:pPr>
       <w:bookmarkStart w:id="32" w:name="_Toc178861773"/>
       <w:r>
+        <w:lastRenderedPageBreak/>
         <w:t>Faire une boite.</w:t>
       </w:r>
       <w:bookmarkEnd w:id="32"/>
@@ -4234,7 +4285,15 @@
         </w:numPr>
       </w:pPr>
       <w:r>
-        <w:t>Ne pas oublier de choisir la largeur du trait de coupe, de préférence choisir un matériau précalibré.</w:t>
+        <w:t xml:space="preserve">Ne pas oublier de choisir la largeur du trait de coupe, de préférence choisir un matériau </w:t>
+      </w:r>
+      <w:proofErr w:type="spellStart"/>
+      <w:r>
+        <w:t>précalibré</w:t>
+      </w:r>
+      <w:proofErr w:type="spellEnd"/>
+      <w:r>
+        <w:t>.</w:t>
       </w:r>
     </w:p>
     <w:p>
@@ -4263,7 +4322,7 @@
 </file>
 
 <file path=word/endnotes.xml><?xml version="1.0" encoding="utf-8"?>
-<w:endnotes xmlns:wpc="http://schemas.microsoft.com/office/word/2010/wordprocessingCanvas" xmlns:cx="http://schemas.microsoft.com/office/drawing/2014/chartex" xmlns:cx1="http://schemas.microsoft.com/office/drawing/2015/9/8/chartex" xmlns:cx2="http://schemas.microsoft.com/office/drawing/2015/10/21/chartex" xmlns:cx3="http://schemas.microsoft.com/office/drawing/2016/5/9/chartex" xmlns:cx4="http://schemas.microsoft.com/office/drawing/2016/5/10/chartex" xmlns:cx5="http://schemas.microsoft.com/office/drawing/2016/5/11/chartex" xmlns:cx6="http://schemas.microsoft.com/office/drawing/2016/5/12/chartex" xmlns:cx7="http://schemas.microsoft.com/office/drawing/2016/5/13/chartex" xmlns:cx8="http://schemas.microsoft.com/office/drawing/2016/5/14/chartex" xmlns:mc="http://schemas.openxmlformats.org/markup-compatibility/2006" xmlns:aink="http://schemas.microsoft.com/office/drawing/2016/ink" xmlns:am3d="http://schemas.microsoft.com/office/drawing/2017/model3d" xmlns:o="urn:schemas-microsoft-com:office:office" xmlns:oel="http://schemas.microsoft.com/office/2019/extlst" xmlns:r="http://schemas.openxmlformats.org/officeDocument/2006/relationships" xmlns:m="http://schemas.openxmlformats.org/officeDocument/2006/math" xmlns:v="urn:schemas-microsoft-com:vml" xmlns:wp14="http://schemas.microsoft.com/office/word/2010/wordprocessingDrawing" xmlns:wp="http://schemas.openxmlformats.org/drawingml/2006/wordprocessingDrawing" xmlns:w10="urn:schemas-microsoft-com:office:word" xmlns:w="http://schemas.openxmlformats.org/wordprocessingml/2006/main" xmlns:w14="http://schemas.microsoft.com/office/word/2010/wordml" xmlns:w15="http://schemas.microsoft.com/office/word/2012/wordml" xmlns:w16cex="http://schemas.microsoft.com/office/word/2018/wordml/cex" xmlns:w16cid="http://schemas.microsoft.com/office/word/2016/wordml/cid" xmlns:w16="http://schemas.microsoft.com/office/word/2018/wordml" xmlns:w16du="http://schemas.microsoft.com/office/word/2023/wordml/word16du" xmlns:w16sdtdh="http://schemas.microsoft.com/office/word/2020/wordml/sdtdatahash" xmlns:w16sdtfl="http://schemas.microsoft.com/office/word/2024/wordml/sdtformatlock" xmlns:w16se="http://schemas.microsoft.com/office/word/2015/wordml/symex" xmlns:wpg="http://schemas.microsoft.com/office/word/2010/wordprocessingGroup" xmlns:wpi="http://schemas.microsoft.com/office/word/2010/wordprocessingInk" xmlns:wne="http://schemas.microsoft.com/office/word/2006/wordml" xmlns:wps="http://schemas.microsoft.com/office/word/2010/wordprocessingShape" mc:Ignorable="w14 w15 w16se w16cid w16 w16cex w16sdtdh w16sdtfl w16du wp14">
+<w:endnotes xmlns:wpc="http://schemas.microsoft.com/office/word/2010/wordprocessingCanvas" xmlns:cx="http://schemas.microsoft.com/office/drawing/2014/chartex" xmlns:cx1="http://schemas.microsoft.com/office/drawing/2015/9/8/chartex" xmlns:cx2="http://schemas.microsoft.com/office/drawing/2015/10/21/chartex" xmlns:cx3="http://schemas.microsoft.com/office/drawing/2016/5/9/chartex" xmlns:cx4="http://schemas.microsoft.com/office/drawing/2016/5/10/chartex" xmlns:cx5="http://schemas.microsoft.com/office/drawing/2016/5/11/chartex" xmlns:cx6="http://schemas.microsoft.com/office/drawing/2016/5/12/chartex" xmlns:cx7="http://schemas.microsoft.com/office/drawing/2016/5/13/chartex" xmlns:cx8="http://schemas.microsoft.com/office/drawing/2016/5/14/chartex" xmlns:mc="http://schemas.openxmlformats.org/markup-compatibility/2006" xmlns:aink="http://schemas.microsoft.com/office/drawing/2016/ink" xmlns:am3d="http://schemas.microsoft.com/office/drawing/2017/model3d" xmlns:o="urn:schemas-microsoft-com:office:office" xmlns:oel="http://schemas.microsoft.com/office/2019/extlst" xmlns:r="http://schemas.openxmlformats.org/officeDocument/2006/relationships" xmlns:m="http://schemas.openxmlformats.org/officeDocument/2006/math" xmlns:v="urn:schemas-microsoft-com:vml" xmlns:wp14="http://schemas.microsoft.com/office/word/2010/wordprocessingDrawing" xmlns:wp="http://schemas.openxmlformats.org/drawingml/2006/wordprocessingDrawing" xmlns:w10="urn:schemas-microsoft-com:office:word" xmlns:w="http://schemas.openxmlformats.org/wordprocessingml/2006/main" xmlns:w14="http://schemas.microsoft.com/office/word/2010/wordml" xmlns:w15="http://schemas.microsoft.com/office/word/2012/wordml" xmlns:w16cex="http://schemas.microsoft.com/office/word/2018/wordml/cex" xmlns:w16cid="http://schemas.microsoft.com/office/word/2016/wordml/cid" xmlns:w16="http://schemas.microsoft.com/office/word/2018/wordml" xmlns:w16du="http://schemas.microsoft.com/office/word/2023/wordml/word16du" xmlns:w16sdtdh="http://schemas.microsoft.com/office/word/2020/wordml/sdtdatahash" xmlns:w16se="http://schemas.microsoft.com/office/word/2015/wordml/symex" xmlns:wpg="http://schemas.microsoft.com/office/word/2010/wordprocessingGroup" xmlns:wpi="http://schemas.microsoft.com/office/word/2010/wordprocessingInk" xmlns:wne="http://schemas.microsoft.com/office/word/2006/wordml" xmlns:wps="http://schemas.microsoft.com/office/word/2010/wordprocessingShape" mc:Ignorable="w14 w15 w16se w16cid w16 w16cex w16sdtdh w16du wp14">
   <w:endnote w:type="separator" w:id="-1">
     <w:p>
       <w:r>
@@ -4282,7 +4341,7 @@
 </file>
 
 <file path=word/footer1.xml><?xml version="1.0" encoding="utf-8"?>
-<w:ftr xmlns:wpc="http://schemas.microsoft.com/office/word/2010/wordprocessingCanvas" xmlns:cx="http://schemas.microsoft.com/office/drawing/2014/chartex" xmlns:cx1="http://schemas.microsoft.com/office/drawing/2015/9/8/chartex" xmlns:cx2="http://schemas.microsoft.com/office/drawing/2015/10/21/chartex" xmlns:cx3="http://schemas.microsoft.com/office/drawing/2016/5/9/chartex" xmlns:cx4="http://schemas.microsoft.com/office/drawing/2016/5/10/chartex" xmlns:cx5="http://schemas.microsoft.com/office/drawing/2016/5/11/chartex" xmlns:cx6="http://schemas.microsoft.com/office/drawing/2016/5/12/chartex" xmlns:cx7="http://schemas.microsoft.com/office/drawing/2016/5/13/chartex" xmlns:cx8="http://schemas.microsoft.com/office/drawing/2016/5/14/chartex" xmlns:mc="http://schemas.openxmlformats.org/markup-compatibility/2006" xmlns:aink="http://schemas.microsoft.com/office/drawing/2016/ink" xmlns:am3d="http://schemas.microsoft.com/office/drawing/2017/model3d" xmlns:o="urn:schemas-microsoft-com:office:office" xmlns:oel="http://schemas.microsoft.com/office/2019/extlst" xmlns:r="http://schemas.openxmlformats.org/officeDocument/2006/relationships" xmlns:m="http://schemas.openxmlformats.org/officeDocument/2006/math" xmlns:v="urn:schemas-microsoft-com:vml" xmlns:wp14="http://schemas.microsoft.com/office/word/2010/wordprocessingDrawing" xmlns:wp="http://schemas.openxmlformats.org/drawingml/2006/wordprocessingDrawing" xmlns:w10="urn:schemas-microsoft-com:office:word" xmlns:w="http://schemas.openxmlformats.org/wordprocessingml/2006/main" xmlns:w14="http://schemas.microsoft.com/office/word/2010/wordml" xmlns:w15="http://schemas.microsoft.com/office/word/2012/wordml" xmlns:w16cex="http://schemas.microsoft.com/office/word/2018/wordml/cex" xmlns:w16cid="http://schemas.microsoft.com/office/word/2016/wordml/cid" xmlns:w16="http://schemas.microsoft.com/office/word/2018/wordml" xmlns:w16du="http://schemas.microsoft.com/office/word/2023/wordml/word16du" xmlns:w16sdtdh="http://schemas.microsoft.com/office/word/2020/wordml/sdtdatahash" xmlns:w16sdtfl="http://schemas.microsoft.com/office/word/2024/wordml/sdtformatlock" xmlns:w16se="http://schemas.microsoft.com/office/word/2015/wordml/symex" xmlns:wpg="http://schemas.microsoft.com/office/word/2010/wordprocessingGroup" xmlns:wpi="http://schemas.microsoft.com/office/word/2010/wordprocessingInk" xmlns:wne="http://schemas.microsoft.com/office/word/2006/wordml" xmlns:wps="http://schemas.microsoft.com/office/word/2010/wordprocessingShape" mc:Ignorable="w14 w15 w16se w16cid w16 w16cex w16sdtdh w16sdtfl w16du wp14">
+<w:ftr xmlns:wpc="http://schemas.microsoft.com/office/word/2010/wordprocessingCanvas" xmlns:cx="http://schemas.microsoft.com/office/drawing/2014/chartex" xmlns:cx1="http://schemas.microsoft.com/office/drawing/2015/9/8/chartex" xmlns:cx2="http://schemas.microsoft.com/office/drawing/2015/10/21/chartex" xmlns:cx3="http://schemas.microsoft.com/office/drawing/2016/5/9/chartex" xmlns:cx4="http://schemas.microsoft.com/office/drawing/2016/5/10/chartex" xmlns:cx5="http://schemas.microsoft.com/office/drawing/2016/5/11/chartex" xmlns:cx6="http://schemas.microsoft.com/office/drawing/2016/5/12/chartex" xmlns:cx7="http://schemas.microsoft.com/office/drawing/2016/5/13/chartex" xmlns:cx8="http://schemas.microsoft.com/office/drawing/2016/5/14/chartex" xmlns:mc="http://schemas.openxmlformats.org/markup-compatibility/2006" xmlns:aink="http://schemas.microsoft.com/office/drawing/2016/ink" xmlns:am3d="http://schemas.microsoft.com/office/drawing/2017/model3d" xmlns:o="urn:schemas-microsoft-com:office:office" xmlns:oel="http://schemas.microsoft.com/office/2019/extlst" xmlns:r="http://schemas.openxmlformats.org/officeDocument/2006/relationships" xmlns:m="http://schemas.openxmlformats.org/officeDocument/2006/math" xmlns:v="urn:schemas-microsoft-com:vml" xmlns:wp14="http://schemas.microsoft.com/office/word/2010/wordprocessingDrawing" xmlns:wp="http://schemas.openxmlformats.org/drawingml/2006/wordprocessingDrawing" xmlns:w10="urn:schemas-microsoft-com:office:word" xmlns:w="http://schemas.openxmlformats.org/wordprocessingml/2006/main" xmlns:w14="http://schemas.microsoft.com/office/word/2010/wordml" xmlns:w15="http://schemas.microsoft.com/office/word/2012/wordml" xmlns:w16cex="http://schemas.microsoft.com/office/word/2018/wordml/cex" xmlns:w16cid="http://schemas.microsoft.com/office/word/2016/wordml/cid" xmlns:w16="http://schemas.microsoft.com/office/word/2018/wordml" xmlns:w16du="http://schemas.microsoft.com/office/word/2023/wordml/word16du" xmlns:w16sdtdh="http://schemas.microsoft.com/office/word/2020/wordml/sdtdatahash" xmlns:w16se="http://schemas.microsoft.com/office/word/2015/wordml/symex" xmlns:wpg="http://schemas.microsoft.com/office/word/2010/wordprocessingGroup" xmlns:wpi="http://schemas.microsoft.com/office/word/2010/wordprocessingInk" xmlns:wne="http://schemas.microsoft.com/office/word/2006/wordml" xmlns:wps="http://schemas.microsoft.com/office/word/2010/wordprocessingShape" mc:Ignorable="w14 w15 w16se w16cid w16 w16cex w16sdtdh w16du wp14">
   <w:p>
     <w:pPr>
       <w:pStyle w:val="Pieddepage"/>
@@ -4418,11 +4477,19 @@
                               <w:sz w:val="12"/>
                             </w:rPr>
                           </w:pPr>
+                          <w:proofErr w:type="spellStart"/>
                           <w:r>
                             <w:rPr>
                               <w:sz w:val="12"/>
                             </w:rPr>
-                            <w:t xml:space="preserve">DMàJ le </w:t>
+                            <w:t>DMàJ</w:t>
+                          </w:r>
+                          <w:proofErr w:type="spellEnd"/>
+                          <w:r>
+                            <w:rPr>
+                              <w:sz w:val="12"/>
+                            </w:rPr>
+                            <w:t xml:space="preserve"> le </w:t>
                           </w:r>
                           <w:r>
                             <w:rPr>
@@ -4447,7 +4514,7 @@
                               <w:noProof/>
                               <w:sz w:val="12"/>
                             </w:rPr>
-                            <w:t>26/04/25</w:t>
+                            <w:t>10/12/24</w:t>
                           </w:r>
                           <w:r>
                             <w:rPr>
@@ -4583,11 +4650,19 @@
                         <w:sz w:val="12"/>
                       </w:rPr>
                     </w:pPr>
+                    <w:proofErr w:type="spellStart"/>
                     <w:r>
                       <w:rPr>
                         <w:sz w:val="12"/>
                       </w:rPr>
-                      <w:t xml:space="preserve">DMàJ le </w:t>
+                      <w:t>DMàJ</w:t>
+                    </w:r>
+                    <w:proofErr w:type="spellEnd"/>
+                    <w:r>
+                      <w:rPr>
+                        <w:sz w:val="12"/>
+                      </w:rPr>
+                      <w:t xml:space="preserve"> le </w:t>
                     </w:r>
                     <w:r>
                       <w:rPr>
@@ -4612,7 +4687,7 @@
                         <w:noProof/>
                         <w:sz w:val="12"/>
                       </w:rPr>
-                      <w:t>26/04/25</w:t>
+                      <w:t>10/12/24</w:t>
                     </w:r>
                     <w:r>
                       <w:rPr>
@@ -4682,11 +4757,26 @@
     <w:r>
       <w:t xml:space="preserve">. </w:t>
     </w:r>
-    <w:fldSimple w:instr=" TItle  \* MERGEFORMAT ">
-      <w:r>
-        <w:t>Tuto Inkscape</w:t>
-      </w:r>
-    </w:fldSimple>
+    <w:r>
+      <w:fldChar w:fldCharType="begin"/>
+    </w:r>
+    <w:r>
+      <w:instrText xml:space="preserve"> TItle  \* MERGEFORMAT </w:instrText>
+    </w:r>
+    <w:r>
+      <w:fldChar w:fldCharType="separate"/>
+    </w:r>
+    <w:r>
+      <w:t xml:space="preserve">Tuto </w:t>
+    </w:r>
+    <w:proofErr w:type="spellStart"/>
+    <w:r>
+      <w:t>Inkscape</w:t>
+    </w:r>
+    <w:proofErr w:type="spellEnd"/>
+    <w:r>
+      <w:fldChar w:fldCharType="end"/>
+    </w:r>
     <w:r>
       <w:t>.</w:t>
     </w:r>
@@ -4754,7 +4844,7 @@
 </file>
 
 <file path=word/footnotes.xml><?xml version="1.0" encoding="utf-8"?>
-<w:footnotes xmlns:wpc="http://schemas.microsoft.com/office/word/2010/wordprocessingCanvas" xmlns:cx="http://schemas.microsoft.com/office/drawing/2014/chartex" xmlns:cx1="http://schemas.microsoft.com/office/drawing/2015/9/8/chartex" xmlns:cx2="http://schemas.microsoft.com/office/drawing/2015/10/21/chartex" xmlns:cx3="http://schemas.microsoft.com/office/drawing/2016/5/9/chartex" xmlns:cx4="http://schemas.microsoft.com/office/drawing/2016/5/10/chartex" xmlns:cx5="http://schemas.microsoft.com/office/drawing/2016/5/11/chartex" xmlns:cx6="http://schemas.microsoft.com/office/drawing/2016/5/12/chartex" xmlns:cx7="http://schemas.microsoft.com/office/drawing/2016/5/13/chartex" xmlns:cx8="http://schemas.microsoft.com/office/drawing/2016/5/14/chartex" xmlns:mc="http://schemas.openxmlformats.org/markup-compatibility/2006" xmlns:aink="http://schemas.microsoft.com/office/drawing/2016/ink" xmlns:am3d="http://schemas.microsoft.com/office/drawing/2017/model3d" xmlns:o="urn:schemas-microsoft-com:office:office" xmlns:oel="http://schemas.microsoft.com/office/2019/extlst" xmlns:r="http://schemas.openxmlformats.org/officeDocument/2006/relationships" xmlns:m="http://schemas.openxmlformats.org/officeDocument/2006/math" xmlns:v="urn:schemas-microsoft-com:vml" xmlns:wp14="http://schemas.microsoft.com/office/word/2010/wordprocessingDrawing" xmlns:wp="http://schemas.openxmlformats.org/drawingml/2006/wordprocessingDrawing" xmlns:w10="urn:schemas-microsoft-com:office:word" xmlns:w="http://schemas.openxmlformats.org/wordprocessingml/2006/main" xmlns:w14="http://schemas.microsoft.com/office/word/2010/wordml" xmlns:w15="http://schemas.microsoft.com/office/word/2012/wordml" xmlns:w16cex="http://schemas.microsoft.com/office/word/2018/wordml/cex" xmlns:w16cid="http://schemas.microsoft.com/office/word/2016/wordml/cid" xmlns:w16="http://schemas.microsoft.com/office/word/2018/wordml" xmlns:w16du="http://schemas.microsoft.com/office/word/2023/wordml/word16du" xmlns:w16sdtdh="http://schemas.microsoft.com/office/word/2020/wordml/sdtdatahash" xmlns:w16sdtfl="http://schemas.microsoft.com/office/word/2024/wordml/sdtformatlock" xmlns:w16se="http://schemas.microsoft.com/office/word/2015/wordml/symex" xmlns:wpg="http://schemas.microsoft.com/office/word/2010/wordprocessingGroup" xmlns:wpi="http://schemas.microsoft.com/office/word/2010/wordprocessingInk" xmlns:wne="http://schemas.microsoft.com/office/word/2006/wordml" xmlns:wps="http://schemas.microsoft.com/office/word/2010/wordprocessingShape" mc:Ignorable="w14 w15 w16se w16cid w16 w16cex w16sdtdh w16sdtfl w16du wp14">
+<w:footnotes xmlns:wpc="http://schemas.microsoft.com/office/word/2010/wordprocessingCanvas" xmlns:cx="http://schemas.microsoft.com/office/drawing/2014/chartex" xmlns:cx1="http://schemas.microsoft.com/office/drawing/2015/9/8/chartex" xmlns:cx2="http://schemas.microsoft.com/office/drawing/2015/10/21/chartex" xmlns:cx3="http://schemas.microsoft.com/office/drawing/2016/5/9/chartex" xmlns:cx4="http://schemas.microsoft.com/office/drawing/2016/5/10/chartex" xmlns:cx5="http://schemas.microsoft.com/office/drawing/2016/5/11/chartex" xmlns:cx6="http://schemas.microsoft.com/office/drawing/2016/5/12/chartex" xmlns:cx7="http://schemas.microsoft.com/office/drawing/2016/5/13/chartex" xmlns:cx8="http://schemas.microsoft.com/office/drawing/2016/5/14/chartex" xmlns:mc="http://schemas.openxmlformats.org/markup-compatibility/2006" xmlns:aink="http://schemas.microsoft.com/office/drawing/2016/ink" xmlns:am3d="http://schemas.microsoft.com/office/drawing/2017/model3d" xmlns:o="urn:schemas-microsoft-com:office:office" xmlns:oel="http://schemas.microsoft.com/office/2019/extlst" xmlns:r="http://schemas.openxmlformats.org/officeDocument/2006/relationships" xmlns:m="http://schemas.openxmlformats.org/officeDocument/2006/math" xmlns:v="urn:schemas-microsoft-com:vml" xmlns:wp14="http://schemas.microsoft.com/office/word/2010/wordprocessingDrawing" xmlns:wp="http://schemas.openxmlformats.org/drawingml/2006/wordprocessingDrawing" xmlns:w10="urn:schemas-microsoft-com:office:word" xmlns:w="http://schemas.openxmlformats.org/wordprocessingml/2006/main" xmlns:w14="http://schemas.microsoft.com/office/word/2010/wordml" xmlns:w15="http://schemas.microsoft.com/office/word/2012/wordml" xmlns:w16cex="http://schemas.microsoft.com/office/word/2018/wordml/cex" xmlns:w16cid="http://schemas.microsoft.com/office/word/2016/wordml/cid" xmlns:w16="http://schemas.microsoft.com/office/word/2018/wordml" xmlns:w16du="http://schemas.microsoft.com/office/word/2023/wordml/word16du" xmlns:w16sdtdh="http://schemas.microsoft.com/office/word/2020/wordml/sdtdatahash" xmlns:w16se="http://schemas.microsoft.com/office/word/2015/wordml/symex" xmlns:wpg="http://schemas.microsoft.com/office/word/2010/wordprocessingGroup" xmlns:wpi="http://schemas.microsoft.com/office/word/2010/wordprocessingInk" xmlns:wne="http://schemas.microsoft.com/office/word/2006/wordml" xmlns:wps="http://schemas.microsoft.com/office/word/2010/wordprocessingShape" mc:Ignorable="w14 w15 w16se w16cid w16 w16cex w16sdtdh w16du wp14">
   <w:footnote w:type="separator" w:id="-1">
     <w:p>
       <w:r>
@@ -4773,86 +4863,32 @@
 </file>
 
 <file path=word/numbering.xml><?xml version="1.0" encoding="utf-8"?>
-<w:numbering xmlns:wpc="http://schemas.microsoft.com/office/word/2010/wordprocessingCanvas" xmlns:cx="http://schemas.microsoft.com/office/drawing/2014/chartex" xmlns:cx1="http://schemas.microsoft.com/office/drawing/2015/9/8/chartex" xmlns:cx2="http://schemas.microsoft.com/office/drawing/2015/10/21/chartex" xmlns:cx3="http://schemas.microsoft.com/office/drawing/2016/5/9/chartex" xmlns:cx4="http://schemas.microsoft.com/office/drawing/2016/5/10/chartex" xmlns:cx5="http://schemas.microsoft.com/office/drawing/2016/5/11/chartex" xmlns:cx6="http://schemas.microsoft.com/office/drawing/2016/5/12/chartex" xmlns:cx7="http://schemas.microsoft.com/office/drawing/2016/5/13/chartex" xmlns:cx8="http://schemas.microsoft.com/office/drawing/2016/5/14/chartex" xmlns:mc="http://schemas.openxmlformats.org/markup-compatibility/2006" xmlns:aink="http://schemas.microsoft.com/office/drawing/2016/ink" xmlns:am3d="http://schemas.microsoft.com/office/drawing/2017/model3d" xmlns:o="urn:schemas-microsoft-com:office:office" xmlns:oel="http://schemas.microsoft.com/office/2019/extlst" xmlns:r="http://schemas.openxmlformats.org/officeDocument/2006/relationships" xmlns:m="http://schemas.openxmlformats.org/officeDocument/2006/math" xmlns:v="urn:schemas-microsoft-com:vml" xmlns:wp14="http://schemas.microsoft.com/office/word/2010/wordprocessingDrawing" xmlns:wp="http://schemas.openxmlformats.org/drawingml/2006/wordprocessingDrawing" xmlns:w10="urn:schemas-microsoft-com:office:word" xmlns:w="http://schemas.openxmlformats.org/wordprocessingml/2006/main" xmlns:w14="http://schemas.microsoft.com/office/word/2010/wordml" xmlns:w15="http://schemas.microsoft.com/office/word/2012/wordml" xmlns:w16cex="http://schemas.microsoft.com/office/word/2018/wordml/cex" xmlns:w16cid="http://schemas.microsoft.com/office/word/2016/wordml/cid" xmlns:w16="http://schemas.microsoft.com/office/word/2018/wordml" xmlns:w16du="http://schemas.microsoft.com/office/word/2023/wordml/word16du" xmlns:w16sdtdh="http://schemas.microsoft.com/office/word/2020/wordml/sdtdatahash" xmlns:w16sdtfl="http://schemas.microsoft.com/office/word/2024/wordml/sdtformatlock" xmlns:w16se="http://schemas.microsoft.com/office/word/2015/wordml/symex" xmlns:wpg="http://schemas.microsoft.com/office/word/2010/wordprocessingGroup" xmlns:wpi="http://schemas.microsoft.com/office/word/2010/wordprocessingInk" xmlns:wne="http://schemas.microsoft.com/office/word/2006/wordml" xmlns:wps="http://schemas.microsoft.com/office/word/2010/wordprocessingShape" mc:Ignorable="w14 w15 w16se w16cid w16 w16cex w16sdtdh w16sdtfl w16du wp14">
+<w:numbering xmlns:wpc="http://schemas.microsoft.com/office/word/2010/wordprocessingCanvas" xmlns:cx="http://schemas.microsoft.com/office/drawing/2014/chartex" xmlns:cx1="http://schemas.microsoft.com/office/drawing/2015/9/8/chartex" xmlns:cx2="http://schemas.microsoft.com/office/drawing/2015/10/21/chartex" xmlns:cx3="http://schemas.microsoft.com/office/drawing/2016/5/9/chartex" xmlns:cx4="http://schemas.microsoft.com/office/drawing/2016/5/10/chartex" xmlns:cx5="http://schemas.microsoft.com/office/drawing/2016/5/11/chartex" xmlns:cx6="http://schemas.microsoft.com/office/drawing/2016/5/12/chartex" xmlns:cx7="http://schemas.microsoft.com/office/drawing/2016/5/13/chartex" xmlns:cx8="http://schemas.microsoft.com/office/drawing/2016/5/14/chartex" xmlns:mc="http://schemas.openxmlformats.org/markup-compatibility/2006" xmlns:aink="http://schemas.microsoft.com/office/drawing/2016/ink" xmlns:am3d="http://schemas.microsoft.com/office/drawing/2017/model3d" xmlns:o="urn:schemas-microsoft-com:office:office" xmlns:oel="http://schemas.microsoft.com/office/2019/extlst" xmlns:r="http://schemas.openxmlformats.org/officeDocument/2006/relationships" xmlns:m="http://schemas.openxmlformats.org/officeDocument/2006/math" xmlns:v="urn:schemas-microsoft-com:vml" xmlns:wp14="http://schemas.microsoft.com/office/word/2010/wordprocessingDrawing" xmlns:wp="http://schemas.openxmlformats.org/drawingml/2006/wordprocessingDrawing" xmlns:w10="urn:schemas-microsoft-com:office:word" xmlns:w="http://schemas.openxmlformats.org/wordprocessingml/2006/main" xmlns:w14="http://schemas.microsoft.com/office/word/2010/wordml" xmlns:w15="http://schemas.microsoft.com/office/word/2012/wordml" xmlns:w16cex="http://schemas.microsoft.com/office/word/2018/wordml/cex" xmlns:w16cid="http://schemas.microsoft.com/office/word/2016/wordml/cid" xmlns:w16="http://schemas.microsoft.com/office/word/2018/wordml" xmlns:w16du="http://schemas.microsoft.com/office/word/2023/wordml/word16du" xmlns:w16sdtdh="http://schemas.microsoft.com/office/word/2020/wordml/sdtdatahash" xmlns:w16se="http://schemas.microsoft.com/office/word/2015/wordml/symex" xmlns:wpg="http://schemas.microsoft.com/office/word/2010/wordprocessingGroup" xmlns:wpi="http://schemas.microsoft.com/office/word/2010/wordprocessingInk" xmlns:wne="http://schemas.microsoft.com/office/word/2006/wordml" xmlns:wps="http://schemas.microsoft.com/office/word/2010/wordprocessingShape" mc:Ignorable="w14 w15 w16se w16cid w16 w16cex w16sdtdh w16du wp14">
   <w:numPicBullet w:numPicBulletId="0">
-    <mc:AlternateContent>
-      <mc:Choice Requires="v">
-        <w:pict>
-          <v:shapetype w14:anchorId="519A5FD6" id="_x0000_t75" coordsize="21600,21600" o:spt="75" o:preferrelative="t" path="m@4@5l@4@11@9@11@9@5xe" filled="f" stroked="f">
-            <v:stroke joinstyle="miter"/>
-            <v:formulas>
-              <v:f eqn="if lineDrawn pixelLineWidth 0"/>
-              <v:f eqn="sum @0 1 0"/>
-              <v:f eqn="sum 0 0 @1"/>
-              <v:f eqn="prod @2 1 2"/>
-              <v:f eqn="prod @3 21600 pixelWidth"/>
-              <v:f eqn="prod @3 21600 pixelHeight"/>
-              <v:f eqn="sum @0 0 1"/>
-              <v:f eqn="prod @6 1 2"/>
-              <v:f eqn="prod @7 21600 pixelWidth"/>
-              <v:f eqn="sum @8 21600 0"/>
-              <v:f eqn="prod @7 21600 pixelHeight"/>
-              <v:f eqn="sum @10 21600 0"/>
-            </v:formulas>
-            <v:path o:extrusionok="f" gradientshapeok="t" o:connecttype="rect"/>
-            <o:lock v:ext="edit" aspectratio="t"/>
-          </v:shapetype>
-          <v:shape id="Image 1534227897" o:spid="_x0000_i1025" type="#_x0000_t75" style="width:9.75pt;height:9.75pt;visibility:visible;mso-wrap-style:square">
-            <v:imagedata r:id="rId1" o:title=""/>
-          </v:shape>
-        </w:pict>
-      </mc:Choice>
-      <mc:Fallback>
-        <w:drawing>
-          <wp:inline distT="0" distB="0" distL="0" distR="0" wp14:anchorId="37C9F147" wp14:editId="5939F859">
-            <wp:extent cx="123825" cy="123825"/>
-            <wp:effectExtent l="0" t="0" r="0" b="0"/>
-            <wp:docPr id="1534227897" name="Image 1534227897"/>
-            <wp:cNvGraphicFramePr>
-              <a:graphicFrameLocks xmlns:a="http://schemas.openxmlformats.org/drawingml/2006/main" noChangeAspect="1"/>
-            </wp:cNvGraphicFramePr>
-            <a:graphic xmlns:a="http://schemas.openxmlformats.org/drawingml/2006/main">
-              <a:graphicData uri="http://schemas.openxmlformats.org/drawingml/2006/picture">
-                <pic:pic xmlns:pic="http://schemas.openxmlformats.org/drawingml/2006/picture">
-                  <pic:nvPicPr>
-                    <pic:cNvPr id="0" name="Picture -1023"/>
-                    <pic:cNvPicPr>
-                      <a:picLocks noChangeAspect="1" noChangeArrowheads="1"/>
-                    </pic:cNvPicPr>
-                  </pic:nvPicPr>
-                  <pic:blipFill>
-                    <a:blip r:embed="rId2">
-                      <a:extLst>
-                        <a:ext uri="{28A0092B-C50C-407E-A947-70E740481C1C}">
-                          <a14:useLocalDpi xmlns:a14="http://schemas.microsoft.com/office/drawing/2010/main" val="0"/>
-                        </a:ext>
-                      </a:extLst>
-                    </a:blip>
-                    <a:srcRect/>
-                    <a:stretch>
-                      <a:fillRect/>
-                    </a:stretch>
-                  </pic:blipFill>
-                  <pic:spPr bwMode="auto">
-                    <a:xfrm>
-                      <a:off x="0" y="0"/>
-                      <a:ext cx="123825" cy="123825"/>
-                    </a:xfrm>
-                    <a:prstGeom prst="rect">
-                      <a:avLst/>
-                    </a:prstGeom>
-                    <a:noFill/>
-                    <a:ln>
-                      <a:noFill/>
-                    </a:ln>
-                  </pic:spPr>
-                </pic:pic>
-              </a:graphicData>
-            </a:graphic>
-          </wp:inline>
-        </w:drawing>
-      </mc:Fallback>
-    </mc:AlternateContent>
+    <w:pict>
+      <v:shapetype id="_x0000_t75" coordsize="21600,21600" o:spt="75" o:preferrelative="t" path="m@4@5l@4@11@9@11@9@5xe" filled="f" stroked="f">
+        <v:stroke joinstyle="miter"/>
+        <v:formulas>
+          <v:f eqn="if lineDrawn pixelLineWidth 0"/>
+          <v:f eqn="sum @0 1 0"/>
+          <v:f eqn="sum 0 0 @1"/>
+          <v:f eqn="prod @2 1 2"/>
+          <v:f eqn="prod @3 21600 pixelWidth"/>
+          <v:f eqn="prod @3 21600 pixelHeight"/>
+          <v:f eqn="sum @0 0 1"/>
+          <v:f eqn="prod @6 1 2"/>
+          <v:f eqn="prod @7 21600 pixelWidth"/>
+          <v:f eqn="sum @8 21600 0"/>
+          <v:f eqn="prod @7 21600 pixelHeight"/>
+          <v:f eqn="sum @10 21600 0"/>
+        </v:formulas>
+        <v:path o:extrusionok="f" gradientshapeok="t" o:connecttype="rect"/>
+        <o:lock v:ext="edit" aspectratio="t"/>
+      </v:shapetype>
+      <v:shape id="_x0000_i1027" type="#_x0000_t75" style="width:9.55pt;height:9.55pt" o:bullet="t">
+        <v:imagedata r:id="rId1" o:title="j0115836"/>
+      </v:shape>
+    </w:pict>
   </w:numPicBullet>
   <w:abstractNum w:abstractNumId="0" w15:restartNumberingAfterBreak="0">
     <w:nsid w:val="030C1A25"/>
@@ -7236,7 +7272,7 @@
 </file>
 
 <file path=word/styles.xml><?xml version="1.0" encoding="utf-8"?>
-<w:styles xmlns:mc="http://schemas.openxmlformats.org/markup-compatibility/2006" xmlns:r="http://schemas.openxmlformats.org/officeDocument/2006/relationships" xmlns:w="http://schemas.openxmlformats.org/wordprocessingml/2006/main" xmlns:w14="http://schemas.microsoft.com/office/word/2010/wordml" xmlns:w15="http://schemas.microsoft.com/office/word/2012/wordml" xmlns:w16cex="http://schemas.microsoft.com/office/word/2018/wordml/cex" xmlns:w16cid="http://schemas.microsoft.com/office/word/2016/wordml/cid" xmlns:w16="http://schemas.microsoft.com/office/word/2018/wordml" xmlns:w16du="http://schemas.microsoft.com/office/word/2023/wordml/word16du" xmlns:w16sdtdh="http://schemas.microsoft.com/office/word/2020/wordml/sdtdatahash" xmlns:w16sdtfl="http://schemas.microsoft.com/office/word/2024/wordml/sdtformatlock" xmlns:w16se="http://schemas.microsoft.com/office/word/2015/wordml/symex" mc:Ignorable="w14 w15 w16se w16cid w16 w16cex w16sdtdh w16sdtfl w16du">
+<w:styles xmlns:mc="http://schemas.openxmlformats.org/markup-compatibility/2006" xmlns:r="http://schemas.openxmlformats.org/officeDocument/2006/relationships" xmlns:w="http://schemas.openxmlformats.org/wordprocessingml/2006/main" xmlns:w14="http://schemas.microsoft.com/office/word/2010/wordml" xmlns:w15="http://schemas.microsoft.com/office/word/2012/wordml" xmlns:w16cex="http://schemas.microsoft.com/office/word/2018/wordml/cex" xmlns:w16cid="http://schemas.microsoft.com/office/word/2016/wordml/cid" xmlns:w16="http://schemas.microsoft.com/office/word/2018/wordml" xmlns:w16du="http://schemas.microsoft.com/office/word/2023/wordml/word16du" xmlns:w16sdtdh="http://schemas.microsoft.com/office/word/2020/wordml/sdtdatahash" xmlns:w16se="http://schemas.microsoft.com/office/word/2015/wordml/symex" mc:Ignorable="w14 w15 w16se w16cid w16 w16cex w16sdtdh w16du">
   <w:docDefaults>
     <w:rPrDefault>
       <w:rPr>
@@ -9167,18 +9203,6 @@
       <w:szCs w:val="24"/>
     </w:rPr>
   </w:style>
-  <w:style w:type="character" w:styleId="Lienhypertextesuivivisit">
-    <w:name w:val="FollowedHyperlink"/>
-    <w:basedOn w:val="Policepardfaut"/>
-    <w:uiPriority w:val="99"/>
-    <w:semiHidden/>
-    <w:unhideWhenUsed/>
-    <w:rsid w:val="00751101"/>
-    <w:rPr>
-      <w:color w:val="954F72" w:themeColor="followedHyperlink"/>
-      <w:u w:val="single"/>
-    </w:rPr>
-  </w:style>
 </w:styles>
 </file>
 

</xml_diff>